<commit_message>
dry part section 1.1+1.2
</commit_message>
<xml_diff>
--- a/OOP_Dry.docx
+++ b/OOP_Dry.docx
@@ -98,7 +98,7 @@
     </w:p>
     <w:tbl>
       <w:tblPr>
-        <w:tblStyle w:val="TableGrid"/>
+        <w:tblStyle w:val="a3"/>
         <w:bidiVisual/>
         <w:tblW w:w="0" w:type="auto"/>
         <w:tblLook w:val="04A0" w:firstRow="1" w:lastRow="0" w:firstColumn="1" w:lastColumn="0" w:noHBand="0" w:noVBand="1"/>
@@ -347,9 +347,6 @@
     <w:p>
       <w:pPr>
         <w:bidi/>
-        <w:rPr>
-          <w:rtl/>
-        </w:rPr>
       </w:pPr>
       <w:r>
         <w:rPr>
@@ -401,44 +398,30 @@
     <w:p>
       <w:pPr>
         <w:bidi/>
-      </w:pPr>
-      <w:r>
-        <w:rPr>
-          <w:rFonts w:hint="cs"/>
-          <w:rtl/>
-        </w:rPr>
-        <w:t>שיקולי מימוש</w:t>
-      </w:r>
-      <w:r>
-        <w:rPr>
-          <w:rFonts w:hint="cs"/>
-          <w:rtl/>
-        </w:rPr>
-        <w:t xml:space="preserve">, בחירות שעשינו על סמך שיקולים אלו וחלופות מימוש עם יתרונות וחסרונות - </w:t>
-      </w:r>
-    </w:p>
-    <w:p>
-      <w:pPr>
-        <w:pStyle w:val="ListParagraph"/>
+        <w:rPr>
+          <w:rtl/>
+        </w:rPr>
+      </w:pPr>
+      <w:r>
+        <w:rPr>
+          <w:rFonts w:hint="cs"/>
+          <w:rtl/>
+        </w:rPr>
+        <w:t>הפעולות השונות שאותן בחרנו עבור ההפשטה של גרף הן :</w:t>
+      </w:r>
+    </w:p>
+    <w:p>
+      <w:pPr>
+        <w:pStyle w:val="a4"/>
         <w:numPr>
           <w:ilvl w:val="0"/>
-          <w:numId w:val="5"/>
+          <w:numId w:val="6"/>
         </w:numPr>
         <w:bidi/>
-        <w:rPr>
-          <w:rtl/>
-        </w:rPr>
-      </w:pPr>
-      <w:r>
-        <w:rPr>
-          <w:rFonts w:hint="cs"/>
-          <w:rtl/>
-        </w:rPr>
-        <w:t xml:space="preserve">במרבית המחלקות אשר מימשנו, המימוש נבע ישירות מהדרישות הנתונות בתרגיל, בחרנו לממש את השדות של </w:t>
-      </w:r>
+      </w:pPr>
       <w:proofErr w:type="spellStart"/>
       <w:r>
-        <w:t>GeoPoint</w:t>
+        <w:t>Add_node</w:t>
       </w:r>
       <w:proofErr w:type="spellEnd"/>
       <w:r>
@@ -446,332 +429,412 @@
           <w:rFonts w:hint="cs"/>
           <w:rtl/>
         </w:rPr>
-        <w:t xml:space="preserve"> ו </w:t>
-      </w:r>
-      <w:proofErr w:type="spellStart"/>
-      <w:r>
-        <w:t>GeoSegment</w:t>
-      </w:r>
-      <w:proofErr w:type="spellEnd"/>
-      <w:r>
-        <w:rPr>
-          <w:rFonts w:hint="cs"/>
-          <w:rtl/>
-        </w:rPr>
-        <w:t xml:space="preserve"> כחברים מסוג </w:t>
-      </w:r>
-      <w:r>
-        <w:t>final</w:t>
-      </w:r>
-      <w:r>
-        <w:rPr>
-          <w:rFonts w:hint="cs"/>
-          <w:rtl/>
-        </w:rPr>
-        <w:t xml:space="preserve"> על מנת לוודא כי הם יהיו טיפוסים מסוג </w:t>
-      </w:r>
-      <w:r>
-        <w:t>immutable</w:t>
-      </w:r>
-      <w:r>
-        <w:rPr>
-          <w:rFonts w:hint="cs"/>
-          <w:rtl/>
-        </w:rPr>
-        <w:t>.</w:t>
-      </w:r>
-    </w:p>
-    <w:p>
-      <w:pPr>
-        <w:pStyle w:val="ListParagraph"/>
-        <w:bidi/>
-        <w:rPr>
-          <w:rtl/>
-        </w:rPr>
-      </w:pPr>
-    </w:p>
-    <w:p>
-      <w:pPr>
-        <w:pStyle w:val="ListParagraph"/>
+        <w:t xml:space="preserve"> </w:t>
+      </w:r>
+    </w:p>
+    <w:p>
+      <w:pPr>
+        <w:pStyle w:val="a4"/>
         <w:numPr>
           <w:ilvl w:val="0"/>
-          <w:numId w:val="5"/>
+          <w:numId w:val="6"/>
         </w:numPr>
         <w:bidi/>
-        <w:rPr>
-          <w:rtl/>
-        </w:rPr>
-      </w:pPr>
-      <w:r>
-        <w:rPr>
-          <w:rFonts w:hint="cs"/>
-          <w:rtl/>
-        </w:rPr>
-        <w:t xml:space="preserve">במחלקת </w:t>
-      </w:r>
+      </w:pPr>
       <w:proofErr w:type="spellStart"/>
       <w:r>
-        <w:t>geofeature</w:t>
+        <w:t>Add_</w:t>
+      </w:r>
+      <w:r>
+        <w:t>edge</w:t>
       </w:r>
       <w:proofErr w:type="spellEnd"/>
-      <w:r>
-        <w:rPr>
-          <w:rFonts w:hint="cs"/>
-          <w:rtl/>
-        </w:rPr>
-        <w:t xml:space="preserve"> בחרנו במימוש המתודה שמחזירה איטרטור להחזיר איטרטור של רשימה מסוג </w:t>
-      </w:r>
-      <w:proofErr w:type="spellStart"/>
-      <w:r>
-        <w:t>Collections.unmodifiableList</w:t>
-      </w:r>
-      <w:proofErr w:type="spellEnd"/>
-      <w:r>
-        <w:rPr>
-          <w:rFonts w:hint="cs"/>
-          <w:rtl/>
-        </w:rPr>
-        <w:t xml:space="preserve">  על מנת למנוע </w:t>
-      </w:r>
-      <w:r>
-        <w:t>rep exposure</w:t>
-      </w:r>
-      <w:r>
-        <w:rPr>
-          <w:rFonts w:hint="cs"/>
-          <w:rtl/>
-        </w:rPr>
-        <w:t>.</w:t>
-      </w:r>
-      <w:r>
-        <w:rPr>
-          <w:rtl/>
-        </w:rPr>
-        <w:br/>
-      </w:r>
-      <w:r>
-        <w:rPr>
-          <w:rFonts w:hint="cs"/>
-          <w:rtl/>
-        </w:rPr>
-        <w:t xml:space="preserve">העדפנו מימוש זה על פני העתקת הרשימה מחדש כיוון שהאובייקטים ברשימה שלנו הם מסוג </w:t>
-      </w:r>
-      <w:r>
-        <w:t>immutable</w:t>
-      </w:r>
-      <w:r>
-        <w:rPr>
-          <w:rFonts w:hint="cs"/>
-          <w:rtl/>
-        </w:rPr>
-        <w:t xml:space="preserve"> ולכן כל שעלינו לדאוג לו בהחזרת האיטרטור הוא מניעת הוספה\ הסרה של האובייקטים הלא ניתנים לשינוי.</w:t>
-      </w:r>
-    </w:p>
-    <w:p>
-      <w:pPr>
-        <w:pStyle w:val="ListParagraph"/>
-        <w:rPr>
-          <w:rtl/>
-        </w:rPr>
-      </w:pPr>
-    </w:p>
-    <w:p>
-      <w:pPr>
-        <w:pStyle w:val="ListParagraph"/>
+    </w:p>
+    <w:p>
+      <w:pPr>
+        <w:pStyle w:val="a4"/>
         <w:numPr>
           <w:ilvl w:val="0"/>
-          <w:numId w:val="5"/>
+          <w:numId w:val="6"/>
         </w:numPr>
         <w:bidi/>
       </w:pPr>
-      <w:r>
-        <w:rPr>
-          <w:rFonts w:hint="cs"/>
-          <w:rtl/>
-        </w:rPr>
-        <w:t xml:space="preserve">במחלקת </w:t>
-      </w:r>
-      <w:r>
-        <w:t>route</w:t>
-      </w:r>
-      <w:r>
-        <w:rPr>
-          <w:rFonts w:hint="cs"/>
-          <w:rtl/>
-        </w:rPr>
-        <w:t xml:space="preserve"> הייתה אפשרות לשמור או רשימה של </w:t>
-      </w:r>
       <w:proofErr w:type="spellStart"/>
       <w:r>
-        <w:t>geofeature</w:t>
+        <w:t>Get_nodes</w:t>
       </w:r>
       <w:proofErr w:type="spellEnd"/>
-      <w:r>
-        <w:rPr>
-          <w:rFonts w:hint="cs"/>
-          <w:rtl/>
-        </w:rPr>
-        <w:t xml:space="preserve"> בלבד או רשימה של </w:t>
-      </w:r>
-      <w:proofErr w:type="spellStart"/>
-      <w:r>
-        <w:t>geofeature</w:t>
-      </w:r>
-      <w:proofErr w:type="spellEnd"/>
-      <w:r>
-        <w:rPr>
-          <w:rFonts w:hint="cs"/>
-          <w:rtl/>
-        </w:rPr>
-        <w:t xml:space="preserve"> ו </w:t>
-      </w:r>
-      <w:proofErr w:type="spellStart"/>
-      <w:r>
-        <w:t>geosegment</w:t>
-      </w:r>
-      <w:proofErr w:type="spellEnd"/>
-      <w:r>
-        <w:rPr>
-          <w:rFonts w:hint="cs"/>
-          <w:rtl/>
-        </w:rPr>
-        <w:t>.</w:t>
-      </w:r>
-      <w:r>
-        <w:rPr>
-          <w:rtl/>
-        </w:rPr>
-        <w:br/>
-      </w:r>
-      <w:r>
-        <w:rPr>
-          <w:rFonts w:hint="cs"/>
-          <w:rtl/>
-        </w:rPr>
-        <w:t xml:space="preserve">בחרנו באפשרות השניה כיוון שהיא מפשטת לנו את מימוש המתודה להחזרת איטרטור של </w:t>
-      </w:r>
-      <w:proofErr w:type="spellStart"/>
-      <w:r>
-        <w:t>geosegment</w:t>
-      </w:r>
-      <w:proofErr w:type="spellEnd"/>
-      <w:r>
-        <w:rPr>
-          <w:rFonts w:hint="cs"/>
-          <w:rtl/>
-        </w:rPr>
-        <w:t xml:space="preserve"> והחיסרון באפשרות זו הוא תחזוקת שתי רשימות של אובייקטים.</w:t>
-      </w:r>
-    </w:p>
-    <w:p>
-      <w:pPr>
-        <w:pStyle w:val="ListParagraph"/>
-        <w:rPr>
-          <w:rtl/>
-        </w:rPr>
-      </w:pPr>
-    </w:p>
-    <w:p>
-      <w:pPr>
-        <w:pStyle w:val="ListParagraph"/>
+    </w:p>
+    <w:p>
+      <w:pPr>
+        <w:pStyle w:val="a4"/>
         <w:numPr>
           <w:ilvl w:val="0"/>
-          <w:numId w:val="5"/>
+          <w:numId w:val="6"/>
         </w:numPr>
         <w:bidi/>
       </w:pPr>
-      <w:r>
-        <w:rPr>
-          <w:rFonts w:hint="cs"/>
-          <w:rtl/>
-        </w:rPr>
-        <w:t xml:space="preserve">במחלקות </w:t>
-      </w:r>
       <w:proofErr w:type="spellStart"/>
       <w:r>
-        <w:t>geofeature</w:t>
+        <w:t>Get_children_nodes</w:t>
       </w:r>
       <w:proofErr w:type="spellEnd"/>
-      <w:r>
-        <w:rPr>
-          <w:rFonts w:hint="cs"/>
-          <w:rtl/>
-        </w:rPr>
-        <w:t xml:space="preserve"> ו</w:t>
-      </w:r>
-      <w:r>
-        <w:t>route</w:t>
-      </w:r>
-      <w:r>
-        <w:rPr>
-          <w:rFonts w:hint="cs"/>
-          <w:rtl/>
-        </w:rPr>
-        <w:t xml:space="preserve"> על מנת לממש את המתודה </w:t>
-      </w:r>
+    </w:p>
+    <w:p>
+      <w:pPr>
+        <w:pStyle w:val="a4"/>
+        <w:numPr>
+          <w:ilvl w:val="0"/>
+          <w:numId w:val="6"/>
+        </w:numPr>
+        <w:bidi/>
+      </w:pPr>
       <w:proofErr w:type="spellStart"/>
       <w:r>
-        <w:t>addsegment</w:t>
+        <w:t>Get_graph_name</w:t>
       </w:r>
       <w:proofErr w:type="spellEnd"/>
-      <w:r>
-        <w:rPr>
-          <w:rFonts w:hint="cs"/>
-          <w:rtl/>
-        </w:rPr>
-        <w:t xml:space="preserve"> ושמירת האובייקט המקורי שלנו </w:t>
-      </w:r>
-      <w:r>
-        <w:t>immutable</w:t>
-      </w:r>
-      <w:r>
-        <w:rPr>
-          <w:rFonts w:hint="cs"/>
-          <w:rtl/>
-        </w:rPr>
-        <w:t xml:space="preserve"> מימשנו בנאי נוסף פרטי המשמש כבנאי העתקה לאובייקט הקיים בתוספת הסגמנט החדש.</w:t>
-      </w:r>
-      <w:r>
+    </w:p>
+    <w:p>
+      <w:pPr>
+        <w:bidi/>
+        <w:rPr>
+          <w:rtl/>
+        </w:rPr>
+      </w:pPr>
+      <w:r>
+        <w:rPr>
+          <w:rFonts w:hint="cs"/>
+          <w:rtl/>
+        </w:rPr>
+        <w:t>הפעולות הללו נבחרו אחרי קריאה של התרגיל וההבנה שאנחנו צריכים להיצמד להמשך התרגיל ועל מנת שנוכל למצוא את המסלול הקצר ביותר בגרף בצורה תקינה ונכונה.</w:t>
+      </w:r>
+    </w:p>
+    <w:p>
+      <w:pPr>
+        <w:bidi/>
+        <w:rPr>
+          <w:rtl/>
+        </w:rPr>
+      </w:pPr>
+      <w:r>
+        <w:rPr>
+          <w:rFonts w:hint="cs"/>
+          <w:rtl/>
+        </w:rPr>
+        <w:t>אוסף פעולות זה אכן מספק מאחר ואין לנו צורך בפעולות נוספות כמו הסרת צמתים (כמובן למטרת התרגיל).</w:t>
+      </w:r>
+    </w:p>
+    <w:p>
+      <w:pPr>
+        <w:bidi/>
+        <w:rPr>
+          <w:rtl/>
+        </w:rPr>
+      </w:pPr>
+    </w:p>
+    <w:p>
+      <w:pPr>
+        <w:bidi/>
+        <w:rPr>
+          <w:rtl/>
+        </w:rPr>
+      </w:pPr>
+      <w:r>
+        <w:rPr>
+          <w:rFonts w:hint="cs"/>
+          <w:u w:val="single"/>
+          <w:rtl/>
+        </w:rPr>
+        <w:t xml:space="preserve">סעיף </w:t>
+      </w:r>
+      <w:r>
+        <w:rPr>
+          <w:rFonts w:hint="cs"/>
+          <w:u w:val="single"/>
+          <w:rtl/>
+        </w:rPr>
+        <w:t>ב</w:t>
+      </w:r>
+      <w:r>
+        <w:rPr>
+          <w:rFonts w:hint="cs"/>
+          <w:u w:val="single"/>
+          <w:rtl/>
+        </w:rPr>
+        <w:t xml:space="preserve">' </w:t>
+      </w:r>
+      <w:r>
+        <w:rPr>
+          <w:u w:val="single"/>
+          <w:rtl/>
+        </w:rPr>
+        <w:t>–</w:t>
+      </w:r>
+      <w:r>
+        <w:rPr>
+          <w:rFonts w:hint="cs"/>
+          <w:rtl/>
+        </w:rPr>
         <w:t xml:space="preserve"> </w:t>
       </w:r>
     </w:p>
     <w:p>
       <w:pPr>
-        <w:pStyle w:val="ListParagraph"/>
-        <w:rPr>
-          <w:rtl/>
-        </w:rPr>
-      </w:pPr>
-    </w:p>
-    <w:p>
-      <w:pPr>
-        <w:pStyle w:val="ListParagraph"/>
-        <w:bidi/>
-        <w:ind w:left="1080"/>
-        <w:rPr>
-          <w:rtl/>
-        </w:rPr>
-      </w:pPr>
-      <w:r>
-        <w:rPr>
-          <w:rFonts w:hint="cs"/>
-          <w:rtl/>
-        </w:rPr>
-        <w:t xml:space="preserve">באפשרות השניה נחסך לנו התחזוקה הכפולה של הרשימות אך מסבך את מימוש המתודה להחזרת איטרטור של </w:t>
-      </w:r>
-      <w:r>
-        <w:t>segment</w:t>
-      </w:r>
-      <w:r>
-        <w:rPr>
-          <w:rFonts w:hint="cs"/>
-          <w:rtl/>
-        </w:rPr>
-        <w:t>.</w:t>
-      </w:r>
-    </w:p>
-    <w:p>
-      <w:pPr>
+        <w:bidi/>
+        <w:rPr>
+          <w:rtl/>
+        </w:rPr>
+      </w:pPr>
+      <w:r>
+        <w:rPr>
+          <w:rFonts w:hint="cs"/>
+          <w:rtl/>
+        </w:rPr>
+        <w:t>החלטנו לממש את ההפשטה של גרף ע</w:t>
+      </w:r>
+      <w:r>
+        <w:rPr>
+          <w:rFonts w:hint="cs"/>
+          <w:rtl/>
+        </w:rPr>
+        <w:t xml:space="preserve">ל ידי </w:t>
+      </w:r>
+      <w:r>
+        <w:rPr>
+          <w:rFonts w:hint="cs"/>
+        </w:rPr>
+        <w:t>MAP</w:t>
+      </w:r>
+      <w:r>
+        <w:rPr>
+          <w:rFonts w:hint="cs"/>
+          <w:rtl/>
+        </w:rPr>
+        <w:t xml:space="preserve"> שממפה בין הצמתים לבין סט של צמתים של ילדים של אותה צומת, כלומר במימוש אנחנו מבצעים מיפוי בין צומת לכל הצמתים </w:t>
+      </w:r>
+      <w:r>
+        <w:rPr>
+          <w:rFonts w:hint="cs"/>
+          <w:rtl/>
+        </w:rPr>
+        <w:t>כך שקיימת קשת ממנו אליהם.</w:t>
+      </w:r>
+    </w:p>
+    <w:p>
+      <w:pPr>
+        <w:bidi/>
+        <w:rPr>
+          <w:rtl/>
+        </w:rPr>
+      </w:pPr>
+      <w:r>
+        <w:rPr>
+          <w:rFonts w:hint="cs"/>
+          <w:rtl/>
+        </w:rPr>
+        <w:t>השיקול שלנו בבחירת מימוש המבנה הייתה החזרה של הבנים של אותה צומת בזמן קבוע , כך שלאחר מכן בעת המימוש של האלגוריתם למציאת המסלול הקצר ביותר נוכל לבצע זאת ביעילות שנדרש מאיתנו בתרגיל.</w:t>
+      </w:r>
+    </w:p>
+    <w:p>
+      <w:pPr>
+        <w:bidi/>
+        <w:rPr>
+          <w:rtl/>
+        </w:rPr>
+      </w:pPr>
+      <w:r>
+        <w:rPr>
+          <w:rFonts w:hint="cs"/>
+          <w:rtl/>
+        </w:rPr>
+        <w:t>כעת נעבור על כל מימוש של כל מתודה ונסביר את בחירת המימוש :</w:t>
+      </w:r>
+    </w:p>
+    <w:p>
+      <w:pPr>
+        <w:pStyle w:val="a4"/>
+        <w:numPr>
+          <w:ilvl w:val="0"/>
+          <w:numId w:val="7"/>
+        </w:numPr>
+        <w:bidi/>
+      </w:pPr>
+      <w:proofErr w:type="spellStart"/>
+      <w:r>
+        <w:t>Add_node</w:t>
+      </w:r>
+      <w:proofErr w:type="spellEnd"/>
+      <w:r>
+        <w:rPr>
+          <w:rFonts w:hint="cs"/>
+          <w:rtl/>
+        </w:rPr>
+        <w:t xml:space="preserve"> </w:t>
+      </w:r>
+      <w:r>
+        <w:rPr>
+          <w:rtl/>
+        </w:rPr>
+        <w:t>–</w:t>
+      </w:r>
+      <w:r>
+        <w:rPr>
+          <w:rFonts w:hint="cs"/>
+          <w:rtl/>
+        </w:rPr>
+        <w:t xml:space="preserve"> אנחנו מוסיפים את הצומת שקיבלנו כפרמטר על ידי המתודה במיכל של </w:t>
+      </w:r>
+      <w:r>
+        <w:rPr>
+          <w:rFonts w:hint="cs"/>
+        </w:rPr>
+        <w:t>MAP</w:t>
+      </w:r>
+      <w:r>
+        <w:rPr>
+          <w:rFonts w:hint="cs"/>
+          <w:rtl/>
+        </w:rPr>
+        <w:t xml:space="preserve"> </w:t>
+      </w:r>
+      <w:proofErr w:type="spellStart"/>
+      <w:r>
+        <w:t>PutIfAbsent</w:t>
+      </w:r>
+      <w:proofErr w:type="spellEnd"/>
+      <w:r>
+        <w:rPr>
+          <w:rFonts w:hint="cs"/>
+          <w:rtl/>
+        </w:rPr>
+        <w:t xml:space="preserve"> על ידי ערך החזרה של פעולה זו אנו שולטים בניסיון של המשתמש להכניס את אותה צומת פעמיים. במידה והמשתמש אכן מנסה לעשות זאת </w:t>
+      </w:r>
+      <w:proofErr w:type="spellStart"/>
+      <w:r>
+        <w:rPr>
+          <w:rFonts w:hint="cs"/>
+          <w:rtl/>
+        </w:rPr>
+        <w:t>תזרק</w:t>
+      </w:r>
+      <w:proofErr w:type="spellEnd"/>
+      <w:r>
+        <w:rPr>
+          <w:rFonts w:hint="cs"/>
+          <w:rtl/>
+        </w:rPr>
+        <w:t xml:space="preserve"> חריגה. </w:t>
+      </w:r>
+    </w:p>
+    <w:p>
+      <w:pPr>
+        <w:pStyle w:val="a4"/>
+        <w:numPr>
+          <w:ilvl w:val="0"/>
+          <w:numId w:val="7"/>
+        </w:numPr>
+        <w:bidi/>
+      </w:pPr>
+      <w:proofErr w:type="spellStart"/>
+      <w:r>
+        <w:t>Add_edge</w:t>
+      </w:r>
+      <w:proofErr w:type="spellEnd"/>
+      <w:r>
+        <w:rPr>
+          <w:rtl/>
+        </w:rPr>
+        <w:t>—</w:t>
+      </w:r>
+      <w:r>
+        <w:rPr>
+          <w:rFonts w:hint="cs"/>
+          <w:rtl/>
+        </w:rPr>
+        <w:t xml:space="preserve">אנחנו מוסיפים קשת בין צומת האב לצומת </w:t>
+      </w:r>
+      <w:proofErr w:type="gramStart"/>
+      <w:r>
+        <w:rPr>
+          <w:rFonts w:hint="cs"/>
+          <w:rtl/>
+        </w:rPr>
+        <w:t>הבן ,שקיבלנו</w:t>
+      </w:r>
+      <w:proofErr w:type="gramEnd"/>
+      <w:r>
+        <w:rPr>
+          <w:rFonts w:hint="cs"/>
+          <w:rtl/>
+        </w:rPr>
+        <w:t xml:space="preserve"> כפרמטרים, על ידי הוספת צומת הבן לסט ששייך לצומת האב . במישה ואם אחת מהצמתים שקיבלנו לא שייכת לגרף </w:t>
+      </w:r>
+      <w:proofErr w:type="spellStart"/>
+      <w:r>
+        <w:rPr>
+          <w:rFonts w:hint="cs"/>
+          <w:rtl/>
+        </w:rPr>
+        <w:t>תזרק</w:t>
+      </w:r>
+      <w:proofErr w:type="spellEnd"/>
+      <w:r>
+        <w:rPr>
+          <w:rFonts w:hint="cs"/>
+          <w:rtl/>
+        </w:rPr>
+        <w:t xml:space="preserve"> חריגה. ואם אותה </w:t>
+      </w:r>
+      <w:proofErr w:type="spellStart"/>
+      <w:r>
+        <w:rPr>
+          <w:rFonts w:hint="cs"/>
+          <w:rtl/>
+        </w:rPr>
+        <w:t>צוומת</w:t>
+      </w:r>
+      <w:proofErr w:type="spellEnd"/>
+      <w:r>
+        <w:rPr>
+          <w:rFonts w:hint="cs"/>
+          <w:rtl/>
+        </w:rPr>
+        <w:t xml:space="preserve"> הבן כבר נמצאת בגרף אז </w:t>
+      </w:r>
+      <w:proofErr w:type="spellStart"/>
+      <w:r>
+        <w:rPr>
+          <w:rFonts w:hint="cs"/>
+          <w:rtl/>
+        </w:rPr>
+        <w:t>תזרק</w:t>
+      </w:r>
+      <w:proofErr w:type="spellEnd"/>
+      <w:r>
+        <w:rPr>
+          <w:rFonts w:hint="cs"/>
+          <w:rtl/>
+        </w:rPr>
+        <w:t xml:space="preserve"> גם כן חריגה מתאימה.</w:t>
+      </w:r>
+      <w:r>
+        <w:rPr>
+          <w:rFonts w:hint="cs"/>
+          <w:rtl/>
+        </w:rPr>
+        <w:t xml:space="preserve">                        </w:t>
+      </w:r>
+    </w:p>
+    <w:p>
+      <w:pPr>
+        <w:pStyle w:val="a4"/>
+        <w:bidi/>
+      </w:pPr>
+    </w:p>
+    <w:p>
+      <w:pPr>
+        <w:bidi/>
         <w:rPr>
           <w:rtl/>
         </w:rPr>
@@ -790,6 +853,7 @@
       <w:r>
         <w:rPr>
           <w:rFonts w:cs="Arial"/>
+          <w:noProof/>
           <w:rtl/>
         </w:rPr>
         <w:lastRenderedPageBreak/>
@@ -852,6 +916,7 @@
       <w:r>
         <w:rPr>
           <w:rFonts w:cs="Arial"/>
+          <w:noProof/>
           <w:rtl/>
         </w:rPr>
         <w:drawing>
@@ -913,6 +978,7 @@
       <w:r>
         <w:rPr>
           <w:rFonts w:cs="Arial"/>
+          <w:noProof/>
           <w:rtl/>
         </w:rPr>
         <w:drawing>
@@ -974,6 +1040,7 @@
       <w:r>
         <w:rPr>
           <w:rFonts w:cs="Arial"/>
+          <w:noProof/>
           <w:rtl/>
         </w:rPr>
         <w:drawing>
@@ -1035,6 +1102,7 @@
       <w:r>
         <w:rPr>
           <w:rFonts w:cs="Arial"/>
+          <w:noProof/>
           <w:rtl/>
         </w:rPr>
         <w:drawing>
@@ -1096,6 +1164,7 @@
       <w:r>
         <w:rPr>
           <w:rFonts w:cs="Arial"/>
+          <w:noProof/>
           <w:rtl/>
         </w:rPr>
         <w:drawing>
@@ -1157,6 +1226,7 @@
       <w:r>
         <w:rPr>
           <w:rFonts w:cs="Arial"/>
+          <w:noProof/>
           <w:rtl/>
         </w:rPr>
         <w:drawing>
@@ -1218,6 +1288,7 @@
       <w:r>
         <w:rPr>
           <w:rFonts w:cs="Arial"/>
+          <w:noProof/>
           <w:rtl/>
         </w:rPr>
         <w:drawing>
@@ -1279,6 +1350,7 @@
       <w:r>
         <w:rPr>
           <w:rFonts w:cs="Arial"/>
+          <w:noProof/>
           <w:rtl/>
         </w:rPr>
         <w:drawing>
@@ -1370,6 +1442,7 @@
       <w:r>
         <w:rPr>
           <w:rFonts w:cs="Arial"/>
+          <w:noProof/>
           <w:rtl/>
         </w:rPr>
         <w:lastRenderedPageBreak/>
@@ -1432,6 +1505,7 @@
       <w:r>
         <w:rPr>
           <w:rFonts w:cs="Arial"/>
+          <w:noProof/>
           <w:rtl/>
         </w:rPr>
         <w:drawing>
@@ -1493,6 +1567,7 @@
       <w:r>
         <w:rPr>
           <w:rFonts w:cs="Arial"/>
+          <w:noProof/>
           <w:rtl/>
         </w:rPr>
         <w:drawing>
@@ -1554,6 +1629,7 @@
       <w:r>
         <w:rPr>
           <w:rFonts w:cs="Arial"/>
+          <w:noProof/>
           <w:rtl/>
         </w:rPr>
         <w:drawing>
@@ -1615,6 +1691,7 @@
       <w:r>
         <w:rPr>
           <w:rFonts w:cs="Arial"/>
+          <w:noProof/>
           <w:rtl/>
         </w:rPr>
         <w:drawing>
@@ -1676,6 +1753,7 @@
       <w:r>
         <w:rPr>
           <w:rFonts w:cs="Arial"/>
+          <w:noProof/>
           <w:rtl/>
         </w:rPr>
         <w:drawing>
@@ -1737,6 +1815,7 @@
       <w:r>
         <w:rPr>
           <w:rFonts w:cs="Arial"/>
+          <w:noProof/>
           <w:rtl/>
         </w:rPr>
         <w:drawing>
@@ -1798,6 +1877,7 @@
       <w:r>
         <w:rPr>
           <w:rFonts w:cs="Arial"/>
+          <w:noProof/>
           <w:rtl/>
         </w:rPr>
         <w:drawing>
@@ -2031,7 +2111,7 @@
     <w:sdtContent>
       <w:p>
         <w:pPr>
-          <w:pStyle w:val="Footer"/>
+          <w:pStyle w:val="a7"/>
           <w:jc w:val="center"/>
         </w:pPr>
         <w:r>
@@ -2060,7 +2140,7 @@
   </w:sdt>
   <w:p>
     <w:pPr>
-      <w:pStyle w:val="Footer"/>
+      <w:pStyle w:val="a7"/>
     </w:pPr>
   </w:p>
 </w:ftr>
@@ -2094,6 +2174,119 @@
 <file path=word/numbering.xml><?xml version="1.0" encoding="utf-8"?>
 <w:numbering xmlns:wpc="http://schemas.microsoft.com/office/word/2010/wordprocessingCanvas" xmlns:cx="http://schemas.microsoft.com/office/drawing/2014/chartex" xmlns:cx1="http://schemas.microsoft.com/office/drawing/2015/9/8/chartex" xmlns:cx2="http://schemas.microsoft.com/office/drawing/2015/10/21/chartex" xmlns:cx3="http://schemas.microsoft.com/office/drawing/2016/5/9/chartex" xmlns:cx4="http://schemas.microsoft.com/office/drawing/2016/5/10/chartex" xmlns:cx5="http://schemas.microsoft.com/office/drawing/2016/5/11/chartex" xmlns:cx6="http://schemas.microsoft.com/office/drawing/2016/5/12/chartex" xmlns:cx7="http://schemas.microsoft.com/office/drawing/2016/5/13/chartex" xmlns:cx8="http://schemas.microsoft.com/office/drawing/2016/5/14/chartex" xmlns:mc="http://schemas.openxmlformats.org/markup-compatibility/2006" xmlns:aink="http://schemas.microsoft.com/office/drawing/2016/ink" xmlns:am3d="http://schemas.microsoft.com/office/drawing/2017/model3d" xmlns:o="urn:schemas-microsoft-com:office:office" xmlns:r="http://schemas.openxmlformats.org/officeDocument/2006/relationships" xmlns:m="http://schemas.openxmlformats.org/officeDocument/2006/math" xmlns:v="urn:schemas-microsoft-com:vml" xmlns:wp14="http://schemas.microsoft.com/office/word/2010/wordprocessingDrawing" xmlns:wp="http://schemas.openxmlformats.org/drawingml/2006/wordprocessingDrawing" xmlns:w10="urn:schemas-microsoft-com:office:word" xmlns:w="http://schemas.openxmlformats.org/wordprocessingml/2006/main" xmlns:w14="http://schemas.microsoft.com/office/word/2010/wordml" xmlns:w15="http://schemas.microsoft.com/office/word/2012/wordml" xmlns:w16cex="http://schemas.microsoft.com/office/word/2018/wordml/cex" xmlns:w16cid="http://schemas.microsoft.com/office/word/2016/wordml/cid" xmlns:w16="http://schemas.microsoft.com/office/word/2018/wordml" xmlns:w16se="http://schemas.microsoft.com/office/word/2015/wordml/symex" xmlns:wpg="http://schemas.microsoft.com/office/word/2010/wordprocessingGroup" xmlns:wpi="http://schemas.microsoft.com/office/word/2010/wordprocessingInk" xmlns:wne="http://schemas.microsoft.com/office/word/2006/wordml" xmlns:wps="http://schemas.microsoft.com/office/word/2010/wordprocessingShape" mc:Ignorable="w14 w15 w16se w16cid w16 w16cex wp14">
   <w:abstractNum w:abstractNumId="0" w15:restartNumberingAfterBreak="0">
+    <w:nsid w:val="03464D32"/>
+    <w:multiLevelType w:val="hybridMultilevel"/>
+    <w:tmpl w:val="648E203C"/>
+    <w:lvl w:ilvl="0" w:tplc="04090001">
+      <w:start w:val="1"/>
+      <w:numFmt w:val="bullet"/>
+      <w:lvlText w:val=""/>
+      <w:lvlJc w:val="left"/>
+      <w:pPr>
+        <w:ind w:left="720" w:hanging="360"/>
+      </w:pPr>
+      <w:rPr>
+        <w:rFonts w:ascii="Symbol" w:hAnsi="Symbol" w:hint="default"/>
+      </w:rPr>
+    </w:lvl>
+    <w:lvl w:ilvl="1" w:tplc="04090003" w:tentative="1">
+      <w:start w:val="1"/>
+      <w:numFmt w:val="bullet"/>
+      <w:lvlText w:val="o"/>
+      <w:lvlJc w:val="left"/>
+      <w:pPr>
+        <w:ind w:left="1440" w:hanging="360"/>
+      </w:pPr>
+      <w:rPr>
+        <w:rFonts w:ascii="Courier New" w:hAnsi="Courier New" w:cs="Courier New" w:hint="default"/>
+      </w:rPr>
+    </w:lvl>
+    <w:lvl w:ilvl="2" w:tplc="04090005" w:tentative="1">
+      <w:start w:val="1"/>
+      <w:numFmt w:val="bullet"/>
+      <w:lvlText w:val=""/>
+      <w:lvlJc w:val="left"/>
+      <w:pPr>
+        <w:ind w:left="2160" w:hanging="360"/>
+      </w:pPr>
+      <w:rPr>
+        <w:rFonts w:ascii="Wingdings" w:hAnsi="Wingdings" w:hint="default"/>
+      </w:rPr>
+    </w:lvl>
+    <w:lvl w:ilvl="3" w:tplc="04090001" w:tentative="1">
+      <w:start w:val="1"/>
+      <w:numFmt w:val="bullet"/>
+      <w:lvlText w:val=""/>
+      <w:lvlJc w:val="left"/>
+      <w:pPr>
+        <w:ind w:left="2880" w:hanging="360"/>
+      </w:pPr>
+      <w:rPr>
+        <w:rFonts w:ascii="Symbol" w:hAnsi="Symbol" w:hint="default"/>
+      </w:rPr>
+    </w:lvl>
+    <w:lvl w:ilvl="4" w:tplc="04090003" w:tentative="1">
+      <w:start w:val="1"/>
+      <w:numFmt w:val="bullet"/>
+      <w:lvlText w:val="o"/>
+      <w:lvlJc w:val="left"/>
+      <w:pPr>
+        <w:ind w:left="3600" w:hanging="360"/>
+      </w:pPr>
+      <w:rPr>
+        <w:rFonts w:ascii="Courier New" w:hAnsi="Courier New" w:cs="Courier New" w:hint="default"/>
+      </w:rPr>
+    </w:lvl>
+    <w:lvl w:ilvl="5" w:tplc="04090005" w:tentative="1">
+      <w:start w:val="1"/>
+      <w:numFmt w:val="bullet"/>
+      <w:lvlText w:val=""/>
+      <w:lvlJc w:val="left"/>
+      <w:pPr>
+        <w:ind w:left="4320" w:hanging="360"/>
+      </w:pPr>
+      <w:rPr>
+        <w:rFonts w:ascii="Wingdings" w:hAnsi="Wingdings" w:hint="default"/>
+      </w:rPr>
+    </w:lvl>
+    <w:lvl w:ilvl="6" w:tplc="04090001" w:tentative="1">
+      <w:start w:val="1"/>
+      <w:numFmt w:val="bullet"/>
+      <w:lvlText w:val=""/>
+      <w:lvlJc w:val="left"/>
+      <w:pPr>
+        <w:ind w:left="5040" w:hanging="360"/>
+      </w:pPr>
+      <w:rPr>
+        <w:rFonts w:ascii="Symbol" w:hAnsi="Symbol" w:hint="default"/>
+      </w:rPr>
+    </w:lvl>
+    <w:lvl w:ilvl="7" w:tplc="04090003" w:tentative="1">
+      <w:start w:val="1"/>
+      <w:numFmt w:val="bullet"/>
+      <w:lvlText w:val="o"/>
+      <w:lvlJc w:val="left"/>
+      <w:pPr>
+        <w:ind w:left="5760" w:hanging="360"/>
+      </w:pPr>
+      <w:rPr>
+        <w:rFonts w:ascii="Courier New" w:hAnsi="Courier New" w:cs="Courier New" w:hint="default"/>
+      </w:rPr>
+    </w:lvl>
+    <w:lvl w:ilvl="8" w:tplc="04090005" w:tentative="1">
+      <w:start w:val="1"/>
+      <w:numFmt w:val="bullet"/>
+      <w:lvlText w:val=""/>
+      <w:lvlJc w:val="left"/>
+      <w:pPr>
+        <w:ind w:left="6480" w:hanging="360"/>
+      </w:pPr>
+      <w:rPr>
+        <w:rFonts w:ascii="Wingdings" w:hAnsi="Wingdings" w:hint="default"/>
+      </w:rPr>
+    </w:lvl>
+  </w:abstractNum>
+  <w:abstractNum w:abstractNumId="1" w15:restartNumberingAfterBreak="0">
     <w:nsid w:val="0CA82F6E"/>
     <w:multiLevelType w:val="hybridMultilevel"/>
     <w:tmpl w:val="C27216AA"/>
@@ -2182,7 +2375,7 @@
       </w:pPr>
     </w:lvl>
   </w:abstractNum>
-  <w:abstractNum w:abstractNumId="1" w15:restartNumberingAfterBreak="0">
+  <w:abstractNum w:abstractNumId="2" w15:restartNumberingAfterBreak="0">
     <w:nsid w:val="14552AE1"/>
     <w:multiLevelType w:val="hybridMultilevel"/>
     <w:tmpl w:val="30DA9A32"/>
@@ -2271,7 +2464,7 @@
       </w:pPr>
     </w:lvl>
   </w:abstractNum>
-  <w:abstractNum w:abstractNumId="2" w15:restartNumberingAfterBreak="0">
+  <w:abstractNum w:abstractNumId="3" w15:restartNumberingAfterBreak="0">
     <w:nsid w:val="49742847"/>
     <w:multiLevelType w:val="hybridMultilevel"/>
     <w:tmpl w:val="B5EEFDAC"/>
@@ -2360,7 +2553,7 @@
       </w:pPr>
     </w:lvl>
   </w:abstractNum>
-  <w:abstractNum w:abstractNumId="3" w15:restartNumberingAfterBreak="0">
+  <w:abstractNum w:abstractNumId="4" w15:restartNumberingAfterBreak="0">
     <w:nsid w:val="6D743ED1"/>
     <w:multiLevelType w:val="hybridMultilevel"/>
     <w:tmpl w:val="D0562C60"/>
@@ -2449,7 +2642,120 @@
       </w:pPr>
     </w:lvl>
   </w:abstractNum>
-  <w:abstractNum w:abstractNumId="4" w15:restartNumberingAfterBreak="0">
+  <w:abstractNum w:abstractNumId="5" w15:restartNumberingAfterBreak="0">
+    <w:nsid w:val="76A14A09"/>
+    <w:multiLevelType w:val="hybridMultilevel"/>
+    <w:tmpl w:val="FD36B8AC"/>
+    <w:lvl w:ilvl="0" w:tplc="04090001">
+      <w:start w:val="1"/>
+      <w:numFmt w:val="bullet"/>
+      <w:lvlText w:val=""/>
+      <w:lvlJc w:val="left"/>
+      <w:pPr>
+        <w:ind w:left="720" w:hanging="360"/>
+      </w:pPr>
+      <w:rPr>
+        <w:rFonts w:ascii="Symbol" w:hAnsi="Symbol" w:hint="default"/>
+      </w:rPr>
+    </w:lvl>
+    <w:lvl w:ilvl="1" w:tplc="04090003" w:tentative="1">
+      <w:start w:val="1"/>
+      <w:numFmt w:val="bullet"/>
+      <w:lvlText w:val="o"/>
+      <w:lvlJc w:val="left"/>
+      <w:pPr>
+        <w:ind w:left="1440" w:hanging="360"/>
+      </w:pPr>
+      <w:rPr>
+        <w:rFonts w:ascii="Courier New" w:hAnsi="Courier New" w:cs="Courier New" w:hint="default"/>
+      </w:rPr>
+    </w:lvl>
+    <w:lvl w:ilvl="2" w:tplc="04090005" w:tentative="1">
+      <w:start w:val="1"/>
+      <w:numFmt w:val="bullet"/>
+      <w:lvlText w:val=""/>
+      <w:lvlJc w:val="left"/>
+      <w:pPr>
+        <w:ind w:left="2160" w:hanging="360"/>
+      </w:pPr>
+      <w:rPr>
+        <w:rFonts w:ascii="Wingdings" w:hAnsi="Wingdings" w:hint="default"/>
+      </w:rPr>
+    </w:lvl>
+    <w:lvl w:ilvl="3" w:tplc="04090001" w:tentative="1">
+      <w:start w:val="1"/>
+      <w:numFmt w:val="bullet"/>
+      <w:lvlText w:val=""/>
+      <w:lvlJc w:val="left"/>
+      <w:pPr>
+        <w:ind w:left="2880" w:hanging="360"/>
+      </w:pPr>
+      <w:rPr>
+        <w:rFonts w:ascii="Symbol" w:hAnsi="Symbol" w:hint="default"/>
+      </w:rPr>
+    </w:lvl>
+    <w:lvl w:ilvl="4" w:tplc="04090003" w:tentative="1">
+      <w:start w:val="1"/>
+      <w:numFmt w:val="bullet"/>
+      <w:lvlText w:val="o"/>
+      <w:lvlJc w:val="left"/>
+      <w:pPr>
+        <w:ind w:left="3600" w:hanging="360"/>
+      </w:pPr>
+      <w:rPr>
+        <w:rFonts w:ascii="Courier New" w:hAnsi="Courier New" w:cs="Courier New" w:hint="default"/>
+      </w:rPr>
+    </w:lvl>
+    <w:lvl w:ilvl="5" w:tplc="04090005" w:tentative="1">
+      <w:start w:val="1"/>
+      <w:numFmt w:val="bullet"/>
+      <w:lvlText w:val=""/>
+      <w:lvlJc w:val="left"/>
+      <w:pPr>
+        <w:ind w:left="4320" w:hanging="360"/>
+      </w:pPr>
+      <w:rPr>
+        <w:rFonts w:ascii="Wingdings" w:hAnsi="Wingdings" w:hint="default"/>
+      </w:rPr>
+    </w:lvl>
+    <w:lvl w:ilvl="6" w:tplc="04090001" w:tentative="1">
+      <w:start w:val="1"/>
+      <w:numFmt w:val="bullet"/>
+      <w:lvlText w:val=""/>
+      <w:lvlJc w:val="left"/>
+      <w:pPr>
+        <w:ind w:left="5040" w:hanging="360"/>
+      </w:pPr>
+      <w:rPr>
+        <w:rFonts w:ascii="Symbol" w:hAnsi="Symbol" w:hint="default"/>
+      </w:rPr>
+    </w:lvl>
+    <w:lvl w:ilvl="7" w:tplc="04090003" w:tentative="1">
+      <w:start w:val="1"/>
+      <w:numFmt w:val="bullet"/>
+      <w:lvlText w:val="o"/>
+      <w:lvlJc w:val="left"/>
+      <w:pPr>
+        <w:ind w:left="5760" w:hanging="360"/>
+      </w:pPr>
+      <w:rPr>
+        <w:rFonts w:ascii="Courier New" w:hAnsi="Courier New" w:cs="Courier New" w:hint="default"/>
+      </w:rPr>
+    </w:lvl>
+    <w:lvl w:ilvl="8" w:tplc="04090005" w:tentative="1">
+      <w:start w:val="1"/>
+      <w:numFmt w:val="bullet"/>
+      <w:lvlText w:val=""/>
+      <w:lvlJc w:val="left"/>
+      <w:pPr>
+        <w:ind w:left="6480" w:hanging="360"/>
+      </w:pPr>
+      <w:rPr>
+        <w:rFonts w:ascii="Wingdings" w:hAnsi="Wingdings" w:hint="default"/>
+      </w:rPr>
+    </w:lvl>
+  </w:abstractNum>
+  <w:abstractNum w:abstractNumId="6" w15:restartNumberingAfterBreak="0">
     <w:nsid w:val="7E53021B"/>
     <w:multiLevelType w:val="hybridMultilevel"/>
     <w:tmpl w:val="1E946814"/>
@@ -2562,19 +2868,25 @@
     </w:lvl>
   </w:abstractNum>
   <w:num w:numId="1">
+    <w:abstractNumId w:val="3"/>
+  </w:num>
+  <w:num w:numId="2">
+    <w:abstractNumId w:val="1"/>
+  </w:num>
+  <w:num w:numId="3">
     <w:abstractNumId w:val="2"/>
   </w:num>
-  <w:num w:numId="2">
-    <w:abstractNumId w:val="0"/>
-  </w:num>
-  <w:num w:numId="3">
-    <w:abstractNumId w:val="1"/>
-  </w:num>
   <w:num w:numId="4">
-    <w:abstractNumId w:val="3"/>
+    <w:abstractNumId w:val="4"/>
   </w:num>
   <w:num w:numId="5">
-    <w:abstractNumId w:val="4"/>
+    <w:abstractNumId w:val="6"/>
+  </w:num>
+  <w:num w:numId="6">
+    <w:abstractNumId w:val="5"/>
+  </w:num>
+  <w:num w:numId="7">
+    <w:abstractNumId w:val="0"/>
   </w:num>
 </w:numbering>
 </file>
@@ -2974,17 +3286,17 @@
     <w:lsdException w:name="Unresolved Mention" w:semiHidden="1" w:unhideWhenUsed="1"/>
     <w:lsdException w:name="Smart Link" w:semiHidden="1" w:unhideWhenUsed="1"/>
   </w:latentStyles>
-  <w:style w:type="paragraph" w:default="1" w:styleId="Normal">
+  <w:style w:type="paragraph" w:default="1" w:styleId="a">
     <w:name w:val="Normal"/>
     <w:qFormat/>
   </w:style>
-  <w:style w:type="character" w:default="1" w:styleId="DefaultParagraphFont">
+  <w:style w:type="character" w:default="1" w:styleId="a0">
     <w:name w:val="Default Paragraph Font"/>
     <w:uiPriority w:val="1"/>
     <w:semiHidden/>
     <w:unhideWhenUsed/>
   </w:style>
-  <w:style w:type="table" w:default="1" w:styleId="TableNormal">
+  <w:style w:type="table" w:default="1" w:styleId="a1">
     <w:name w:val="Normal Table"/>
     <w:uiPriority w:val="99"/>
     <w:semiHidden/>
@@ -2999,15 +3311,15 @@
       </w:tblCellMar>
     </w:tblPr>
   </w:style>
-  <w:style w:type="numbering" w:default="1" w:styleId="NoList">
+  <w:style w:type="numbering" w:default="1" w:styleId="a2">
     <w:name w:val="No List"/>
     <w:uiPriority w:val="99"/>
     <w:semiHidden/>
     <w:unhideWhenUsed/>
   </w:style>
-  <w:style w:type="table" w:styleId="TableGrid">
+  <w:style w:type="table" w:styleId="a3">
     <w:name w:val="Table Grid"/>
-    <w:basedOn w:val="TableNormal"/>
+    <w:basedOn w:val="a1"/>
     <w:uiPriority w:val="39"/>
     <w:rsid w:val="00341E9C"/>
     <w:pPr>
@@ -3024,9 +3336,9 @@
       </w:tblBorders>
     </w:tblPr>
   </w:style>
-  <w:style w:type="paragraph" w:styleId="ListParagraph">
+  <w:style w:type="paragraph" w:styleId="a4">
     <w:name w:val="List Paragraph"/>
-    <w:basedOn w:val="Normal"/>
+    <w:basedOn w:val="a"/>
     <w:uiPriority w:val="34"/>
     <w:qFormat/>
     <w:rsid w:val="00AF3D3B"/>
@@ -3035,10 +3347,10 @@
       <w:contextualSpacing/>
     </w:pPr>
   </w:style>
-  <w:style w:type="paragraph" w:styleId="Header">
+  <w:style w:type="paragraph" w:styleId="a5">
     <w:name w:val="header"/>
-    <w:basedOn w:val="Normal"/>
-    <w:link w:val="HeaderChar"/>
+    <w:basedOn w:val="a"/>
+    <w:link w:val="a6"/>
     <w:uiPriority w:val="99"/>
     <w:unhideWhenUsed/>
     <w:rsid w:val="00126BC8"/>
@@ -3050,17 +3362,17 @@
       <w:spacing w:after="0" w:line="240" w:lineRule="auto"/>
     </w:pPr>
   </w:style>
-  <w:style w:type="character" w:customStyle="1" w:styleId="HeaderChar">
-    <w:name w:val="Header Char"/>
-    <w:basedOn w:val="DefaultParagraphFont"/>
-    <w:link w:val="Header"/>
+  <w:style w:type="character" w:customStyle="1" w:styleId="a6">
+    <w:name w:val="כותרת עליונה תו"/>
+    <w:basedOn w:val="a0"/>
+    <w:link w:val="a5"/>
     <w:uiPriority w:val="99"/>
     <w:rsid w:val="00126BC8"/>
   </w:style>
-  <w:style w:type="paragraph" w:styleId="Footer">
+  <w:style w:type="paragraph" w:styleId="a7">
     <w:name w:val="footer"/>
-    <w:basedOn w:val="Normal"/>
-    <w:link w:val="FooterChar"/>
+    <w:basedOn w:val="a"/>
+    <w:link w:val="a8"/>
     <w:uiPriority w:val="99"/>
     <w:unhideWhenUsed/>
     <w:rsid w:val="00126BC8"/>
@@ -3072,10 +3384,10 @@
       <w:spacing w:after="0" w:line="240" w:lineRule="auto"/>
     </w:pPr>
   </w:style>
-  <w:style w:type="character" w:customStyle="1" w:styleId="FooterChar">
-    <w:name w:val="Footer Char"/>
-    <w:basedOn w:val="DefaultParagraphFont"/>
-    <w:link w:val="Footer"/>
+  <w:style w:type="character" w:customStyle="1" w:styleId="a8">
+    <w:name w:val="כותרת תחתונה תו"/>
+    <w:basedOn w:val="a0"/>
+    <w:link w:val="a7"/>
     <w:uiPriority w:val="99"/>
     <w:rsid w:val="00126BC8"/>
   </w:style>

</xml_diff>

<commit_message>
Dry Part - Q3 Done
</commit_message>
<xml_diff>
--- a/OOP_Dry.docx
+++ b/OOP_Dry.docx
@@ -790,6 +790,7 @@
       <w:r>
         <w:rPr>
           <w:rFonts w:cs="Arial"/>
+          <w:noProof/>
           <w:rtl/>
         </w:rPr>
         <w:lastRenderedPageBreak/>
@@ -852,6 +853,7 @@
       <w:r>
         <w:rPr>
           <w:rFonts w:cs="Arial"/>
+          <w:noProof/>
           <w:rtl/>
         </w:rPr>
         <w:drawing>
@@ -913,6 +915,7 @@
       <w:r>
         <w:rPr>
           <w:rFonts w:cs="Arial"/>
+          <w:noProof/>
           <w:rtl/>
         </w:rPr>
         <w:drawing>
@@ -974,6 +977,7 @@
       <w:r>
         <w:rPr>
           <w:rFonts w:cs="Arial"/>
+          <w:noProof/>
           <w:rtl/>
         </w:rPr>
         <w:drawing>
@@ -1035,6 +1039,7 @@
       <w:r>
         <w:rPr>
           <w:rFonts w:cs="Arial"/>
+          <w:noProof/>
           <w:rtl/>
         </w:rPr>
         <w:drawing>
@@ -1096,6 +1101,7 @@
       <w:r>
         <w:rPr>
           <w:rFonts w:cs="Arial"/>
+          <w:noProof/>
           <w:rtl/>
         </w:rPr>
         <w:drawing>
@@ -1157,6 +1163,7 @@
       <w:r>
         <w:rPr>
           <w:rFonts w:cs="Arial"/>
+          <w:noProof/>
           <w:rtl/>
         </w:rPr>
         <w:drawing>
@@ -1218,6 +1225,7 @@
       <w:r>
         <w:rPr>
           <w:rFonts w:cs="Arial"/>
+          <w:noProof/>
           <w:rtl/>
         </w:rPr>
         <w:drawing>
@@ -1279,6 +1287,7 @@
       <w:r>
         <w:rPr>
           <w:rFonts w:cs="Arial"/>
+          <w:noProof/>
           <w:rtl/>
         </w:rPr>
         <w:drawing>
@@ -1370,6 +1379,7 @@
       <w:r>
         <w:rPr>
           <w:rFonts w:cs="Arial"/>
+          <w:noProof/>
           <w:rtl/>
         </w:rPr>
         <w:lastRenderedPageBreak/>
@@ -1432,6 +1442,7 @@
       <w:r>
         <w:rPr>
           <w:rFonts w:cs="Arial"/>
+          <w:noProof/>
           <w:rtl/>
         </w:rPr>
         <w:drawing>
@@ -1493,6 +1504,7 @@
       <w:r>
         <w:rPr>
           <w:rFonts w:cs="Arial"/>
+          <w:noProof/>
           <w:rtl/>
         </w:rPr>
         <w:drawing>
@@ -1554,6 +1566,7 @@
       <w:r>
         <w:rPr>
           <w:rFonts w:cs="Arial"/>
+          <w:noProof/>
           <w:rtl/>
         </w:rPr>
         <w:drawing>
@@ -1615,6 +1628,7 @@
       <w:r>
         <w:rPr>
           <w:rFonts w:cs="Arial"/>
+          <w:noProof/>
           <w:rtl/>
         </w:rPr>
         <w:drawing>
@@ -1676,6 +1690,7 @@
       <w:r>
         <w:rPr>
           <w:rFonts w:cs="Arial"/>
+          <w:noProof/>
           <w:rtl/>
         </w:rPr>
         <w:drawing>
@@ -1737,6 +1752,7 @@
       <w:r>
         <w:rPr>
           <w:rFonts w:cs="Arial"/>
+          <w:noProof/>
           <w:rtl/>
         </w:rPr>
         <w:drawing>
@@ -1798,6 +1814,7 @@
       <w:r>
         <w:rPr>
           <w:rFonts w:cs="Arial"/>
+          <w:noProof/>
           <w:rtl/>
         </w:rPr>
         <w:drawing>
@@ -1880,16 +1897,665 @@
     <w:p>
       <w:pPr>
         <w:bidi/>
-      </w:pPr>
-    </w:p>
-    <w:p>
-      <w:pPr>
-        <w:bidi/>
-      </w:pPr>
-    </w:p>
-    <w:p>
-      <w:pPr>
-        <w:bidi/>
+        <w:rPr>
+          <w:b/>
+          <w:bCs/>
+          <w:u w:val="single"/>
+          <w:rtl/>
+        </w:rPr>
+      </w:pPr>
+      <w:r>
+        <w:rPr>
+          <w:rFonts w:hint="cs"/>
+          <w:b/>
+          <w:bCs/>
+          <w:u w:val="single"/>
+          <w:rtl/>
+        </w:rPr>
+        <w:lastRenderedPageBreak/>
+        <w:t xml:space="preserve">שאלה </w:t>
+      </w:r>
+      <w:r>
+        <w:rPr>
+          <w:rFonts w:hint="cs"/>
+          <w:b/>
+          <w:bCs/>
+          <w:u w:val="single"/>
+          <w:rtl/>
+        </w:rPr>
+        <w:t>3</w:t>
+      </w:r>
+    </w:p>
+    <w:p>
+      <w:pPr>
+        <w:pStyle w:val="ListParagraph"/>
+        <w:numPr>
+          <w:ilvl w:val="0"/>
+          <w:numId w:val="6"/>
+        </w:numPr>
+        <w:bidi/>
+      </w:pPr>
+      <w:r>
+        <w:rPr>
+          <w:rFonts w:hint="cs"/>
+          <w:rtl/>
+        </w:rPr>
+        <w:t xml:space="preserve">הבעיה היא שלא מוגדר על משתני המחלקה את סוג בקרת הגישה שלהם בשתי המחלקות, בגלל שב </w:t>
+      </w:r>
+      <w:r>
+        <w:t>java</w:t>
+      </w:r>
+      <w:r>
+        <w:rPr>
+          <w:rFonts w:hint="cs"/>
+          <w:rtl/>
+        </w:rPr>
+        <w:t xml:space="preserve"> בקרת הגישה הדיפולטית מוגדרת להיות </w:t>
+      </w:r>
+      <w:r>
+        <w:t>package</w:t>
+      </w:r>
+      <w:r>
+        <w:rPr>
+          <w:rFonts w:hint="cs"/>
+          <w:rtl/>
+        </w:rPr>
+        <w:t xml:space="preserve"> אז נוצר מצב שכל מי שמתמש במחלקות אלו יכול לגשת למשתנים החברים מה שגורם ל- </w:t>
+      </w:r>
+      <w:r>
+        <w:t>rep exposure</w:t>
+      </w:r>
+      <w:r>
+        <w:rPr>
+          <w:rFonts w:hint="cs"/>
+          <w:rtl/>
+        </w:rPr>
+        <w:t>.</w:t>
+      </w:r>
+    </w:p>
+    <w:p>
+      <w:pPr>
+        <w:pStyle w:val="ListParagraph"/>
+        <w:bidi/>
+        <w:rPr>
+          <w:rtl/>
+        </w:rPr>
+      </w:pPr>
+      <w:r>
+        <w:rPr>
+          <w:rFonts w:hint="cs"/>
+          <w:rtl/>
+        </w:rPr>
+        <w:t xml:space="preserve">בעיה זו נפתור על ידי הוספת המזהה </w:t>
+      </w:r>
+      <w:r>
+        <w:t>private</w:t>
+      </w:r>
+      <w:r>
+        <w:rPr>
+          <w:rFonts w:hint="cs"/>
+          <w:rtl/>
+        </w:rPr>
+        <w:t xml:space="preserve"> עבור המשתנים בכל מחלקה ומימוש מתודות </w:t>
+      </w:r>
+      <w:r>
+        <w:t>observers</w:t>
+      </w:r>
+      <w:r>
+        <w:rPr>
+          <w:rFonts w:hint="cs"/>
+          <w:rtl/>
+        </w:rPr>
+        <w:t xml:space="preserve"> ומתודות </w:t>
+      </w:r>
+      <w:r>
+        <w:t>mutators</w:t>
+      </w:r>
+      <w:r>
+        <w:rPr>
+          <w:rFonts w:hint="cs"/>
+          <w:rtl/>
+        </w:rPr>
+        <w:t xml:space="preserve"> במידת הצורך.</w:t>
+      </w:r>
+      <w:r>
+        <w:rPr>
+          <w:rFonts w:hint="cs"/>
+          <w:rtl/>
+        </w:rPr>
+        <w:t xml:space="preserve"> אפשר למנוע </w:t>
+      </w:r>
+      <w:r>
+        <w:t>rep exposure</w:t>
+      </w:r>
+      <w:r>
+        <w:rPr>
+          <w:rFonts w:hint="cs"/>
+          <w:rtl/>
+        </w:rPr>
+        <w:t xml:space="preserve"> במתודה שתחזיר את שורש העץ על ידי החזרת עותק של השורש ולא את הצומת עצמו.</w:t>
+      </w:r>
+      <w:r>
+        <w:rPr>
+          <w:rtl/>
+        </w:rPr>
+        <w:br/>
+      </w:r>
+    </w:p>
+    <w:p>
+      <w:pPr>
+        <w:pStyle w:val="ListParagraph"/>
+        <w:numPr>
+          <w:ilvl w:val="0"/>
+          <w:numId w:val="6"/>
+        </w:numPr>
+        <w:bidi/>
+      </w:pPr>
+      <w:r>
+        <w:rPr>
+          <w:rFonts w:hint="cs"/>
+          <w:rtl/>
+        </w:rPr>
+        <w:t xml:space="preserve">הסטודנט טועה, כאשר מממשים בנאי עם פרמטים ב </w:t>
+      </w:r>
+      <w:r>
+        <w:t>java</w:t>
+      </w:r>
+      <w:r>
+        <w:rPr>
+          <w:rFonts w:hint="cs"/>
+          <w:rtl/>
+        </w:rPr>
+        <w:t xml:space="preserve"> ו</w:t>
+      </w:r>
+      <w:r>
+        <w:rPr>
+          <w:rFonts w:hint="cs"/>
+          <w:b/>
+          <w:bCs/>
+          <w:rtl/>
+        </w:rPr>
+        <w:t>לא</w:t>
+      </w:r>
+      <w:r>
+        <w:rPr>
+          <w:rFonts w:hint="cs"/>
+          <w:rtl/>
+        </w:rPr>
+        <w:t xml:space="preserve"> מממשים בנאי חסר פרמטים לא יווצר בנאי כזה באופן דיפולטי. במקרה שלנו מחיקת הבנאי חסר הפרמטרים וקריאה אליו בקוד יגרור שגיאת קומפילציה.</w:t>
+      </w:r>
+    </w:p>
+    <w:p>
+      <w:pPr>
+        <w:bidi/>
+        <w:rPr>
+          <w:rtl/>
+        </w:rPr>
+      </w:pPr>
+    </w:p>
+    <w:p>
+      <w:pPr>
+        <w:pStyle w:val="ListParagraph"/>
+        <w:numPr>
+          <w:ilvl w:val="0"/>
+          <w:numId w:val="6"/>
+        </w:numPr>
+        <w:bidi/>
+      </w:pPr>
+      <w:r>
+        <w:rPr>
+          <w:rFonts w:cs="Arial"/>
+          <w:noProof/>
+          <w:rtl/>
+        </w:rPr>
+        <w:drawing>
+          <wp:anchor distT="0" distB="0" distL="114300" distR="114300" simplePos="0" relativeHeight="251676672" behindDoc="1" locked="0" layoutInCell="1" allowOverlap="1" wp14:anchorId="686063A8" wp14:editId="66456A50">
+            <wp:simplePos x="0" y="0"/>
+            <wp:positionH relativeFrom="margin">
+              <wp:align>right</wp:align>
+            </wp:positionH>
+            <wp:positionV relativeFrom="paragraph">
+              <wp:posOffset>292100</wp:posOffset>
+            </wp:positionV>
+            <wp:extent cx="5486400" cy="1963420"/>
+            <wp:effectExtent l="0" t="0" r="0" b="0"/>
+            <wp:wrapTight wrapText="bothSides">
+              <wp:wrapPolygon edited="0">
+                <wp:start x="0" y="0"/>
+                <wp:lineTo x="0" y="21376"/>
+                <wp:lineTo x="21525" y="21376"/>
+                <wp:lineTo x="21525" y="0"/>
+                <wp:lineTo x="0" y="0"/>
+              </wp:wrapPolygon>
+            </wp:wrapTight>
+            <wp:docPr id="2" name="Picture 2"/>
+            <wp:cNvGraphicFramePr>
+              <a:graphicFrameLocks xmlns:a="http://schemas.openxmlformats.org/drawingml/2006/main" noChangeAspect="1"/>
+            </wp:cNvGraphicFramePr>
+            <a:graphic xmlns:a="http://schemas.openxmlformats.org/drawingml/2006/main">
+              <a:graphicData uri="http://schemas.openxmlformats.org/drawingml/2006/picture">
+                <pic:pic xmlns:pic="http://schemas.openxmlformats.org/drawingml/2006/picture">
+                  <pic:nvPicPr>
+                    <pic:cNvPr id="1" name=""/>
+                    <pic:cNvPicPr/>
+                  </pic:nvPicPr>
+                  <pic:blipFill>
+                    <a:blip r:embed="rId24">
+                      <a:extLst>
+                        <a:ext uri="{28A0092B-C50C-407E-A947-70E740481C1C}">
+                          <a14:useLocalDpi xmlns:a14="http://schemas.microsoft.com/office/drawing/2010/main" val="0"/>
+                        </a:ext>
+                      </a:extLst>
+                    </a:blip>
+                    <a:stretch>
+                      <a:fillRect/>
+                    </a:stretch>
+                  </pic:blipFill>
+                  <pic:spPr>
+                    <a:xfrm>
+                      <a:off x="0" y="0"/>
+                      <a:ext cx="5486400" cy="1963420"/>
+                    </a:xfrm>
+                    <a:prstGeom prst="rect">
+                      <a:avLst/>
+                    </a:prstGeom>
+                  </pic:spPr>
+                </pic:pic>
+              </a:graphicData>
+            </a:graphic>
+          </wp:anchor>
+        </w:drawing>
+      </w:r>
+    </w:p>
+    <w:p>
+      <w:pPr>
+        <w:bidi/>
+      </w:pPr>
+    </w:p>
+    <w:p>
+      <w:pPr>
+        <w:pStyle w:val="ListParagraph"/>
+        <w:numPr>
+          <w:ilvl w:val="0"/>
+          <w:numId w:val="6"/>
+        </w:numPr>
+        <w:bidi/>
+        <w:rPr>
+          <w:rtl/>
+        </w:rPr>
+      </w:pPr>
+      <w:r>
+        <w:rPr>
+          <w:rFonts w:hint="cs"/>
+          <w:rtl/>
+        </w:rPr>
+        <w:t>יש לשנות את חתימת המחלקה כך שתתמוך בטיפוס גנרי -</w:t>
+      </w:r>
+      <w:r>
+        <w:rPr>
+          <w:rtl/>
+        </w:rPr>
+        <w:br/>
+      </w:r>
+      <m:oMathPara>
+        <m:oMath>
+          <m:r>
+            <w:rPr>
+              <w:rFonts w:ascii="Cambria Math" w:hAnsi="Cambria Math"/>
+            </w:rPr>
+            <m:t>class node&lt;T&gt;{…</m:t>
+          </m:r>
+        </m:oMath>
+      </m:oMathPara>
+    </w:p>
+    <w:p>
+      <w:pPr>
+        <w:pStyle w:val="ListParagraph"/>
+        <w:numPr>
+          <w:ilvl w:val="0"/>
+          <w:numId w:val="6"/>
+        </w:numPr>
+        <w:bidi/>
+      </w:pPr>
+      <w:r>
+        <w:rPr>
+          <w:rFonts w:hint="cs"/>
+          <w:rtl/>
+        </w:rPr>
+        <w:t xml:space="preserve">יהיה עלינו לשנות את החתימה של המחלקה כך שהטיפוס הגנרי המועבר אליה מממש את המתודה </w:t>
+      </w:r>
+      <w:proofErr w:type="spellStart"/>
+      <w:r>
+        <w:t>compareTo</w:t>
+      </w:r>
+      <w:proofErr w:type="spellEnd"/>
+      <w:r>
+        <w:rPr>
+          <w:rFonts w:hint="cs"/>
+          <w:rtl/>
+        </w:rPr>
+        <w:t xml:space="preserve"> לכן החתימה תהיה - </w:t>
+      </w:r>
+      <w:r>
+        <w:rPr>
+          <w:rtl/>
+        </w:rPr>
+        <w:br/>
+      </w:r>
+      <m:oMathPara>
+        <m:oMath>
+          <m:r>
+            <w:rPr>
+              <w:rFonts w:ascii="Cambria Math" w:hAnsi="Cambria Math"/>
+            </w:rPr>
+            <m:t>class node&lt;T extends Comparble&lt;?super T&gt;&gt;</m:t>
+          </m:r>
+        </m:oMath>
+      </m:oMathPara>
+    </w:p>
+    <w:p>
+      <w:pPr>
+        <w:bidi/>
+      </w:pPr>
+    </w:p>
+    <w:p>
+      <w:pPr>
+        <w:bidi/>
+      </w:pPr>
+    </w:p>
+    <w:p>
+      <w:pPr>
+        <w:bidi/>
+      </w:pPr>
+    </w:p>
+    <w:p>
+      <w:pPr>
+        <w:bidi/>
+      </w:pPr>
+    </w:p>
+    <w:p>
+      <w:pPr>
+        <w:bidi/>
+      </w:pPr>
+    </w:p>
+    <w:p>
+      <w:pPr>
+        <w:bidi/>
+      </w:pPr>
+    </w:p>
+    <w:p>
+      <w:pPr>
+        <w:bidi/>
+      </w:pPr>
+    </w:p>
+    <w:p>
+      <w:pPr>
+        <w:bidi/>
+      </w:pPr>
+    </w:p>
+    <w:p>
+      <w:pPr>
+        <w:pStyle w:val="ListParagraph"/>
+        <w:numPr>
+          <w:ilvl w:val="0"/>
+          <w:numId w:val="6"/>
+        </w:numPr>
+        <w:bidi/>
+      </w:pPr>
+      <w:r>
+        <w:rPr>
+          <w:rtl/>
+        </w:rPr>
+        <w:lastRenderedPageBreak/>
+        <w:drawing>
+          <wp:anchor distT="0" distB="0" distL="114300" distR="114300" simplePos="0" relativeHeight="251677696" behindDoc="1" locked="0" layoutInCell="1" allowOverlap="1" wp14:anchorId="203986C0" wp14:editId="7A633CA2">
+            <wp:simplePos x="0" y="0"/>
+            <wp:positionH relativeFrom="margin">
+              <wp:posOffset>-1270</wp:posOffset>
+            </wp:positionH>
+            <wp:positionV relativeFrom="paragraph">
+              <wp:posOffset>1859915</wp:posOffset>
+            </wp:positionV>
+            <wp:extent cx="5486400" cy="1376680"/>
+            <wp:effectExtent l="0" t="0" r="0" b="0"/>
+            <wp:wrapTight wrapText="bothSides">
+              <wp:wrapPolygon edited="0">
+                <wp:start x="0" y="0"/>
+                <wp:lineTo x="0" y="21221"/>
+                <wp:lineTo x="21525" y="21221"/>
+                <wp:lineTo x="21525" y="0"/>
+                <wp:lineTo x="0" y="0"/>
+              </wp:wrapPolygon>
+            </wp:wrapTight>
+            <wp:docPr id="22" name="Picture 22"/>
+            <wp:cNvGraphicFramePr>
+              <a:graphicFrameLocks xmlns:a="http://schemas.openxmlformats.org/drawingml/2006/main" noChangeAspect="1"/>
+            </wp:cNvGraphicFramePr>
+            <a:graphic xmlns:a="http://schemas.openxmlformats.org/drawingml/2006/main">
+              <a:graphicData uri="http://schemas.openxmlformats.org/drawingml/2006/picture">
+                <pic:pic xmlns:pic="http://schemas.openxmlformats.org/drawingml/2006/picture">
+                  <pic:nvPicPr>
+                    <pic:cNvPr id="1" name=""/>
+                    <pic:cNvPicPr/>
+                  </pic:nvPicPr>
+                  <pic:blipFill>
+                    <a:blip r:embed="rId25">
+                      <a:extLst>
+                        <a:ext uri="{28A0092B-C50C-407E-A947-70E740481C1C}">
+                          <a14:useLocalDpi xmlns:a14="http://schemas.microsoft.com/office/drawing/2010/main" val="0"/>
+                        </a:ext>
+                      </a:extLst>
+                    </a:blip>
+                    <a:stretch>
+                      <a:fillRect/>
+                    </a:stretch>
+                  </pic:blipFill>
+                  <pic:spPr>
+                    <a:xfrm>
+                      <a:off x="0" y="0"/>
+                      <a:ext cx="5486400" cy="1376680"/>
+                    </a:xfrm>
+                    <a:prstGeom prst="rect">
+                      <a:avLst/>
+                    </a:prstGeom>
+                  </pic:spPr>
+                </pic:pic>
+              </a:graphicData>
+            </a:graphic>
+          </wp:anchor>
+        </w:drawing>
+      </w:r>
+      <w:r>
+        <w:rPr>
+          <w:rtl/>
+        </w:rPr>
+        <w:drawing>
+          <wp:anchor distT="0" distB="0" distL="114300" distR="114300" simplePos="0" relativeHeight="251678720" behindDoc="1" locked="0" layoutInCell="1" allowOverlap="1" wp14:anchorId="3DFC794C" wp14:editId="677CCCA0">
+            <wp:simplePos x="0" y="0"/>
+            <wp:positionH relativeFrom="margin">
+              <wp:posOffset>0</wp:posOffset>
+            </wp:positionH>
+            <wp:positionV relativeFrom="paragraph">
+              <wp:posOffset>231606</wp:posOffset>
+            </wp:positionV>
+            <wp:extent cx="5486400" cy="1400175"/>
+            <wp:effectExtent l="0" t="0" r="0" b="9525"/>
+            <wp:wrapTight wrapText="bothSides">
+              <wp:wrapPolygon edited="0">
+                <wp:start x="0" y="0"/>
+                <wp:lineTo x="0" y="21453"/>
+                <wp:lineTo x="21525" y="21453"/>
+                <wp:lineTo x="21525" y="0"/>
+                <wp:lineTo x="0" y="0"/>
+              </wp:wrapPolygon>
+            </wp:wrapTight>
+            <wp:docPr id="23" name="Picture 23"/>
+            <wp:cNvGraphicFramePr>
+              <a:graphicFrameLocks xmlns:a="http://schemas.openxmlformats.org/drawingml/2006/main" noChangeAspect="1"/>
+            </wp:cNvGraphicFramePr>
+            <a:graphic xmlns:a="http://schemas.openxmlformats.org/drawingml/2006/main">
+              <a:graphicData uri="http://schemas.openxmlformats.org/drawingml/2006/picture">
+                <pic:pic xmlns:pic="http://schemas.openxmlformats.org/drawingml/2006/picture">
+                  <pic:nvPicPr>
+                    <pic:cNvPr id="1" name=""/>
+                    <pic:cNvPicPr/>
+                  </pic:nvPicPr>
+                  <pic:blipFill>
+                    <a:blip r:embed="rId26">
+                      <a:extLst>
+                        <a:ext uri="{28A0092B-C50C-407E-A947-70E740481C1C}">
+                          <a14:useLocalDpi xmlns:a14="http://schemas.microsoft.com/office/drawing/2010/main" val="0"/>
+                        </a:ext>
+                      </a:extLst>
+                    </a:blip>
+                    <a:stretch>
+                      <a:fillRect/>
+                    </a:stretch>
+                  </pic:blipFill>
+                  <pic:spPr>
+                    <a:xfrm>
+                      <a:off x="0" y="0"/>
+                      <a:ext cx="5486400" cy="1400175"/>
+                    </a:xfrm>
+                    <a:prstGeom prst="rect">
+                      <a:avLst/>
+                    </a:prstGeom>
+                  </pic:spPr>
+                </pic:pic>
+              </a:graphicData>
+            </a:graphic>
+          </wp:anchor>
+        </w:drawing>
+      </w:r>
+    </w:p>
+    <w:p>
+      <w:pPr>
+        <w:bidi/>
+        <w:rPr>
+          <w:rtl/>
+        </w:rPr>
+      </w:pPr>
+    </w:p>
+    <w:p>
+      <w:pPr>
+        <w:pStyle w:val="ListParagraph"/>
+        <w:numPr>
+          <w:ilvl w:val="0"/>
+          <w:numId w:val="6"/>
+        </w:numPr>
+        <w:bidi/>
+        <w:rPr>
+          <w:rtl/>
+        </w:rPr>
+      </w:pPr>
+    </w:p>
+    <w:p>
+      <w:pPr>
+        <w:bidi/>
+        <w:rPr>
+          <w:rtl/>
+        </w:rPr>
+      </w:pPr>
+      <w:r>
+        <w:rPr>
+          <w:rFonts w:cs="Arial"/>
+          <w:rtl/>
+        </w:rPr>
+        <w:drawing>
+          <wp:anchor distT="0" distB="0" distL="114300" distR="114300" simplePos="0" relativeHeight="251679744" behindDoc="1" locked="0" layoutInCell="1" allowOverlap="1" wp14:anchorId="0D88B398" wp14:editId="2B203F94">
+            <wp:simplePos x="0" y="0"/>
+            <wp:positionH relativeFrom="margin">
+              <wp:posOffset>-1372</wp:posOffset>
+            </wp:positionH>
+            <wp:positionV relativeFrom="paragraph">
+              <wp:posOffset>184888</wp:posOffset>
+            </wp:positionV>
+            <wp:extent cx="5486400" cy="1460500"/>
+            <wp:effectExtent l="0" t="0" r="0" b="6350"/>
+            <wp:wrapTight wrapText="bothSides">
+              <wp:wrapPolygon edited="0">
+                <wp:start x="0" y="0"/>
+                <wp:lineTo x="0" y="21412"/>
+                <wp:lineTo x="21525" y="21412"/>
+                <wp:lineTo x="21525" y="0"/>
+                <wp:lineTo x="0" y="0"/>
+              </wp:wrapPolygon>
+            </wp:wrapTight>
+            <wp:docPr id="24" name="Picture 24"/>
+            <wp:cNvGraphicFramePr>
+              <a:graphicFrameLocks xmlns:a="http://schemas.openxmlformats.org/drawingml/2006/main" noChangeAspect="1"/>
+            </wp:cNvGraphicFramePr>
+            <a:graphic xmlns:a="http://schemas.openxmlformats.org/drawingml/2006/main">
+              <a:graphicData uri="http://schemas.openxmlformats.org/drawingml/2006/picture">
+                <pic:pic xmlns:pic="http://schemas.openxmlformats.org/drawingml/2006/picture">
+                  <pic:nvPicPr>
+                    <pic:cNvPr id="1" name=""/>
+                    <pic:cNvPicPr/>
+                  </pic:nvPicPr>
+                  <pic:blipFill>
+                    <a:blip r:embed="rId27">
+                      <a:extLst>
+                        <a:ext uri="{28A0092B-C50C-407E-A947-70E740481C1C}">
+                          <a14:useLocalDpi xmlns:a14="http://schemas.microsoft.com/office/drawing/2010/main" val="0"/>
+                        </a:ext>
+                      </a:extLst>
+                    </a:blip>
+                    <a:stretch>
+                      <a:fillRect/>
+                    </a:stretch>
+                  </pic:blipFill>
+                  <pic:spPr>
+                    <a:xfrm>
+                      <a:off x="0" y="0"/>
+                      <a:ext cx="5486400" cy="1460500"/>
+                    </a:xfrm>
+                    <a:prstGeom prst="rect">
+                      <a:avLst/>
+                    </a:prstGeom>
+                  </pic:spPr>
+                </pic:pic>
+              </a:graphicData>
+            </a:graphic>
+          </wp:anchor>
+        </w:drawing>
+      </w:r>
+    </w:p>
+    <w:p>
+      <w:pPr>
+        <w:bidi/>
+        <w:rPr>
+          <w:rtl/>
+        </w:rPr>
+      </w:pPr>
+    </w:p>
+    <w:p>
+      <w:pPr>
+        <w:bidi/>
+        <w:rPr>
+          <w:rtl/>
+        </w:rPr>
+      </w:pPr>
+    </w:p>
+    <w:p>
+      <w:pPr>
+        <w:bidi/>
+        <w:rPr>
+          <w:rtl/>
+        </w:rPr>
+      </w:pPr>
+    </w:p>
+    <w:p>
+      <w:pPr>
+        <w:bidi/>
+      </w:pPr>
+    </w:p>
+    <w:p>
+      <w:pPr>
+        <w:bidi/>
+        <w:rPr>
+          <w:rFonts w:hint="cs"/>
+          <w:rtl/>
+        </w:rPr>
       </w:pPr>
     </w:p>
     <w:p>
@@ -1978,7 +2644,7 @@
       </w:pPr>
     </w:p>
     <w:sectPr>
-      <w:footerReference w:type="default" r:id="rId24"/>
+      <w:footerReference w:type="default" r:id="rId28"/>
       <w:pgSz w:w="12240" w:h="15840"/>
       <w:pgMar w:top="1440" w:right="1800" w:bottom="1440" w:left="1800" w:header="720" w:footer="720" w:gutter="0"/>
       <w:cols w:space="720"/>
@@ -2361,6 +3027,95 @@
     </w:lvl>
   </w:abstractNum>
   <w:abstractNum w:abstractNumId="3" w15:restartNumberingAfterBreak="0">
+    <w:nsid w:val="58C26008"/>
+    <w:multiLevelType w:val="hybridMultilevel"/>
+    <w:tmpl w:val="028C0A82"/>
+    <w:lvl w:ilvl="0" w:tplc="0409000F">
+      <w:start w:val="1"/>
+      <w:numFmt w:val="decimal"/>
+      <w:lvlText w:val="%1."/>
+      <w:lvlJc w:val="left"/>
+      <w:pPr>
+        <w:ind w:left="720" w:hanging="360"/>
+      </w:pPr>
+      <w:rPr>
+        <w:rFonts w:hint="default"/>
+      </w:rPr>
+    </w:lvl>
+    <w:lvl w:ilvl="1" w:tplc="04090019" w:tentative="1">
+      <w:start w:val="1"/>
+      <w:numFmt w:val="lowerLetter"/>
+      <w:lvlText w:val="%2."/>
+      <w:lvlJc w:val="left"/>
+      <w:pPr>
+        <w:ind w:left="1440" w:hanging="360"/>
+      </w:pPr>
+    </w:lvl>
+    <w:lvl w:ilvl="2" w:tplc="0409001B" w:tentative="1">
+      <w:start w:val="1"/>
+      <w:numFmt w:val="lowerRoman"/>
+      <w:lvlText w:val="%3."/>
+      <w:lvlJc w:val="right"/>
+      <w:pPr>
+        <w:ind w:left="2160" w:hanging="180"/>
+      </w:pPr>
+    </w:lvl>
+    <w:lvl w:ilvl="3" w:tplc="0409000F" w:tentative="1">
+      <w:start w:val="1"/>
+      <w:numFmt w:val="decimal"/>
+      <w:lvlText w:val="%4."/>
+      <w:lvlJc w:val="left"/>
+      <w:pPr>
+        <w:ind w:left="2880" w:hanging="360"/>
+      </w:pPr>
+    </w:lvl>
+    <w:lvl w:ilvl="4" w:tplc="04090019" w:tentative="1">
+      <w:start w:val="1"/>
+      <w:numFmt w:val="lowerLetter"/>
+      <w:lvlText w:val="%5."/>
+      <w:lvlJc w:val="left"/>
+      <w:pPr>
+        <w:ind w:left="3600" w:hanging="360"/>
+      </w:pPr>
+    </w:lvl>
+    <w:lvl w:ilvl="5" w:tplc="0409001B" w:tentative="1">
+      <w:start w:val="1"/>
+      <w:numFmt w:val="lowerRoman"/>
+      <w:lvlText w:val="%6."/>
+      <w:lvlJc w:val="right"/>
+      <w:pPr>
+        <w:ind w:left="4320" w:hanging="180"/>
+      </w:pPr>
+    </w:lvl>
+    <w:lvl w:ilvl="6" w:tplc="0409000F" w:tentative="1">
+      <w:start w:val="1"/>
+      <w:numFmt w:val="decimal"/>
+      <w:lvlText w:val="%7."/>
+      <w:lvlJc w:val="left"/>
+      <w:pPr>
+        <w:ind w:left="5040" w:hanging="360"/>
+      </w:pPr>
+    </w:lvl>
+    <w:lvl w:ilvl="7" w:tplc="04090019" w:tentative="1">
+      <w:start w:val="1"/>
+      <w:numFmt w:val="lowerLetter"/>
+      <w:lvlText w:val="%8."/>
+      <w:lvlJc w:val="left"/>
+      <w:pPr>
+        <w:ind w:left="5760" w:hanging="360"/>
+      </w:pPr>
+    </w:lvl>
+    <w:lvl w:ilvl="8" w:tplc="0409001B" w:tentative="1">
+      <w:start w:val="1"/>
+      <w:numFmt w:val="lowerRoman"/>
+      <w:lvlText w:val="%9."/>
+      <w:lvlJc w:val="right"/>
+      <w:pPr>
+        <w:ind w:left="6480" w:hanging="180"/>
+      </w:pPr>
+    </w:lvl>
+  </w:abstractNum>
+  <w:abstractNum w:abstractNumId="4" w15:restartNumberingAfterBreak="0">
     <w:nsid w:val="6D743ED1"/>
     <w:multiLevelType w:val="hybridMultilevel"/>
     <w:tmpl w:val="D0562C60"/>
@@ -2449,7 +3204,7 @@
       </w:pPr>
     </w:lvl>
   </w:abstractNum>
-  <w:abstractNum w:abstractNumId="4" w15:restartNumberingAfterBreak="0">
+  <w:abstractNum w:abstractNumId="5" w15:restartNumberingAfterBreak="0">
     <w:nsid w:val="7E53021B"/>
     <w:multiLevelType w:val="hybridMultilevel"/>
     <w:tmpl w:val="1E946814"/>
@@ -2571,10 +3326,13 @@
     <w:abstractNumId w:val="1"/>
   </w:num>
   <w:num w:numId="4">
-    <w:abstractNumId w:val="3"/>
+    <w:abstractNumId w:val="4"/>
   </w:num>
   <w:num w:numId="5">
-    <w:abstractNumId w:val="4"/>
+    <w:abstractNumId w:val="5"/>
+  </w:num>
+  <w:num w:numId="6">
+    <w:abstractNumId w:val="3"/>
   </w:num>
 </w:numbering>
 </file>
@@ -3079,6 +3837,16 @@
     <w:uiPriority w:val="99"/>
     <w:rsid w:val="00126BC8"/>
   </w:style>
+  <w:style w:type="character" w:styleId="PlaceholderText">
+    <w:name w:val="Placeholder Text"/>
+    <w:basedOn w:val="DefaultParagraphFont"/>
+    <w:uiPriority w:val="99"/>
+    <w:semiHidden/>
+    <w:rsid w:val="00EB7C73"/>
+    <w:rPr>
+      <w:color w:val="808080"/>
+    </w:rPr>
+  </w:style>
 </w:styles>
 </file>
 

</xml_diff>

<commit_message>
Dry Part - Q3 - after merge - Done
</commit_message>
<xml_diff>
--- a/OOP_Dry.docx
+++ b/OOP_Dry.docx
@@ -730,7 +730,7 @@
         </w:rPr>
         <w:lastRenderedPageBreak/>
         <w:drawing>
-          <wp:anchor distT="0" distB="0" distL="114300" distR="114300" simplePos="0" relativeHeight="251667456" behindDoc="0" locked="0" layoutInCell="1" allowOverlap="1" wp14:anchorId="6CA98303" wp14:editId="3E13F8E9">
+          <wp:anchor distT="0" distB="0" distL="114300" distR="114300" simplePos="0" relativeHeight="251667456" behindDoc="0" locked="0" layoutInCell="1" allowOverlap="1" wp14:anchorId="2A0A8691" wp14:editId="70D92DC2">
             <wp:simplePos x="0" y="0"/>
             <wp:positionH relativeFrom="margin">
               <wp:align>left</wp:align>
@@ -753,7 +753,7 @@
                     <pic:cNvPicPr/>
                   </pic:nvPicPr>
                   <pic:blipFill>
-                    <a:blip r:embed="rId5">
+                    <a:blip r:embed="rId7">
                       <a:extLst>
                         <a:ext uri="{28A0092B-C50C-407E-A947-70E740481C1C}">
                           <a14:useLocalDpi xmlns:a14="http://schemas.microsoft.com/office/drawing/2010/main" val="0"/>
@@ -792,7 +792,7 @@
           <w:rtl/>
         </w:rPr>
         <w:drawing>
-          <wp:anchor distT="0" distB="0" distL="114300" distR="114300" simplePos="0" relativeHeight="251666432" behindDoc="0" locked="0" layoutInCell="1" allowOverlap="1" wp14:anchorId="1F40CF00" wp14:editId="1451EA00">
+          <wp:anchor distT="0" distB="0" distL="114300" distR="114300" simplePos="0" relativeHeight="251666432" behindDoc="0" locked="0" layoutInCell="1" allowOverlap="1" wp14:anchorId="56BD5772" wp14:editId="38D0A6E0">
             <wp:simplePos x="0" y="0"/>
             <wp:positionH relativeFrom="margin">
               <wp:posOffset>2845435</wp:posOffset>
@@ -815,7 +815,7 @@
                     <pic:cNvPicPr/>
                   </pic:nvPicPr>
                   <pic:blipFill>
-                    <a:blip r:embed="rId6">
+                    <a:blip r:embed="rId8">
                       <a:extLst>
                         <a:ext uri="{28A0092B-C50C-407E-A947-70E740481C1C}">
                           <a14:useLocalDpi xmlns:a14="http://schemas.microsoft.com/office/drawing/2010/main" val="0"/>
@@ -854,7 +854,7 @@
           <w:rtl/>
         </w:rPr>
         <w:drawing>
-          <wp:anchor distT="0" distB="0" distL="114300" distR="114300" simplePos="0" relativeHeight="251665408" behindDoc="0" locked="0" layoutInCell="1" allowOverlap="1" wp14:anchorId="258AC1EA" wp14:editId="573E0586">
+          <wp:anchor distT="0" distB="0" distL="114300" distR="114300" simplePos="0" relativeHeight="251665408" behindDoc="0" locked="0" layoutInCell="1" allowOverlap="1" wp14:anchorId="379EBFE2" wp14:editId="60341924">
             <wp:simplePos x="0" y="0"/>
             <wp:positionH relativeFrom="margin">
               <wp:posOffset>7620</wp:posOffset>
@@ -877,7 +877,7 @@
                     <pic:cNvPicPr/>
                   </pic:nvPicPr>
                   <pic:blipFill>
-                    <a:blip r:embed="rId7">
+                    <a:blip r:embed="rId9">
                       <a:extLst>
                         <a:ext uri="{28A0092B-C50C-407E-A947-70E740481C1C}">
                           <a14:useLocalDpi xmlns:a14="http://schemas.microsoft.com/office/drawing/2010/main" val="0"/>
@@ -916,7 +916,7 @@
           <w:rtl/>
         </w:rPr>
         <w:drawing>
-          <wp:anchor distT="0" distB="0" distL="114300" distR="114300" simplePos="0" relativeHeight="251664384" behindDoc="0" locked="0" layoutInCell="1" allowOverlap="1" wp14:anchorId="0166C584" wp14:editId="5EB418A4">
+          <wp:anchor distT="0" distB="0" distL="114300" distR="114300" simplePos="0" relativeHeight="251664384" behindDoc="0" locked="0" layoutInCell="1" allowOverlap="1" wp14:anchorId="49B56454" wp14:editId="4ED6B3B8">
             <wp:simplePos x="0" y="0"/>
             <wp:positionH relativeFrom="margin">
               <wp:posOffset>2842895</wp:posOffset>
@@ -939,7 +939,7 @@
                     <pic:cNvPicPr/>
                   </pic:nvPicPr>
                   <pic:blipFill>
-                    <a:blip r:embed="rId8" cstate="print">
+                    <a:blip r:embed="rId10" cstate="print">
                       <a:extLst>
                         <a:ext uri="{28A0092B-C50C-407E-A947-70E740481C1C}">
                           <a14:useLocalDpi xmlns:a14="http://schemas.microsoft.com/office/drawing/2010/main" val="0"/>
@@ -978,7 +978,7 @@
           <w:rtl/>
         </w:rPr>
         <w:drawing>
-          <wp:anchor distT="0" distB="0" distL="114300" distR="114300" simplePos="0" relativeHeight="251663360" behindDoc="0" locked="0" layoutInCell="1" allowOverlap="1" wp14:anchorId="3E22348E" wp14:editId="4146FCE2">
+          <wp:anchor distT="0" distB="0" distL="114300" distR="114300" simplePos="0" relativeHeight="251663360" behindDoc="0" locked="0" layoutInCell="1" allowOverlap="1" wp14:anchorId="1DB98571" wp14:editId="71411398">
             <wp:simplePos x="0" y="0"/>
             <wp:positionH relativeFrom="margin">
               <wp:posOffset>7620</wp:posOffset>
@@ -1001,7 +1001,7 @@
                     <pic:cNvPicPr/>
                   </pic:nvPicPr>
                   <pic:blipFill>
-                    <a:blip r:embed="rId9" cstate="print">
+                    <a:blip r:embed="rId11" cstate="print">
                       <a:extLst>
                         <a:ext uri="{28A0092B-C50C-407E-A947-70E740481C1C}">
                           <a14:useLocalDpi xmlns:a14="http://schemas.microsoft.com/office/drawing/2010/main" val="0"/>
@@ -1040,7 +1040,7 @@
           <w:rtl/>
         </w:rPr>
         <w:drawing>
-          <wp:anchor distT="0" distB="0" distL="114300" distR="114300" simplePos="0" relativeHeight="251662336" behindDoc="0" locked="0" layoutInCell="1" allowOverlap="1" wp14:anchorId="5B604703" wp14:editId="179120EC">
+          <wp:anchor distT="0" distB="0" distL="114300" distR="114300" simplePos="0" relativeHeight="251662336" behindDoc="0" locked="0" layoutInCell="1" allowOverlap="1" wp14:anchorId="68999C5C" wp14:editId="68107639">
             <wp:simplePos x="0" y="0"/>
             <wp:positionH relativeFrom="margin">
               <wp:posOffset>2830195</wp:posOffset>
@@ -1063,7 +1063,7 @@
                     <pic:cNvPicPr/>
                   </pic:nvPicPr>
                   <pic:blipFill>
-                    <a:blip r:embed="rId10" cstate="print">
+                    <a:blip r:embed="rId12" cstate="print">
                       <a:extLst>
                         <a:ext uri="{28A0092B-C50C-407E-A947-70E740481C1C}">
                           <a14:useLocalDpi xmlns:a14="http://schemas.microsoft.com/office/drawing/2010/main" val="0"/>
@@ -1102,7 +1102,7 @@
           <w:rtl/>
         </w:rPr>
         <w:drawing>
-          <wp:anchor distT="0" distB="0" distL="114300" distR="114300" simplePos="0" relativeHeight="251661312" behindDoc="0" locked="0" layoutInCell="1" allowOverlap="1" wp14:anchorId="35A8C79D" wp14:editId="26FEAF9F">
+          <wp:anchor distT="0" distB="0" distL="114300" distR="114300" simplePos="0" relativeHeight="251661312" behindDoc="0" locked="0" layoutInCell="1" allowOverlap="1" wp14:anchorId="5A944BC3" wp14:editId="062B56A1">
             <wp:simplePos x="0" y="0"/>
             <wp:positionH relativeFrom="margin">
               <wp:posOffset>7620</wp:posOffset>
@@ -1125,7 +1125,7 @@
                     <pic:cNvPicPr/>
                   </pic:nvPicPr>
                   <pic:blipFill>
-                    <a:blip r:embed="rId11" cstate="print">
+                    <a:blip r:embed="rId13" cstate="print">
                       <a:extLst>
                         <a:ext uri="{28A0092B-C50C-407E-A947-70E740481C1C}">
                           <a14:useLocalDpi xmlns:a14="http://schemas.microsoft.com/office/drawing/2010/main" val="0"/>
@@ -1164,7 +1164,7 @@
           <w:rtl/>
         </w:rPr>
         <w:drawing>
-          <wp:anchor distT="0" distB="0" distL="114300" distR="114300" simplePos="0" relativeHeight="251660288" behindDoc="0" locked="0" layoutInCell="1" allowOverlap="1" wp14:anchorId="13A43B95" wp14:editId="1E8E8E49">
+          <wp:anchor distT="0" distB="0" distL="114300" distR="114300" simplePos="0" relativeHeight="251660288" behindDoc="0" locked="0" layoutInCell="1" allowOverlap="1" wp14:anchorId="47A70959" wp14:editId="6E1E7146">
             <wp:simplePos x="0" y="0"/>
             <wp:positionH relativeFrom="margin">
               <wp:posOffset>2827020</wp:posOffset>
@@ -1187,7 +1187,7 @@
                     <pic:cNvPicPr/>
                   </pic:nvPicPr>
                   <pic:blipFill>
-                    <a:blip r:embed="rId12" cstate="print">
+                    <a:blip r:embed="rId14" cstate="print">
                       <a:extLst>
                         <a:ext uri="{28A0092B-C50C-407E-A947-70E740481C1C}">
                           <a14:useLocalDpi xmlns:a14="http://schemas.microsoft.com/office/drawing/2010/main" val="0"/>
@@ -1226,7 +1226,7 @@
           <w:rtl/>
         </w:rPr>
         <w:drawing>
-          <wp:anchor distT="0" distB="0" distL="114300" distR="114300" simplePos="0" relativeHeight="251659264" behindDoc="0" locked="0" layoutInCell="1" allowOverlap="1" wp14:anchorId="5DF5411D" wp14:editId="24CFD106">
+          <wp:anchor distT="0" distB="0" distL="114300" distR="114300" simplePos="0" relativeHeight="251659264" behindDoc="0" locked="0" layoutInCell="1" allowOverlap="1" wp14:anchorId="20EC7162" wp14:editId="29C68642">
             <wp:simplePos x="0" y="0"/>
             <wp:positionH relativeFrom="margin">
               <wp:posOffset>8806</wp:posOffset>
@@ -1249,7 +1249,7 @@
                     <pic:cNvPicPr/>
                   </pic:nvPicPr>
                   <pic:blipFill>
-                    <a:blip r:embed="rId13" cstate="print">
+                    <a:blip r:embed="rId15" cstate="print">
                       <a:extLst>
                         <a:ext uri="{28A0092B-C50C-407E-A947-70E740481C1C}">
                           <a14:useLocalDpi xmlns:a14="http://schemas.microsoft.com/office/drawing/2010/main" val="0"/>
@@ -1319,7 +1319,7 @@
         </w:rPr>
         <w:lastRenderedPageBreak/>
         <w:drawing>
-          <wp:anchor distT="0" distB="0" distL="114300" distR="114300" simplePos="0" relativeHeight="251675648" behindDoc="0" locked="0" layoutInCell="1" allowOverlap="1" wp14:anchorId="5392A4B3" wp14:editId="3BC558D8">
+          <wp:anchor distT="0" distB="0" distL="114300" distR="114300" simplePos="0" relativeHeight="251675648" behindDoc="0" locked="0" layoutInCell="1" allowOverlap="1" wp14:anchorId="40195AA8" wp14:editId="27B7C037">
             <wp:simplePos x="0" y="0"/>
             <wp:positionH relativeFrom="margin">
               <wp:align>right</wp:align>
@@ -1342,7 +1342,7 @@
                     <pic:cNvPicPr/>
                   </pic:nvPicPr>
                   <pic:blipFill>
-                    <a:blip r:embed="rId14" cstate="print">
+                    <a:blip r:embed="rId16" cstate="print">
                       <a:extLst>
                         <a:ext uri="{28A0092B-C50C-407E-A947-70E740481C1C}">
                           <a14:useLocalDpi xmlns:a14="http://schemas.microsoft.com/office/drawing/2010/main" val="0"/>
@@ -1381,7 +1381,7 @@
           <w:rtl/>
         </w:rPr>
         <w:drawing>
-          <wp:anchor distT="0" distB="0" distL="114300" distR="114300" simplePos="0" relativeHeight="251674624" behindDoc="0" locked="0" layoutInCell="1" allowOverlap="1" wp14:anchorId="1CEE2CF0" wp14:editId="783EBE30">
+          <wp:anchor distT="0" distB="0" distL="114300" distR="114300" simplePos="0" relativeHeight="251674624" behindDoc="0" locked="0" layoutInCell="1" allowOverlap="1" wp14:anchorId="4F55C802" wp14:editId="28E6E040">
             <wp:simplePos x="0" y="0"/>
             <wp:positionH relativeFrom="margin">
               <wp:align>left</wp:align>
@@ -1404,7 +1404,7 @@
                     <pic:cNvPicPr/>
                   </pic:nvPicPr>
                   <pic:blipFill>
-                    <a:blip r:embed="rId15" cstate="print">
+                    <a:blip r:embed="rId17" cstate="print">
                       <a:extLst>
                         <a:ext uri="{28A0092B-C50C-407E-A947-70E740481C1C}">
                           <a14:useLocalDpi xmlns:a14="http://schemas.microsoft.com/office/drawing/2010/main" val="0"/>
@@ -1443,7 +1443,7 @@
           <w:rtl/>
         </w:rPr>
         <w:drawing>
-          <wp:anchor distT="0" distB="0" distL="114300" distR="114300" simplePos="0" relativeHeight="251673600" behindDoc="0" locked="0" layoutInCell="1" allowOverlap="1" wp14:anchorId="1A1330D3" wp14:editId="6D44CC04">
+          <wp:anchor distT="0" distB="0" distL="114300" distR="114300" simplePos="0" relativeHeight="251673600" behindDoc="0" locked="0" layoutInCell="1" allowOverlap="1" wp14:anchorId="3C35C3D4" wp14:editId="75A667EA">
             <wp:simplePos x="0" y="0"/>
             <wp:positionH relativeFrom="margin">
               <wp:align>right</wp:align>
@@ -1466,7 +1466,7 @@
                     <pic:cNvPicPr/>
                   </pic:nvPicPr>
                   <pic:blipFill>
-                    <a:blip r:embed="rId16" cstate="print">
+                    <a:blip r:embed="rId18" cstate="print">
                       <a:extLst>
                         <a:ext uri="{28A0092B-C50C-407E-A947-70E740481C1C}">
                           <a14:useLocalDpi xmlns:a14="http://schemas.microsoft.com/office/drawing/2010/main" val="0"/>
@@ -1505,7 +1505,7 @@
           <w:rtl/>
         </w:rPr>
         <w:drawing>
-          <wp:anchor distT="0" distB="0" distL="114300" distR="114300" simplePos="0" relativeHeight="251672576" behindDoc="0" locked="0" layoutInCell="1" allowOverlap="1" wp14:anchorId="0353AC98" wp14:editId="3C10EF80">
+          <wp:anchor distT="0" distB="0" distL="114300" distR="114300" simplePos="0" relativeHeight="251672576" behindDoc="0" locked="0" layoutInCell="1" allowOverlap="1" wp14:anchorId="0BED7C4A" wp14:editId="30C5D529">
             <wp:simplePos x="0" y="0"/>
             <wp:positionH relativeFrom="margin">
               <wp:align>left</wp:align>
@@ -1528,7 +1528,7 @@
                     <pic:cNvPicPr/>
                   </pic:nvPicPr>
                   <pic:blipFill>
-                    <a:blip r:embed="rId17" cstate="print">
+                    <a:blip r:embed="rId19" cstate="print">
                       <a:extLst>
                         <a:ext uri="{28A0092B-C50C-407E-A947-70E740481C1C}">
                           <a14:useLocalDpi xmlns:a14="http://schemas.microsoft.com/office/drawing/2010/main" val="0"/>
@@ -1567,7 +1567,7 @@
           <w:rtl/>
         </w:rPr>
         <w:drawing>
-          <wp:anchor distT="0" distB="0" distL="114300" distR="114300" simplePos="0" relativeHeight="251671552" behindDoc="0" locked="0" layoutInCell="1" allowOverlap="1" wp14:anchorId="70C0E8C0" wp14:editId="33AE0A22">
+          <wp:anchor distT="0" distB="0" distL="114300" distR="114300" simplePos="0" relativeHeight="251671552" behindDoc="0" locked="0" layoutInCell="1" allowOverlap="1" wp14:anchorId="308F5B2A" wp14:editId="06A928DD">
             <wp:simplePos x="0" y="0"/>
             <wp:positionH relativeFrom="margin">
               <wp:posOffset>2884170</wp:posOffset>
@@ -1590,7 +1590,7 @@
                     <pic:cNvPicPr/>
                   </pic:nvPicPr>
                   <pic:blipFill>
-                    <a:blip r:embed="rId18" cstate="print">
+                    <a:blip r:embed="rId20" cstate="print">
                       <a:extLst>
                         <a:ext uri="{28A0092B-C50C-407E-A947-70E740481C1C}">
                           <a14:useLocalDpi xmlns:a14="http://schemas.microsoft.com/office/drawing/2010/main" val="0"/>
@@ -1629,7 +1629,7 @@
           <w:rtl/>
         </w:rPr>
         <w:drawing>
-          <wp:anchor distT="0" distB="0" distL="114300" distR="114300" simplePos="0" relativeHeight="251670528" behindDoc="0" locked="0" layoutInCell="1" allowOverlap="1" wp14:anchorId="36C781E9" wp14:editId="1ECF8D08">
+          <wp:anchor distT="0" distB="0" distL="114300" distR="114300" simplePos="0" relativeHeight="251670528" behindDoc="0" locked="0" layoutInCell="1" allowOverlap="1" wp14:anchorId="22914828" wp14:editId="3A89DDE7">
             <wp:simplePos x="0" y="0"/>
             <wp:positionH relativeFrom="margin">
               <wp:align>left</wp:align>
@@ -1652,7 +1652,7 @@
                     <pic:cNvPicPr/>
                   </pic:nvPicPr>
                   <pic:blipFill>
-                    <a:blip r:embed="rId19">
+                    <a:blip r:embed="rId21">
                       <a:extLst>
                         <a:ext uri="{28A0092B-C50C-407E-A947-70E740481C1C}">
                           <a14:useLocalDpi xmlns:a14="http://schemas.microsoft.com/office/drawing/2010/main" val="0"/>
@@ -1691,7 +1691,7 @@
           <w:rtl/>
         </w:rPr>
         <w:drawing>
-          <wp:anchor distT="0" distB="0" distL="114300" distR="114300" simplePos="0" relativeHeight="251669504" behindDoc="0" locked="0" layoutInCell="1" allowOverlap="1" wp14:anchorId="1B622707" wp14:editId="1F7FF716">
+          <wp:anchor distT="0" distB="0" distL="114300" distR="114300" simplePos="0" relativeHeight="251669504" behindDoc="0" locked="0" layoutInCell="1" allowOverlap="1" wp14:anchorId="5612C9AC" wp14:editId="29CFB4C3">
             <wp:simplePos x="0" y="0"/>
             <wp:positionH relativeFrom="margin">
               <wp:posOffset>2884170</wp:posOffset>
@@ -1714,7 +1714,7 @@
                     <pic:cNvPicPr/>
                   </pic:nvPicPr>
                   <pic:blipFill>
-                    <a:blip r:embed="rId20" cstate="print">
+                    <a:blip r:embed="rId22" cstate="print">
                       <a:extLst>
                         <a:ext uri="{28A0092B-C50C-407E-A947-70E740481C1C}">
                           <a14:useLocalDpi xmlns:a14="http://schemas.microsoft.com/office/drawing/2010/main" val="0"/>
@@ -1753,7 +1753,7 @@
           <w:rtl/>
         </w:rPr>
         <w:drawing>
-          <wp:anchor distT="0" distB="0" distL="114300" distR="114300" simplePos="0" relativeHeight="251668480" behindDoc="0" locked="0" layoutInCell="1" allowOverlap="1" wp14:anchorId="0B36BBAC" wp14:editId="4DCA5D32">
+          <wp:anchor distT="0" distB="0" distL="114300" distR="114300" simplePos="0" relativeHeight="251668480" behindDoc="0" locked="0" layoutInCell="1" allowOverlap="1" wp14:anchorId="2056582F" wp14:editId="2B81D785">
             <wp:simplePos x="0" y="0"/>
             <wp:positionH relativeFrom="margin">
               <wp:align>left</wp:align>
@@ -1776,7 +1776,7 @@
                     <pic:cNvPicPr/>
                   </pic:nvPicPr>
                   <pic:blipFill>
-                    <a:blip r:embed="rId21">
+                    <a:blip r:embed="rId23">
                       <a:extLst>
                         <a:ext uri="{28A0092B-C50C-407E-A947-70E740481C1C}">
                           <a14:useLocalDpi xmlns:a14="http://schemas.microsoft.com/office/drawing/2010/main" val="0"/>
@@ -1832,86 +1832,660 @@
     <w:p>
       <w:pPr>
         <w:bidi/>
-      </w:pPr>
-    </w:p>
-    <w:p>
-      <w:pPr>
-        <w:bidi/>
-      </w:pPr>
-    </w:p>
-    <w:p>
-      <w:pPr>
-        <w:bidi/>
-      </w:pPr>
-    </w:p>
-    <w:p>
-      <w:pPr>
-        <w:bidi/>
-      </w:pPr>
-    </w:p>
-    <w:p>
-      <w:pPr>
-        <w:bidi/>
-      </w:pPr>
-    </w:p>
-    <w:p>
-      <w:pPr>
-        <w:bidi/>
-      </w:pPr>
-    </w:p>
-    <w:p>
-      <w:pPr>
-        <w:bidi/>
-      </w:pPr>
-    </w:p>
-    <w:p>
-      <w:pPr>
-        <w:bidi/>
-      </w:pPr>
-    </w:p>
-    <w:p>
-      <w:pPr>
-        <w:bidi/>
-      </w:pPr>
-    </w:p>
-    <w:p>
-      <w:pPr>
-        <w:bidi/>
-      </w:pPr>
-    </w:p>
-    <w:p>
-      <w:pPr>
-        <w:bidi/>
-      </w:pPr>
-    </w:p>
-    <w:p>
-      <w:pPr>
-        <w:bidi/>
-      </w:pPr>
-    </w:p>
-    <w:p>
-      <w:pPr>
-        <w:bidi/>
-      </w:pPr>
-    </w:p>
-    <w:p>
-      <w:pPr>
-        <w:bidi/>
-      </w:pPr>
-    </w:p>
-    <w:p>
-      <w:pPr>
-        <w:bidi/>
-      </w:pPr>
-    </w:p>
-    <w:p>
-      <w:pPr>
-        <w:bidi/>
-      </w:pPr>
-    </w:p>
-    <w:p>
-      <w:pPr>
-        <w:bidi/>
+        <w:rPr>
+          <w:b/>
+          <w:bCs/>
+          <w:u w:val="single"/>
+          <w:rtl/>
+        </w:rPr>
+      </w:pPr>
+      <w:r>
+        <w:rPr>
+          <w:rFonts w:hint="cs"/>
+          <w:b/>
+          <w:bCs/>
+          <w:u w:val="single"/>
+          <w:rtl/>
+        </w:rPr>
+        <w:lastRenderedPageBreak/>
+        <w:t xml:space="preserve">שאלה </w:t>
+      </w:r>
+      <w:r>
+        <w:rPr>
+          <w:rFonts w:hint="cs"/>
+          <w:b/>
+          <w:bCs/>
+          <w:u w:val="single"/>
+          <w:rtl/>
+        </w:rPr>
+        <w:t>3</w:t>
+      </w:r>
+    </w:p>
+    <w:p>
+      <w:pPr>
+        <w:pStyle w:val="ListParagraph"/>
+        <w:numPr>
+          <w:ilvl w:val="0"/>
+          <w:numId w:val="3"/>
+        </w:numPr>
+        <w:bidi/>
+      </w:pPr>
+      <w:r>
+        <w:rPr>
+          <w:rFonts w:hint="cs"/>
+          <w:rtl/>
+        </w:rPr>
+        <w:t xml:space="preserve">הבעיה היא שלא מוגדר על משתני המחלקה את סוג בקרת הגישה שלהם בשתי המחלקות, בגלל שב </w:t>
+      </w:r>
+      <w:r>
+        <w:t>java</w:t>
+      </w:r>
+      <w:r>
+        <w:rPr>
+          <w:rFonts w:hint="cs"/>
+          <w:rtl/>
+        </w:rPr>
+        <w:t xml:space="preserve"> בקרת הגישה הדיפולטית מוגדרת להיות </w:t>
+      </w:r>
+      <w:r>
+        <w:t>package</w:t>
+      </w:r>
+      <w:r>
+        <w:rPr>
+          <w:rFonts w:hint="cs"/>
+          <w:rtl/>
+        </w:rPr>
+        <w:t xml:space="preserve"> אז נוצר מצב שכל מי שמתמש במחלקות אלו יכול לגשת למשתנים החברים מה שגורם ל- </w:t>
+      </w:r>
+      <w:r>
+        <w:t>rep exposure</w:t>
+      </w:r>
+      <w:r>
+        <w:rPr>
+          <w:rFonts w:hint="cs"/>
+          <w:rtl/>
+        </w:rPr>
+        <w:t>.</w:t>
+      </w:r>
+    </w:p>
+    <w:p>
+      <w:pPr>
+        <w:pStyle w:val="ListParagraph"/>
+        <w:bidi/>
+        <w:rPr>
+          <w:rtl/>
+        </w:rPr>
+      </w:pPr>
+      <w:r>
+        <w:rPr>
+          <w:rFonts w:hint="cs"/>
+          <w:rtl/>
+        </w:rPr>
+        <w:t xml:space="preserve">בעיה זו נפתור על ידי הוספת המזהה </w:t>
+      </w:r>
+      <w:r>
+        <w:t>private</w:t>
+      </w:r>
+      <w:r>
+        <w:rPr>
+          <w:rFonts w:hint="cs"/>
+          <w:rtl/>
+        </w:rPr>
+        <w:t xml:space="preserve"> עבור המשתנים בכל מחלקה ומימוש מתודות </w:t>
+      </w:r>
+      <w:r>
+        <w:t>observers</w:t>
+      </w:r>
+      <w:r>
+        <w:rPr>
+          <w:rFonts w:hint="cs"/>
+          <w:rtl/>
+        </w:rPr>
+        <w:t xml:space="preserve"> ומתודות </w:t>
+      </w:r>
+      <w:r>
+        <w:t>mutators</w:t>
+      </w:r>
+      <w:r>
+        <w:rPr>
+          <w:rFonts w:hint="cs"/>
+          <w:rtl/>
+        </w:rPr>
+        <w:t xml:space="preserve"> במידת הצורך. אפשר למנוע </w:t>
+      </w:r>
+      <w:r>
+        <w:t>rep exposure</w:t>
+      </w:r>
+      <w:r>
+        <w:rPr>
+          <w:rFonts w:hint="cs"/>
+          <w:rtl/>
+        </w:rPr>
+        <w:t xml:space="preserve"> במתודה שתחזיר את שורש העץ על ידי החזרת עותק של השורש ולא את הצומת עצמו.</w:t>
+      </w:r>
+      <w:r>
+        <w:rPr>
+          <w:rtl/>
+        </w:rPr>
+        <w:br/>
+      </w:r>
+    </w:p>
+    <w:p>
+      <w:pPr>
+        <w:pStyle w:val="ListParagraph"/>
+        <w:numPr>
+          <w:ilvl w:val="0"/>
+          <w:numId w:val="3"/>
+        </w:numPr>
+        <w:bidi/>
+      </w:pPr>
+      <w:r>
+        <w:rPr>
+          <w:rFonts w:hint="cs"/>
+          <w:rtl/>
+        </w:rPr>
+        <w:t xml:space="preserve">הסטודנט טועה, כאשר מממשים בנאי עם פרמטים ב </w:t>
+      </w:r>
+      <w:r>
+        <w:t>java</w:t>
+      </w:r>
+      <w:r>
+        <w:rPr>
+          <w:rFonts w:hint="cs"/>
+          <w:rtl/>
+        </w:rPr>
+        <w:t xml:space="preserve"> ו</w:t>
+      </w:r>
+      <w:r>
+        <w:rPr>
+          <w:rFonts w:hint="cs"/>
+          <w:b/>
+          <w:bCs/>
+          <w:rtl/>
+        </w:rPr>
+        <w:t>לא</w:t>
+      </w:r>
+      <w:r>
+        <w:rPr>
+          <w:rFonts w:hint="cs"/>
+          <w:rtl/>
+        </w:rPr>
+        <w:t xml:space="preserve"> מממשים בנאי חסר פרמטים לא יווצר בנאי כזה באופן דיפולטי. במקרה שלנו מחיקת הבנאי חסר הפרמטרים וקריאה אליו בקוד יגרור שגיאת קומפילציה.</w:t>
+      </w:r>
+    </w:p>
+    <w:p>
+      <w:pPr>
+        <w:bidi/>
+        <w:rPr>
+          <w:rtl/>
+        </w:rPr>
+      </w:pPr>
+    </w:p>
+    <w:p>
+      <w:pPr>
+        <w:pStyle w:val="ListParagraph"/>
+        <w:numPr>
+          <w:ilvl w:val="0"/>
+          <w:numId w:val="3"/>
+        </w:numPr>
+        <w:bidi/>
+      </w:pPr>
+      <w:r>
+        <w:rPr>
+          <w:rFonts w:cs="Arial"/>
+          <w:noProof/>
+          <w:rtl/>
+        </w:rPr>
+        <w:drawing>
+          <wp:anchor distT="0" distB="0" distL="114300" distR="114300" simplePos="0" relativeHeight="251676672" behindDoc="1" locked="0" layoutInCell="1" allowOverlap="1" wp14:anchorId="2F35D7FE" wp14:editId="3FABFA79">
+            <wp:simplePos x="0" y="0"/>
+            <wp:positionH relativeFrom="margin">
+              <wp:align>right</wp:align>
+            </wp:positionH>
+            <wp:positionV relativeFrom="paragraph">
+              <wp:posOffset>292100</wp:posOffset>
+            </wp:positionV>
+            <wp:extent cx="5486400" cy="1963420"/>
+            <wp:effectExtent l="0" t="0" r="0" b="0"/>
+            <wp:wrapTight wrapText="bothSides">
+              <wp:wrapPolygon edited="0">
+                <wp:start x="0" y="0"/>
+                <wp:lineTo x="0" y="21376"/>
+                <wp:lineTo x="21525" y="21376"/>
+                <wp:lineTo x="21525" y="0"/>
+                <wp:lineTo x="0" y="0"/>
+              </wp:wrapPolygon>
+            </wp:wrapTight>
+            <wp:docPr id="2" name="Picture 2"/>
+            <wp:cNvGraphicFramePr>
+              <a:graphicFrameLocks xmlns:a="http://schemas.openxmlformats.org/drawingml/2006/main" noChangeAspect="1"/>
+            </wp:cNvGraphicFramePr>
+            <a:graphic xmlns:a="http://schemas.openxmlformats.org/drawingml/2006/main">
+              <a:graphicData uri="http://schemas.openxmlformats.org/drawingml/2006/picture">
+                <pic:pic xmlns:pic="http://schemas.openxmlformats.org/drawingml/2006/picture">
+                  <pic:nvPicPr>
+                    <pic:cNvPr id="1" name=""/>
+                    <pic:cNvPicPr/>
+                  </pic:nvPicPr>
+                  <pic:blipFill>
+                    <a:blip r:embed="rId24">
+                      <a:extLst>
+                        <a:ext uri="{28A0092B-C50C-407E-A947-70E740481C1C}">
+                          <a14:useLocalDpi xmlns:a14="http://schemas.microsoft.com/office/drawing/2010/main" val="0"/>
+                        </a:ext>
+                      </a:extLst>
+                    </a:blip>
+                    <a:stretch>
+                      <a:fillRect/>
+                    </a:stretch>
+                  </pic:blipFill>
+                  <pic:spPr>
+                    <a:xfrm>
+                      <a:off x="0" y="0"/>
+                      <a:ext cx="5486400" cy="1963420"/>
+                    </a:xfrm>
+                    <a:prstGeom prst="rect">
+                      <a:avLst/>
+                    </a:prstGeom>
+                  </pic:spPr>
+                </pic:pic>
+              </a:graphicData>
+            </a:graphic>
+          </wp:anchor>
+        </w:drawing>
+      </w:r>
+    </w:p>
+    <w:p>
+      <w:pPr>
+        <w:bidi/>
+      </w:pPr>
+    </w:p>
+    <w:p>
+      <w:pPr>
+        <w:pStyle w:val="ListParagraph"/>
+        <w:numPr>
+          <w:ilvl w:val="0"/>
+          <w:numId w:val="3"/>
+        </w:numPr>
+        <w:bidi/>
+        <w:rPr>
+          <w:rtl/>
+        </w:rPr>
+      </w:pPr>
+      <w:r>
+        <w:rPr>
+          <w:rFonts w:hint="cs"/>
+          <w:rtl/>
+        </w:rPr>
+        <w:t>יש לשנות את חתימת המחלקה כך שתתמוך בטיפוס גנרי -</w:t>
+      </w:r>
+      <w:r>
+        <w:rPr>
+          <w:rtl/>
+        </w:rPr>
+        <w:br/>
+      </w:r>
+      <m:oMathPara>
+        <m:oMath>
+          <m:r>
+            <w:rPr>
+              <w:rFonts w:ascii="Cambria Math" w:hAnsi="Cambria Math"/>
+            </w:rPr>
+            <m:t>class node&lt;T&gt;{…</m:t>
+          </m:r>
+        </m:oMath>
+      </m:oMathPara>
+    </w:p>
+    <w:p>
+      <w:pPr>
+        <w:pStyle w:val="ListParagraph"/>
+        <w:numPr>
+          <w:ilvl w:val="0"/>
+          <w:numId w:val="3"/>
+        </w:numPr>
+        <w:bidi/>
+      </w:pPr>
+      <w:r>
+        <w:rPr>
+          <w:rFonts w:hint="cs"/>
+          <w:rtl/>
+        </w:rPr>
+        <w:t xml:space="preserve">יהיה עלינו לשנות את החתימה של המחלקה כך שהטיפוס הגנרי המועבר אליה מממש את המתודה </w:t>
+      </w:r>
+      <w:proofErr w:type="spellStart"/>
+      <w:r>
+        <w:t>compareTo</w:t>
+      </w:r>
+      <w:proofErr w:type="spellEnd"/>
+      <w:r>
+        <w:rPr>
+          <w:rFonts w:hint="cs"/>
+          <w:rtl/>
+        </w:rPr>
+        <w:t xml:space="preserve"> לכן החתימה תהיה - </w:t>
+      </w:r>
+      <w:r>
+        <w:rPr>
+          <w:rtl/>
+        </w:rPr>
+        <w:br/>
+      </w:r>
+      <m:oMathPara>
+        <m:oMath>
+          <m:r>
+            <w:rPr>
+              <w:rFonts w:ascii="Cambria Math" w:hAnsi="Cambria Math"/>
+            </w:rPr>
+            <m:t>class node&lt;T extends Comparble&lt;?super T&gt;&gt;</m:t>
+          </m:r>
+        </m:oMath>
+      </m:oMathPara>
+    </w:p>
+    <w:p>
+      <w:pPr>
+        <w:bidi/>
+      </w:pPr>
+    </w:p>
+    <w:p>
+      <w:pPr>
+        <w:bidi/>
+      </w:pPr>
+    </w:p>
+    <w:p>
+      <w:pPr>
+        <w:bidi/>
+      </w:pPr>
+    </w:p>
+    <w:p>
+      <w:pPr>
+        <w:bidi/>
+      </w:pPr>
+    </w:p>
+    <w:p>
+      <w:pPr>
+        <w:bidi/>
+      </w:pPr>
+    </w:p>
+    <w:p>
+      <w:pPr>
+        <w:bidi/>
+      </w:pPr>
+    </w:p>
+    <w:p>
+      <w:pPr>
+        <w:bidi/>
+      </w:pPr>
+    </w:p>
+    <w:p>
+      <w:pPr>
+        <w:bidi/>
+      </w:pPr>
+    </w:p>
+    <w:p>
+      <w:pPr>
+        <w:pStyle w:val="ListParagraph"/>
+        <w:numPr>
+          <w:ilvl w:val="0"/>
+          <w:numId w:val="3"/>
+        </w:numPr>
+        <w:bidi/>
+      </w:pPr>
+      <w:r>
+        <w:rPr>
+          <w:noProof/>
+          <w:rtl/>
+        </w:rPr>
+        <w:lastRenderedPageBreak/>
+        <w:drawing>
+          <wp:anchor distT="0" distB="0" distL="114300" distR="114300" simplePos="0" relativeHeight="251677696" behindDoc="1" locked="0" layoutInCell="1" allowOverlap="1" wp14:anchorId="43B4CD92" wp14:editId="0A3F3D2C">
+            <wp:simplePos x="0" y="0"/>
+            <wp:positionH relativeFrom="margin">
+              <wp:posOffset>-1270</wp:posOffset>
+            </wp:positionH>
+            <wp:positionV relativeFrom="paragraph">
+              <wp:posOffset>1859915</wp:posOffset>
+            </wp:positionV>
+            <wp:extent cx="5486400" cy="1376680"/>
+            <wp:effectExtent l="0" t="0" r="0" b="0"/>
+            <wp:wrapTight wrapText="bothSides">
+              <wp:wrapPolygon edited="0">
+                <wp:start x="0" y="0"/>
+                <wp:lineTo x="0" y="21221"/>
+                <wp:lineTo x="21525" y="21221"/>
+                <wp:lineTo x="21525" y="0"/>
+                <wp:lineTo x="0" y="0"/>
+              </wp:wrapPolygon>
+            </wp:wrapTight>
+            <wp:docPr id="22" name="Picture 22"/>
+            <wp:cNvGraphicFramePr>
+              <a:graphicFrameLocks xmlns:a="http://schemas.openxmlformats.org/drawingml/2006/main" noChangeAspect="1"/>
+            </wp:cNvGraphicFramePr>
+            <a:graphic xmlns:a="http://schemas.openxmlformats.org/drawingml/2006/main">
+              <a:graphicData uri="http://schemas.openxmlformats.org/drawingml/2006/picture">
+                <pic:pic xmlns:pic="http://schemas.openxmlformats.org/drawingml/2006/picture">
+                  <pic:nvPicPr>
+                    <pic:cNvPr id="1" name=""/>
+                    <pic:cNvPicPr/>
+                  </pic:nvPicPr>
+                  <pic:blipFill>
+                    <a:blip r:embed="rId25">
+                      <a:extLst>
+                        <a:ext uri="{28A0092B-C50C-407E-A947-70E740481C1C}">
+                          <a14:useLocalDpi xmlns:a14="http://schemas.microsoft.com/office/drawing/2010/main" val="0"/>
+                        </a:ext>
+                      </a:extLst>
+                    </a:blip>
+                    <a:stretch>
+                      <a:fillRect/>
+                    </a:stretch>
+                  </pic:blipFill>
+                  <pic:spPr>
+                    <a:xfrm>
+                      <a:off x="0" y="0"/>
+                      <a:ext cx="5486400" cy="1376680"/>
+                    </a:xfrm>
+                    <a:prstGeom prst="rect">
+                      <a:avLst/>
+                    </a:prstGeom>
+                  </pic:spPr>
+                </pic:pic>
+              </a:graphicData>
+            </a:graphic>
+          </wp:anchor>
+        </w:drawing>
+      </w:r>
+      <w:r>
+        <w:rPr>
+          <w:noProof/>
+          <w:rtl/>
+        </w:rPr>
+        <w:drawing>
+          <wp:anchor distT="0" distB="0" distL="114300" distR="114300" simplePos="0" relativeHeight="251678720" behindDoc="1" locked="0" layoutInCell="1" allowOverlap="1" wp14:anchorId="371A8060" wp14:editId="0EBBAFFB">
+            <wp:simplePos x="0" y="0"/>
+            <wp:positionH relativeFrom="margin">
+              <wp:posOffset>0</wp:posOffset>
+            </wp:positionH>
+            <wp:positionV relativeFrom="paragraph">
+              <wp:posOffset>231606</wp:posOffset>
+            </wp:positionV>
+            <wp:extent cx="5486400" cy="1400175"/>
+            <wp:effectExtent l="0" t="0" r="0" b="9525"/>
+            <wp:wrapTight wrapText="bothSides">
+              <wp:wrapPolygon edited="0">
+                <wp:start x="0" y="0"/>
+                <wp:lineTo x="0" y="21453"/>
+                <wp:lineTo x="21525" y="21453"/>
+                <wp:lineTo x="21525" y="0"/>
+                <wp:lineTo x="0" y="0"/>
+              </wp:wrapPolygon>
+            </wp:wrapTight>
+            <wp:docPr id="23" name="Picture 23"/>
+            <wp:cNvGraphicFramePr>
+              <a:graphicFrameLocks xmlns:a="http://schemas.openxmlformats.org/drawingml/2006/main" noChangeAspect="1"/>
+            </wp:cNvGraphicFramePr>
+            <a:graphic xmlns:a="http://schemas.openxmlformats.org/drawingml/2006/main">
+              <a:graphicData uri="http://schemas.openxmlformats.org/drawingml/2006/picture">
+                <pic:pic xmlns:pic="http://schemas.openxmlformats.org/drawingml/2006/picture">
+                  <pic:nvPicPr>
+                    <pic:cNvPr id="1" name=""/>
+                    <pic:cNvPicPr/>
+                  </pic:nvPicPr>
+                  <pic:blipFill>
+                    <a:blip r:embed="rId26">
+                      <a:extLst>
+                        <a:ext uri="{28A0092B-C50C-407E-A947-70E740481C1C}">
+                          <a14:useLocalDpi xmlns:a14="http://schemas.microsoft.com/office/drawing/2010/main" val="0"/>
+                        </a:ext>
+                      </a:extLst>
+                    </a:blip>
+                    <a:stretch>
+                      <a:fillRect/>
+                    </a:stretch>
+                  </pic:blipFill>
+                  <pic:spPr>
+                    <a:xfrm>
+                      <a:off x="0" y="0"/>
+                      <a:ext cx="5486400" cy="1400175"/>
+                    </a:xfrm>
+                    <a:prstGeom prst="rect">
+                      <a:avLst/>
+                    </a:prstGeom>
+                  </pic:spPr>
+                </pic:pic>
+              </a:graphicData>
+            </a:graphic>
+          </wp:anchor>
+        </w:drawing>
+      </w:r>
+    </w:p>
+    <w:p>
+      <w:pPr>
+        <w:bidi/>
+        <w:rPr>
+          <w:rtl/>
+        </w:rPr>
+      </w:pPr>
+    </w:p>
+    <w:p>
+      <w:pPr>
+        <w:pStyle w:val="ListParagraph"/>
+        <w:numPr>
+          <w:ilvl w:val="0"/>
+          <w:numId w:val="3"/>
+        </w:numPr>
+        <w:bidi/>
+        <w:rPr>
+          <w:rtl/>
+        </w:rPr>
+      </w:pPr>
+    </w:p>
+    <w:p>
+      <w:pPr>
+        <w:bidi/>
+        <w:rPr>
+          <w:rtl/>
+        </w:rPr>
+      </w:pPr>
+      <w:r>
+        <w:rPr>
+          <w:rFonts w:cs="Arial"/>
+          <w:noProof/>
+          <w:rtl/>
+        </w:rPr>
+        <w:drawing>
+          <wp:anchor distT="0" distB="0" distL="114300" distR="114300" simplePos="0" relativeHeight="251679744" behindDoc="1" locked="0" layoutInCell="1" allowOverlap="1" wp14:anchorId="515AE023" wp14:editId="26558226">
+            <wp:simplePos x="0" y="0"/>
+            <wp:positionH relativeFrom="margin">
+              <wp:posOffset>-1372</wp:posOffset>
+            </wp:positionH>
+            <wp:positionV relativeFrom="paragraph">
+              <wp:posOffset>184888</wp:posOffset>
+            </wp:positionV>
+            <wp:extent cx="5486400" cy="1460500"/>
+            <wp:effectExtent l="0" t="0" r="0" b="6350"/>
+            <wp:wrapTight wrapText="bothSides">
+              <wp:wrapPolygon edited="0">
+                <wp:start x="0" y="0"/>
+                <wp:lineTo x="0" y="21412"/>
+                <wp:lineTo x="21525" y="21412"/>
+                <wp:lineTo x="21525" y="0"/>
+                <wp:lineTo x="0" y="0"/>
+              </wp:wrapPolygon>
+            </wp:wrapTight>
+            <wp:docPr id="24" name="Picture 24"/>
+            <wp:cNvGraphicFramePr>
+              <a:graphicFrameLocks xmlns:a="http://schemas.openxmlformats.org/drawingml/2006/main" noChangeAspect="1"/>
+            </wp:cNvGraphicFramePr>
+            <a:graphic xmlns:a="http://schemas.openxmlformats.org/drawingml/2006/main">
+              <a:graphicData uri="http://schemas.openxmlformats.org/drawingml/2006/picture">
+                <pic:pic xmlns:pic="http://schemas.openxmlformats.org/drawingml/2006/picture">
+                  <pic:nvPicPr>
+                    <pic:cNvPr id="1" name=""/>
+                    <pic:cNvPicPr/>
+                  </pic:nvPicPr>
+                  <pic:blipFill>
+                    <a:blip r:embed="rId27">
+                      <a:extLst>
+                        <a:ext uri="{28A0092B-C50C-407E-A947-70E740481C1C}">
+                          <a14:useLocalDpi xmlns:a14="http://schemas.microsoft.com/office/drawing/2010/main" val="0"/>
+                        </a:ext>
+                      </a:extLst>
+                    </a:blip>
+                    <a:stretch>
+                      <a:fillRect/>
+                    </a:stretch>
+                  </pic:blipFill>
+                  <pic:spPr>
+                    <a:xfrm>
+                      <a:off x="0" y="0"/>
+                      <a:ext cx="5486400" cy="1460500"/>
+                    </a:xfrm>
+                    <a:prstGeom prst="rect">
+                      <a:avLst/>
+                    </a:prstGeom>
+                  </pic:spPr>
+                </pic:pic>
+              </a:graphicData>
+            </a:graphic>
+          </wp:anchor>
+        </w:drawing>
+      </w:r>
+    </w:p>
+    <w:p>
+      <w:pPr>
+        <w:bidi/>
+        <w:rPr>
+          <w:rtl/>
+        </w:rPr>
+      </w:pPr>
+    </w:p>
+    <w:p>
+      <w:pPr>
+        <w:bidi/>
+        <w:rPr>
+          <w:rtl/>
+        </w:rPr>
+      </w:pPr>
+    </w:p>
+    <w:p>
+      <w:pPr>
+        <w:bidi/>
+        <w:rPr>
+          <w:rtl/>
+        </w:rPr>
+      </w:pPr>
+    </w:p>
+    <w:p>
+      <w:pPr>
+        <w:bidi/>
+      </w:pPr>
+    </w:p>
+    <w:p>
+      <w:pPr>
+        <w:bidi/>
+        <w:rPr>
+          <w:rtl/>
+        </w:rPr>
       </w:pPr>
     </w:p>
     <w:p>
@@ -1931,7 +2505,7 @@
     </w:p>
     <w:p/>
     <w:sectPr>
-      <w:footerReference w:type="default" r:id="rId22"/>
+      <w:footerReference w:type="default" r:id="rId28"/>
       <w:pgSz w:w="12240" w:h="15840"/>
       <w:pgMar w:top="1440" w:right="1800" w:bottom="1440" w:left="1800" w:header="720" w:footer="720" w:gutter="0"/>
       <w:cols w:space="720"/>
@@ -1939,6 +2513,31 @@
     </w:sectPr>
   </w:body>
 </w:document>
+</file>
+
+<file path=word/endnotes.xml><?xml version="1.0" encoding="utf-8"?>
+<w:endnotes xmlns:wpc="http://schemas.microsoft.com/office/word/2010/wordprocessingCanvas" xmlns:cx="http://schemas.microsoft.com/office/drawing/2014/chartex" xmlns:cx1="http://schemas.microsoft.com/office/drawing/2015/9/8/chartex" xmlns:cx2="http://schemas.microsoft.com/office/drawing/2015/10/21/chartex" xmlns:cx3="http://schemas.microsoft.com/office/drawing/2016/5/9/chartex" xmlns:cx4="http://schemas.microsoft.com/office/drawing/2016/5/10/chartex" xmlns:cx5="http://schemas.microsoft.com/office/drawing/2016/5/11/chartex" xmlns:cx6="http://schemas.microsoft.com/office/drawing/2016/5/12/chartex" xmlns:cx7="http://schemas.microsoft.com/office/drawing/2016/5/13/chartex" xmlns:cx8="http://schemas.microsoft.com/office/drawing/2016/5/14/chartex" xmlns:mc="http://schemas.openxmlformats.org/markup-compatibility/2006" xmlns:aink="http://schemas.microsoft.com/office/drawing/2016/ink" xmlns:am3d="http://schemas.microsoft.com/office/drawing/2017/model3d" xmlns:o="urn:schemas-microsoft-com:office:office" xmlns:r="http://schemas.openxmlformats.org/officeDocument/2006/relationships" xmlns:m="http://schemas.openxmlformats.org/officeDocument/2006/math" xmlns:v="urn:schemas-microsoft-com:vml" xmlns:wp14="http://schemas.microsoft.com/office/word/2010/wordprocessingDrawing" xmlns:wp="http://schemas.openxmlformats.org/drawingml/2006/wordprocessingDrawing" xmlns:w10="urn:schemas-microsoft-com:office:word" xmlns:w="http://schemas.openxmlformats.org/wordprocessingml/2006/main" xmlns:w14="http://schemas.microsoft.com/office/word/2010/wordml" xmlns:w15="http://schemas.microsoft.com/office/word/2012/wordml" xmlns:w16cex="http://schemas.microsoft.com/office/word/2018/wordml/cex" xmlns:w16cid="http://schemas.microsoft.com/office/word/2016/wordml/cid" xmlns:w16="http://schemas.microsoft.com/office/word/2018/wordml" xmlns:w16se="http://schemas.microsoft.com/office/word/2015/wordml/symex" xmlns:wpg="http://schemas.microsoft.com/office/word/2010/wordprocessingGroup" xmlns:wpi="http://schemas.microsoft.com/office/word/2010/wordprocessingInk" xmlns:wne="http://schemas.microsoft.com/office/word/2006/wordml" xmlns:wps="http://schemas.microsoft.com/office/word/2010/wordprocessingShape" mc:Ignorable="w14 w15 w16se w16cid w16 w16cex wp14">
+  <w:endnote w:type="separator" w:id="-1">
+    <w:p>
+      <w:pPr>
+        <w:spacing w:after="0" w:line="240" w:lineRule="auto"/>
+      </w:pPr>
+      <w:r>
+        <w:separator/>
+      </w:r>
+    </w:p>
+  </w:endnote>
+  <w:endnote w:type="continuationSeparator" w:id="0">
+    <w:p>
+      <w:pPr>
+        <w:spacing w:after="0" w:line="240" w:lineRule="auto"/>
+      </w:pPr>
+      <w:r>
+        <w:continuationSeparator/>
+      </w:r>
+    </w:p>
+  </w:endnote>
+</w:endnotes>
 </file>
 
 <file path=word/footer1.xml><?xml version="1.0" encoding="utf-8"?>
@@ -1994,6 +2593,31 @@
 </w:ftr>
 </file>
 
+<file path=word/footnotes.xml><?xml version="1.0" encoding="utf-8"?>
+<w:footnotes xmlns:wpc="http://schemas.microsoft.com/office/word/2010/wordprocessingCanvas" xmlns:cx="http://schemas.microsoft.com/office/drawing/2014/chartex" xmlns:cx1="http://schemas.microsoft.com/office/drawing/2015/9/8/chartex" xmlns:cx2="http://schemas.microsoft.com/office/drawing/2015/10/21/chartex" xmlns:cx3="http://schemas.microsoft.com/office/drawing/2016/5/9/chartex" xmlns:cx4="http://schemas.microsoft.com/office/drawing/2016/5/10/chartex" xmlns:cx5="http://schemas.microsoft.com/office/drawing/2016/5/11/chartex" xmlns:cx6="http://schemas.microsoft.com/office/drawing/2016/5/12/chartex" xmlns:cx7="http://schemas.microsoft.com/office/drawing/2016/5/13/chartex" xmlns:cx8="http://schemas.microsoft.com/office/drawing/2016/5/14/chartex" xmlns:mc="http://schemas.openxmlformats.org/markup-compatibility/2006" xmlns:aink="http://schemas.microsoft.com/office/drawing/2016/ink" xmlns:am3d="http://schemas.microsoft.com/office/drawing/2017/model3d" xmlns:o="urn:schemas-microsoft-com:office:office" xmlns:r="http://schemas.openxmlformats.org/officeDocument/2006/relationships" xmlns:m="http://schemas.openxmlformats.org/officeDocument/2006/math" xmlns:v="urn:schemas-microsoft-com:vml" xmlns:wp14="http://schemas.microsoft.com/office/word/2010/wordprocessingDrawing" xmlns:wp="http://schemas.openxmlformats.org/drawingml/2006/wordprocessingDrawing" xmlns:w10="urn:schemas-microsoft-com:office:word" xmlns:w="http://schemas.openxmlformats.org/wordprocessingml/2006/main" xmlns:w14="http://schemas.microsoft.com/office/word/2010/wordml" xmlns:w15="http://schemas.microsoft.com/office/word/2012/wordml" xmlns:w16cex="http://schemas.microsoft.com/office/word/2018/wordml/cex" xmlns:w16cid="http://schemas.microsoft.com/office/word/2016/wordml/cid" xmlns:w16="http://schemas.microsoft.com/office/word/2018/wordml" xmlns:w16se="http://schemas.microsoft.com/office/word/2015/wordml/symex" xmlns:wpg="http://schemas.microsoft.com/office/word/2010/wordprocessingGroup" xmlns:wpi="http://schemas.microsoft.com/office/word/2010/wordprocessingInk" xmlns:wne="http://schemas.microsoft.com/office/word/2006/wordml" xmlns:wps="http://schemas.microsoft.com/office/word/2010/wordprocessingShape" mc:Ignorable="w14 w15 w16se w16cid w16 w16cex wp14">
+  <w:footnote w:type="separator" w:id="-1">
+    <w:p>
+      <w:pPr>
+        <w:spacing w:after="0" w:line="240" w:lineRule="auto"/>
+      </w:pPr>
+      <w:r>
+        <w:separator/>
+      </w:r>
+    </w:p>
+  </w:footnote>
+  <w:footnote w:type="continuationSeparator" w:id="0">
+    <w:p>
+      <w:pPr>
+        <w:spacing w:after="0" w:line="240" w:lineRule="auto"/>
+      </w:pPr>
+      <w:r>
+        <w:continuationSeparator/>
+      </w:r>
+    </w:p>
+  </w:footnote>
+</w:footnotes>
+</file>
+
 <file path=word/numbering.xml><?xml version="1.0" encoding="utf-8"?>
 <w:numbering xmlns:wpc="http://schemas.microsoft.com/office/word/2010/wordprocessingCanvas" xmlns:cx="http://schemas.microsoft.com/office/drawing/2014/chartex" xmlns:cx1="http://schemas.microsoft.com/office/drawing/2015/9/8/chartex" xmlns:cx2="http://schemas.microsoft.com/office/drawing/2015/10/21/chartex" xmlns:cx3="http://schemas.microsoft.com/office/drawing/2016/5/9/chartex" xmlns:cx4="http://schemas.microsoft.com/office/drawing/2016/5/10/chartex" xmlns:cx5="http://schemas.microsoft.com/office/drawing/2016/5/11/chartex" xmlns:cx6="http://schemas.microsoft.com/office/drawing/2016/5/12/chartex" xmlns:cx7="http://schemas.microsoft.com/office/drawing/2016/5/13/chartex" xmlns:cx8="http://schemas.microsoft.com/office/drawing/2016/5/14/chartex" xmlns:mc="http://schemas.openxmlformats.org/markup-compatibility/2006" xmlns:aink="http://schemas.microsoft.com/office/drawing/2016/ink" xmlns:am3d="http://schemas.microsoft.com/office/drawing/2017/model3d" xmlns:o="urn:schemas-microsoft-com:office:office" xmlns:r="http://schemas.openxmlformats.org/officeDocument/2006/relationships" xmlns:m="http://schemas.openxmlformats.org/officeDocument/2006/math" xmlns:v="urn:schemas-microsoft-com:vml" xmlns:wp14="http://schemas.microsoft.com/office/word/2010/wordprocessingDrawing" xmlns:wp="http://schemas.openxmlformats.org/drawingml/2006/wordprocessingDrawing" xmlns:w10="urn:schemas-microsoft-com:office:word" xmlns:w="http://schemas.openxmlformats.org/wordprocessingml/2006/main" xmlns:w14="http://schemas.microsoft.com/office/word/2010/wordml" xmlns:w15="http://schemas.microsoft.com/office/word/2012/wordml" xmlns:w16cex="http://schemas.microsoft.com/office/word/2018/wordml/cex" xmlns:w16cid="http://schemas.microsoft.com/office/word/2016/wordml/cid" xmlns:w16="http://schemas.microsoft.com/office/word/2018/wordml" xmlns:w16se="http://schemas.microsoft.com/office/word/2015/wordml/symex" xmlns:wpg="http://schemas.microsoft.com/office/word/2010/wordprocessingGroup" xmlns:wpi="http://schemas.microsoft.com/office/word/2010/wordprocessingInk" xmlns:wne="http://schemas.microsoft.com/office/word/2006/wordml" xmlns:wps="http://schemas.microsoft.com/office/word/2010/wordprocessingShape" mc:Ignorable="w14 w15 w16se w16cid w16 w16cex wp14">
   <w:abstractNum w:abstractNumId="0" w15:restartNumberingAfterBreak="0">
@@ -2110,6 +2734,95 @@
     </w:lvl>
   </w:abstractNum>
   <w:abstractNum w:abstractNumId="1" w15:restartNumberingAfterBreak="0">
+    <w:nsid w:val="58C26008"/>
+    <w:multiLevelType w:val="hybridMultilevel"/>
+    <w:tmpl w:val="028C0A82"/>
+    <w:lvl w:ilvl="0" w:tplc="0409000F">
+      <w:start w:val="1"/>
+      <w:numFmt w:val="decimal"/>
+      <w:lvlText w:val="%1."/>
+      <w:lvlJc w:val="left"/>
+      <w:pPr>
+        <w:ind w:left="720" w:hanging="360"/>
+      </w:pPr>
+      <w:rPr>
+        <w:rFonts w:hint="default"/>
+      </w:rPr>
+    </w:lvl>
+    <w:lvl w:ilvl="1" w:tplc="04090019" w:tentative="1">
+      <w:start w:val="1"/>
+      <w:numFmt w:val="lowerLetter"/>
+      <w:lvlText w:val="%2."/>
+      <w:lvlJc w:val="left"/>
+      <w:pPr>
+        <w:ind w:left="1440" w:hanging="360"/>
+      </w:pPr>
+    </w:lvl>
+    <w:lvl w:ilvl="2" w:tplc="0409001B" w:tentative="1">
+      <w:start w:val="1"/>
+      <w:numFmt w:val="lowerRoman"/>
+      <w:lvlText w:val="%3."/>
+      <w:lvlJc w:val="right"/>
+      <w:pPr>
+        <w:ind w:left="2160" w:hanging="180"/>
+      </w:pPr>
+    </w:lvl>
+    <w:lvl w:ilvl="3" w:tplc="0409000F" w:tentative="1">
+      <w:start w:val="1"/>
+      <w:numFmt w:val="decimal"/>
+      <w:lvlText w:val="%4."/>
+      <w:lvlJc w:val="left"/>
+      <w:pPr>
+        <w:ind w:left="2880" w:hanging="360"/>
+      </w:pPr>
+    </w:lvl>
+    <w:lvl w:ilvl="4" w:tplc="04090019" w:tentative="1">
+      <w:start w:val="1"/>
+      <w:numFmt w:val="lowerLetter"/>
+      <w:lvlText w:val="%5."/>
+      <w:lvlJc w:val="left"/>
+      <w:pPr>
+        <w:ind w:left="3600" w:hanging="360"/>
+      </w:pPr>
+    </w:lvl>
+    <w:lvl w:ilvl="5" w:tplc="0409001B" w:tentative="1">
+      <w:start w:val="1"/>
+      <w:numFmt w:val="lowerRoman"/>
+      <w:lvlText w:val="%6."/>
+      <w:lvlJc w:val="right"/>
+      <w:pPr>
+        <w:ind w:left="4320" w:hanging="180"/>
+      </w:pPr>
+    </w:lvl>
+    <w:lvl w:ilvl="6" w:tplc="0409000F" w:tentative="1">
+      <w:start w:val="1"/>
+      <w:numFmt w:val="decimal"/>
+      <w:lvlText w:val="%7."/>
+      <w:lvlJc w:val="left"/>
+      <w:pPr>
+        <w:ind w:left="5040" w:hanging="360"/>
+      </w:pPr>
+    </w:lvl>
+    <w:lvl w:ilvl="7" w:tplc="04090019" w:tentative="1">
+      <w:start w:val="1"/>
+      <w:numFmt w:val="lowerLetter"/>
+      <w:lvlText w:val="%8."/>
+      <w:lvlJc w:val="left"/>
+      <w:pPr>
+        <w:ind w:left="5760" w:hanging="360"/>
+      </w:pPr>
+    </w:lvl>
+    <w:lvl w:ilvl="8" w:tplc="0409001B" w:tentative="1">
+      <w:start w:val="1"/>
+      <w:numFmt w:val="lowerRoman"/>
+      <w:lvlText w:val="%9."/>
+      <w:lvlJc w:val="right"/>
+      <w:pPr>
+        <w:ind w:left="6480" w:hanging="180"/>
+      </w:pPr>
+    </w:lvl>
+  </w:abstractNum>
+  <w:abstractNum w:abstractNumId="2" w15:restartNumberingAfterBreak="0">
     <w:nsid w:val="76A14A09"/>
     <w:multiLevelType w:val="hybridMultilevel"/>
     <w:tmpl w:val="FD36B8AC"/>
@@ -2223,10 +2936,13 @@
     </w:lvl>
   </w:abstractNum>
   <w:num w:numId="1">
-    <w:abstractNumId w:val="1"/>
+    <w:abstractNumId w:val="2"/>
   </w:num>
   <w:num w:numId="2">
     <w:abstractNumId w:val="0"/>
+  </w:num>
+  <w:num w:numId="3">
+    <w:abstractNumId w:val="1"/>
   </w:num>
 </w:numbering>
 </file>
@@ -2629,7 +3345,7 @@
   <w:style w:type="paragraph" w:default="1" w:styleId="Normal">
     <w:name w:val="Normal"/>
     <w:qFormat/>
-    <w:rsid w:val="006E1A7A"/>
+    <w:rsid w:val="00C32369"/>
   </w:style>
   <w:style w:type="character" w:default="1" w:styleId="DefaultParagraphFont">
     <w:name w:val="Default Paragraph Font"/>

</xml_diff>

<commit_message>
Final Version + Dry
</commit_message>
<xml_diff>
--- a/OOP_Dry.docx
+++ b/OOP_Dry.docx
@@ -98,7 +98,7 @@
     </w:p>
     <w:tbl>
       <w:tblPr>
-        <w:tblStyle w:val="TableGrid"/>
+        <w:tblStyle w:val="a3"/>
         <w:bidiVisual/>
         <w:tblW w:w="0" w:type="auto"/>
         <w:tblLook w:val="04A0" w:firstRow="1" w:lastRow="0" w:firstColumn="1" w:lastColumn="0" w:noHBand="0" w:noVBand="1"/>
@@ -362,13 +362,29 @@
           <w:u w:val="single"/>
           <w:rtl/>
         </w:rPr>
-        <w:t xml:space="preserve">א' </w:t>
-      </w:r>
-      <w:r>
-        <w:rPr>
+        <w:t>א</w:t>
+      </w:r>
+      <w:r>
+        <w:rPr>
+          <w:rFonts w:hint="cs"/>
           <w:u w:val="single"/>
           <w:rtl/>
         </w:rPr>
+        <w:t>'</w:t>
+      </w:r>
+      <w:r>
+        <w:rPr>
+          <w:rFonts w:hint="cs"/>
+          <w:u w:val="single"/>
+          <w:rtl/>
+        </w:rPr>
+        <w:t xml:space="preserve"> </w:t>
+      </w:r>
+      <w:r>
+        <w:rPr>
+          <w:u w:val="single"/>
+          <w:rtl/>
+        </w:rPr>
         <w:t>–</w:t>
       </w:r>
       <w:r>
@@ -396,10 +412,10 @@
     </w:p>
     <w:p>
       <w:pPr>
-        <w:pStyle w:val="ListParagraph"/>
+        <w:pStyle w:val="a4"/>
         <w:numPr>
           <w:ilvl w:val="0"/>
-          <w:numId w:val="1"/>
+          <w:numId w:val="6"/>
         </w:numPr>
         <w:bidi/>
       </w:pPr>
@@ -418,25 +434,28 @@
     </w:p>
     <w:p>
       <w:pPr>
-        <w:pStyle w:val="ListParagraph"/>
+        <w:pStyle w:val="a4"/>
         <w:numPr>
           <w:ilvl w:val="0"/>
-          <w:numId w:val="1"/>
+          <w:numId w:val="6"/>
         </w:numPr>
         <w:bidi/>
       </w:pPr>
       <w:proofErr w:type="spellStart"/>
       <w:r>
-        <w:t>Add_edge</w:t>
+        <w:t>Add_</w:t>
+      </w:r>
+      <w:r>
+        <w:t>edge</w:t>
       </w:r>
       <w:proofErr w:type="spellEnd"/>
     </w:p>
     <w:p>
       <w:pPr>
-        <w:pStyle w:val="ListParagraph"/>
+        <w:pStyle w:val="a4"/>
         <w:numPr>
           <w:ilvl w:val="0"/>
-          <w:numId w:val="1"/>
+          <w:numId w:val="6"/>
         </w:numPr>
         <w:bidi/>
       </w:pPr>
@@ -448,10 +467,10 @@
     </w:p>
     <w:p>
       <w:pPr>
-        <w:pStyle w:val="ListParagraph"/>
+        <w:pStyle w:val="a4"/>
         <w:numPr>
           <w:ilvl w:val="0"/>
-          <w:numId w:val="1"/>
+          <w:numId w:val="6"/>
         </w:numPr>
         <w:bidi/>
       </w:pPr>
@@ -463,10 +482,10 @@
     </w:p>
     <w:p>
       <w:pPr>
-        <w:pStyle w:val="ListParagraph"/>
+        <w:pStyle w:val="a4"/>
         <w:numPr>
           <w:ilvl w:val="0"/>
-          <w:numId w:val="1"/>
+          <w:numId w:val="6"/>
         </w:numPr>
         <w:bidi/>
       </w:pPr>
@@ -564,7 +583,14 @@
           <w:rFonts w:hint="cs"/>
           <w:rtl/>
         </w:rPr>
-        <w:t xml:space="preserve">החלטנו לממש את ההפשטה של גרף על ידי </w:t>
+        <w:t>החלטנו לממש את ההפשטה של גרף ע</w:t>
+      </w:r>
+      <w:r>
+        <w:rPr>
+          <w:rFonts w:hint="cs"/>
+          <w:rtl/>
+        </w:rPr>
+        <w:t xml:space="preserve">ל ידי </w:t>
       </w:r>
       <w:r>
         <w:rPr>
@@ -577,7 +603,21 @@
           <w:rFonts w:hint="cs"/>
           <w:rtl/>
         </w:rPr>
-        <w:t xml:space="preserve"> שממפה בין הצמתים לבין סט של צמתים של ילדים של אותה צומת, כלומר במימוש אנחנו מבצעים מיפוי בין צומת לכל הצמתים כך שקיימת קשת ממנו אליהם.</w:t>
+        <w:t xml:space="preserve"> שממפה בין הצמתים לבין סט של צמתים של ילדים של אותה צומת, כלומר במימוש אנחנו מבצעים מיפוי בין צומת לכל הצמתים </w:t>
+      </w:r>
+      <w:r>
+        <w:rPr>
+          <w:rFonts w:hint="cs"/>
+          <w:rtl/>
+        </w:rPr>
+        <w:t>כך שקיימת קשת ממנו אליהם.</w:t>
+      </w:r>
+      <w:r>
+        <w:rPr>
+          <w:rFonts w:hint="cs"/>
+          <w:rtl/>
+        </w:rPr>
+        <w:t xml:space="preserve"> בנוסף אנחנו מחזיקים מחרוזת שמציינת את שם הגרף. </w:t>
       </w:r>
     </w:p>
     <w:p>
@@ -612,10 +652,10 @@
     </w:p>
     <w:p>
       <w:pPr>
-        <w:pStyle w:val="ListParagraph"/>
+        <w:pStyle w:val="a4"/>
         <w:numPr>
           <w:ilvl w:val="0"/>
-          <w:numId w:val="2"/>
+          <w:numId w:val="7"/>
         </w:numPr>
         <w:bidi/>
       </w:pPr>
@@ -633,9 +673,10 @@
       </w:r>
       <w:r>
         <w:rPr>
-          <w:rtl/>
-        </w:rPr>
-        <w:t>–</w:t>
+          <w:rFonts w:hint="cs"/>
+          <w:rtl/>
+        </w:rPr>
+        <w:t>-</w:t>
       </w:r>
       <w:r>
         <w:rPr>
@@ -667,15 +708,64 @@
           <w:rFonts w:hint="cs"/>
           <w:rtl/>
         </w:rPr>
-        <w:t xml:space="preserve"> על ידי ערך החזרה של פעולה זו אנו שולטים בניסיון של המשתמש להכניס את אותה צומת פעמיים. במידה והמשתמש אכן מנסה לעשות זאת תזרק חריגה. </w:t>
-      </w:r>
-    </w:p>
-    <w:p>
-      <w:pPr>
-        <w:pStyle w:val="ListParagraph"/>
+        <w:t>.</w:t>
+      </w:r>
+      <w:r>
+        <w:rPr>
+          <w:rFonts w:hint="cs"/>
+          <w:rtl/>
+        </w:rPr>
+        <w:t xml:space="preserve"> על ידי ערך החזרה של </w:t>
+      </w:r>
+      <w:r>
+        <w:rPr>
+          <w:rFonts w:hint="cs"/>
+          <w:rtl/>
+        </w:rPr>
+        <w:t>מתוד</w:t>
+      </w:r>
+      <w:r>
+        <w:rPr>
+          <w:rFonts w:hint="cs"/>
+          <w:rtl/>
+        </w:rPr>
+        <w:t>ה זו אנו שולטים בניסיון של המשתמש להכניס את אותה צומת פעמיים. במידה והמשתמש אכן מנסה לעשות זאת ת</w:t>
+      </w:r>
+      <w:r>
+        <w:rPr>
+          <w:rFonts w:hint="cs"/>
+          <w:rtl/>
+        </w:rPr>
+        <w:t>י</w:t>
+      </w:r>
+      <w:r>
+        <w:rPr>
+          <w:rFonts w:hint="cs"/>
+          <w:rtl/>
+        </w:rPr>
+        <w:t>זרק חריגה</w:t>
+      </w:r>
+      <w:r>
+        <w:rPr>
+          <w:rFonts w:hint="cs"/>
+          <w:rtl/>
+        </w:rPr>
+        <w:t xml:space="preserve"> מתאימה</w:t>
+      </w:r>
+      <w:r>
+        <w:rPr>
+          <w:rFonts w:hint="cs"/>
+          <w:rtl/>
+        </w:rPr>
+        <w:t xml:space="preserve">. </w:t>
+      </w:r>
+    </w:p>
+    <w:p>
+      <w:pPr>
+        <w:pStyle w:val="a4"/>
         <w:numPr>
           <w:ilvl w:val="0"/>
-          <w:numId w:val="2"/>
+          <w:numId w:val="7"/>
         </w:numPr>
         <w:bidi/>
       </w:pPr>
@@ -686,41 +776,965 @@
       <w:proofErr w:type="spellEnd"/>
       <w:r>
         <w:rPr>
-          <w:rtl/>
-        </w:rPr>
-        <w:t>—</w:t>
-      </w:r>
-      <w:r>
-        <w:rPr>
-          <w:rFonts w:hint="cs"/>
-          <w:rtl/>
-        </w:rPr>
-        <w:t xml:space="preserve">אנחנו מוסיפים קשת בין צומת האב לצומת הבן ,שקיבלנו כפרמטרים, על ידי הוספת צומת הבן לסט ששייך לצומת האב . במישה ואם אחת מהצמתים שקיבלנו לא שייכת לגרף תזרק חריגה. ואם אותה צוומת הבן כבר נמצאת בגרף אז תזרק גם כן חריגה מתאימה.                        </w:t>
-      </w:r>
-    </w:p>
-    <w:p>
-      <w:pPr>
-        <w:pStyle w:val="ListParagraph"/>
-        <w:bidi/>
-      </w:pPr>
-    </w:p>
-    <w:p>
-      <w:pPr>
-        <w:bidi/>
-        <w:rPr>
-          <w:rtl/>
-        </w:rPr>
-      </w:pPr>
-      <w:r>
-        <w:rPr>
-          <w:rtl/>
-        </w:rPr>
-        <w:br w:type="page"/>
-      </w:r>
-    </w:p>
-    <w:p>
-      <w:pPr>
-        <w:bidi/>
+          <w:rFonts w:hint="cs"/>
+          <w:rtl/>
+        </w:rPr>
+        <w:t xml:space="preserve"> - </w:t>
+      </w:r>
+      <w:r>
+        <w:rPr>
+          <w:rFonts w:hint="cs"/>
+          <w:rtl/>
+        </w:rPr>
+        <w:t xml:space="preserve">אנחנו מוסיפים קשת בין צומת האב לצומת </w:t>
+      </w:r>
+      <w:proofErr w:type="gramStart"/>
+      <w:r>
+        <w:rPr>
+          <w:rFonts w:hint="cs"/>
+          <w:rtl/>
+        </w:rPr>
+        <w:t>הבן ,שקיבלנו</w:t>
+      </w:r>
+      <w:proofErr w:type="gramEnd"/>
+      <w:r>
+        <w:rPr>
+          <w:rFonts w:hint="cs"/>
+          <w:rtl/>
+        </w:rPr>
+        <w:t xml:space="preserve"> כפרמטרים, על ידי הוספת צומת הבן לסט ששייך לצומת האב . במי</w:t>
+      </w:r>
+      <w:r>
+        <w:rPr>
+          <w:rFonts w:hint="cs"/>
+          <w:rtl/>
+        </w:rPr>
+        <w:t>ד</w:t>
+      </w:r>
+      <w:r>
+        <w:rPr>
+          <w:rFonts w:hint="cs"/>
+          <w:rtl/>
+        </w:rPr>
+        <w:t>ה ואם אח</w:t>
+      </w:r>
+      <w:r>
+        <w:rPr>
+          <w:rFonts w:hint="cs"/>
+          <w:rtl/>
+        </w:rPr>
+        <w:t>ד</w:t>
+      </w:r>
+      <w:r>
+        <w:rPr>
+          <w:rFonts w:hint="cs"/>
+          <w:rtl/>
+        </w:rPr>
+        <w:t xml:space="preserve"> מהצמתים שקיבלנו לא שיי</w:t>
+      </w:r>
+      <w:r>
+        <w:rPr>
+          <w:rFonts w:hint="cs"/>
+          <w:rtl/>
+        </w:rPr>
+        <w:t>ך</w:t>
+      </w:r>
+      <w:r>
+        <w:rPr>
+          <w:rFonts w:hint="cs"/>
+          <w:rtl/>
+        </w:rPr>
+        <w:t xml:space="preserve"> לגרף </w:t>
+      </w:r>
+      <w:proofErr w:type="spellStart"/>
+      <w:r>
+        <w:rPr>
+          <w:rFonts w:hint="cs"/>
+          <w:rtl/>
+        </w:rPr>
+        <w:t>תזרק</w:t>
+      </w:r>
+      <w:proofErr w:type="spellEnd"/>
+      <w:r>
+        <w:rPr>
+          <w:rFonts w:hint="cs"/>
+          <w:rtl/>
+        </w:rPr>
+        <w:t xml:space="preserve"> חריגה</w:t>
+      </w:r>
+      <w:r>
+        <w:rPr>
+          <w:rFonts w:hint="cs"/>
+          <w:rtl/>
+        </w:rPr>
+        <w:t xml:space="preserve"> מתאימה</w:t>
+      </w:r>
+      <w:r>
+        <w:rPr>
+          <w:rFonts w:hint="cs"/>
+          <w:rtl/>
+        </w:rPr>
+        <w:t xml:space="preserve">. אם אותה </w:t>
+      </w:r>
+      <w:r>
+        <w:rPr>
+          <w:rFonts w:hint="cs"/>
+          <w:rtl/>
+        </w:rPr>
+        <w:t>קשת</w:t>
+      </w:r>
+      <w:r>
+        <w:rPr>
+          <w:rFonts w:hint="cs"/>
+          <w:rtl/>
+        </w:rPr>
+        <w:t xml:space="preserve"> כבר נמצא</w:t>
+      </w:r>
+      <w:r>
+        <w:rPr>
+          <w:rFonts w:hint="cs"/>
+          <w:rtl/>
+        </w:rPr>
+        <w:t>ת</w:t>
+      </w:r>
+      <w:r>
+        <w:rPr>
+          <w:rFonts w:hint="cs"/>
+          <w:rtl/>
+        </w:rPr>
+        <w:t xml:space="preserve"> בגרף אז ת</w:t>
+      </w:r>
+      <w:r>
+        <w:rPr>
+          <w:rFonts w:hint="cs"/>
+          <w:rtl/>
+        </w:rPr>
+        <w:t>י</w:t>
+      </w:r>
+      <w:r>
+        <w:rPr>
+          <w:rFonts w:hint="cs"/>
+          <w:rtl/>
+        </w:rPr>
+        <w:t>זרק גם כן חריגה מתאימה.</w:t>
+      </w:r>
+      <w:r>
+        <w:rPr>
+          <w:rFonts w:hint="cs"/>
+          <w:rtl/>
+        </w:rPr>
+        <w:t xml:space="preserve">                        </w:t>
+      </w:r>
+    </w:p>
+    <w:p>
+      <w:pPr>
+        <w:pStyle w:val="a4"/>
+        <w:numPr>
+          <w:ilvl w:val="0"/>
+          <w:numId w:val="7"/>
+        </w:numPr>
+        <w:bidi/>
+      </w:pPr>
+      <w:proofErr w:type="spellStart"/>
+      <w:r>
+        <w:t>Get_nodes</w:t>
+      </w:r>
+      <w:proofErr w:type="spellEnd"/>
+      <w:r>
+        <w:rPr>
+          <w:rFonts w:hint="cs"/>
+          <w:rtl/>
+        </w:rPr>
+        <w:t xml:space="preserve"> </w:t>
+      </w:r>
+      <w:r>
+        <w:rPr>
+          <w:rtl/>
+        </w:rPr>
+        <w:t>–</w:t>
+      </w:r>
+      <w:r>
+        <w:rPr>
+          <w:rFonts w:hint="cs"/>
+          <w:rtl/>
+        </w:rPr>
+        <w:t xml:space="preserve"> אנחנו מחזירים את סט הצמתים ש</w:t>
+      </w:r>
+      <w:r>
+        <w:rPr>
+          <w:rFonts w:hint="cs"/>
+          <w:rtl/>
+        </w:rPr>
+        <w:t>מרכיב את הגרף</w:t>
+      </w:r>
+      <w:r>
+        <w:rPr>
+          <w:rFonts w:hint="cs"/>
+          <w:rtl/>
+        </w:rPr>
+        <w:t xml:space="preserve">. במקרה והגרף לא מכיל </w:t>
+      </w:r>
+      <w:r>
+        <w:rPr>
+          <w:rFonts w:hint="cs"/>
+          <w:rtl/>
+        </w:rPr>
+        <w:t>צמ</w:t>
+      </w:r>
+      <w:r>
+        <w:rPr>
+          <w:rFonts w:hint="cs"/>
+          <w:rtl/>
+        </w:rPr>
+        <w:t xml:space="preserve">תים תיזרק חריגה מתאימה. בנוסף אנחנו מחזירים את סט הצמתים כסט </w:t>
+      </w:r>
+      <w:r>
+        <w:t>unmodifiable</w:t>
+      </w:r>
+      <w:r>
+        <w:rPr>
+          <w:rFonts w:hint="cs"/>
+          <w:rtl/>
+        </w:rPr>
+        <w:t xml:space="preserve"> כדי למנוע </w:t>
+      </w:r>
+      <w:r>
+        <w:t>rep exposure</w:t>
+      </w:r>
+      <w:r>
+        <w:rPr>
+          <w:rFonts w:hint="cs"/>
+          <w:rtl/>
+        </w:rPr>
+        <w:t>.</w:t>
+      </w:r>
+    </w:p>
+    <w:p>
+      <w:pPr>
+        <w:pStyle w:val="a4"/>
+        <w:numPr>
+          <w:ilvl w:val="0"/>
+          <w:numId w:val="7"/>
+        </w:numPr>
+        <w:bidi/>
+      </w:pPr>
+      <w:proofErr w:type="spellStart"/>
+      <w:r>
+        <w:t>Get_children_nodes</w:t>
+      </w:r>
+      <w:proofErr w:type="spellEnd"/>
+      <w:r>
+        <w:rPr>
+          <w:rFonts w:hint="cs"/>
+          <w:rtl/>
+        </w:rPr>
+        <w:t xml:space="preserve"> </w:t>
+      </w:r>
+      <w:r>
+        <w:rPr>
+          <w:rtl/>
+        </w:rPr>
+        <w:t>–</w:t>
+      </w:r>
+      <w:r>
+        <w:rPr>
+          <w:rFonts w:hint="cs"/>
+          <w:rtl/>
+        </w:rPr>
+        <w:t xml:space="preserve"> המתודה מחזירה סט של </w:t>
+      </w:r>
+      <w:proofErr w:type="gramStart"/>
+      <w:r>
+        <w:rPr>
+          <w:rFonts w:hint="cs"/>
+          <w:rtl/>
+        </w:rPr>
+        <w:t>צמתים ,</w:t>
+      </w:r>
+      <w:proofErr w:type="gramEnd"/>
+      <w:r>
+        <w:rPr>
+          <w:rFonts w:hint="cs"/>
+          <w:rtl/>
+        </w:rPr>
+        <w:t xml:space="preserve"> שמהווים את הבנים של הצומת </w:t>
+      </w:r>
+      <w:proofErr w:type="spellStart"/>
+      <w:r>
+        <w:t>parent_node</w:t>
+      </w:r>
+      <w:proofErr w:type="spellEnd"/>
+      <w:r>
+        <w:rPr>
+          <w:rFonts w:hint="cs"/>
+          <w:rtl/>
+        </w:rPr>
+        <w:t xml:space="preserve"> שקיבלנו כפרמטר </w:t>
+      </w:r>
+      <w:r>
+        <w:rPr>
+          <w:rFonts w:hint="cs"/>
+          <w:rtl/>
+        </w:rPr>
+        <w:t xml:space="preserve">, </w:t>
+      </w:r>
+      <w:r>
+        <w:rPr>
+          <w:rFonts w:hint="cs"/>
+          <w:rtl/>
+        </w:rPr>
+        <w:t xml:space="preserve">כלומר את </w:t>
+      </w:r>
+      <w:r>
+        <w:rPr>
+          <w:rFonts w:hint="cs"/>
+          <w:rtl/>
+        </w:rPr>
+        <w:t>כל הצמתים שקיימת קשת מ-</w:t>
+      </w:r>
+      <w:proofErr w:type="spellStart"/>
+      <w:r>
+        <w:t>parent_node</w:t>
+      </w:r>
+      <w:proofErr w:type="spellEnd"/>
+      <w:r>
+        <w:rPr>
+          <w:rFonts w:hint="cs"/>
+          <w:rtl/>
+        </w:rPr>
+        <w:t xml:space="preserve"> אל הצמתים המדוברים. במידה והצומת לא קיימת בגרף או שלצומת לא קיימים בנים, תיזרק חריגה מתאימה. גם כאן אנחנו מחזירים </w:t>
+      </w:r>
+      <w:proofErr w:type="spellStart"/>
+      <w:r>
+        <w:t>unmodifiableSet</w:t>
+      </w:r>
+      <w:proofErr w:type="spellEnd"/>
+      <w:r>
+        <w:rPr>
+          <w:rFonts w:hint="cs"/>
+          <w:rtl/>
+        </w:rPr>
+        <w:t xml:space="preserve"> כדי למנוע </w:t>
+      </w:r>
+      <w:r>
+        <w:t>rep exposure</w:t>
+      </w:r>
+      <w:r>
+        <w:rPr>
+          <w:rFonts w:hint="cs"/>
+          <w:rtl/>
+        </w:rPr>
+        <w:t>.</w:t>
+      </w:r>
+    </w:p>
+    <w:p>
+      <w:pPr>
+        <w:pStyle w:val="a4"/>
+        <w:numPr>
+          <w:ilvl w:val="0"/>
+          <w:numId w:val="7"/>
+        </w:numPr>
+        <w:bidi/>
+      </w:pPr>
+      <w:proofErr w:type="spellStart"/>
+      <w:r>
+        <w:t>Get_graph_name</w:t>
+      </w:r>
+      <w:proofErr w:type="spellEnd"/>
+      <w:r>
+        <w:rPr>
+          <w:rFonts w:hint="cs"/>
+          <w:rtl/>
+        </w:rPr>
+        <w:t xml:space="preserve"> </w:t>
+      </w:r>
+      <w:r>
+        <w:rPr>
+          <w:rtl/>
+        </w:rPr>
+        <w:t>–</w:t>
+      </w:r>
+      <w:r>
+        <w:rPr>
+          <w:rFonts w:hint="cs"/>
+          <w:rtl/>
+        </w:rPr>
+        <w:t xml:space="preserve"> מתודה המחזירה את שם הגרף.</w:t>
+      </w:r>
+    </w:p>
+    <w:p>
+      <w:pPr>
+        <w:bidi/>
+        <w:rPr>
+          <w:rtl/>
+        </w:rPr>
+      </w:pPr>
+      <w:r>
+        <w:rPr>
+          <w:rFonts w:hint="cs"/>
+          <w:rtl/>
+        </w:rPr>
+        <w:t xml:space="preserve">את הגרף יכלנו לממש על ידי מבני נתונים אחרים . לדוגמא רשימות מקושרות תורים </w:t>
+      </w:r>
+      <w:proofErr w:type="spellStart"/>
+      <w:r>
+        <w:rPr>
+          <w:rFonts w:hint="cs"/>
+          <w:rtl/>
+        </w:rPr>
+        <w:t>וכו</w:t>
+      </w:r>
+      <w:proofErr w:type="spellEnd"/>
+      <w:r>
+        <w:rPr>
+          <w:rFonts w:hint="cs"/>
+          <w:rtl/>
+        </w:rPr>
+        <w:t>'.</w:t>
+      </w:r>
+    </w:p>
+    <w:p>
+      <w:pPr>
+        <w:bidi/>
+        <w:rPr>
+          <w:rtl/>
+        </w:rPr>
+      </w:pPr>
+      <w:r>
+        <w:rPr>
+          <w:rFonts w:hint="cs"/>
+          <w:rtl/>
+        </w:rPr>
+        <w:t>הסיבה שבחרנו לייצג את ה</w:t>
+      </w:r>
+      <w:r>
+        <w:rPr>
+          <w:rFonts w:hint="cs"/>
+          <w:rtl/>
+        </w:rPr>
+        <w:t>ג</w:t>
+      </w:r>
+      <w:r>
+        <w:rPr>
+          <w:rFonts w:hint="cs"/>
+          <w:rtl/>
+        </w:rPr>
+        <w:t xml:space="preserve">רף על ידי </w:t>
+      </w:r>
+      <w:r>
+        <w:t>map</w:t>
+      </w:r>
+      <w:r>
+        <w:rPr>
+          <w:rFonts w:hint="cs"/>
+          <w:rtl/>
+        </w:rPr>
+        <w:t xml:space="preserve"> של סטים היא הדרישה לסיבוכיות זמן קבועה בהחזרת הילדים של צומת.</w:t>
+      </w:r>
+    </w:p>
+    <w:p>
+      <w:pPr>
+        <w:bidi/>
+        <w:rPr>
+          <w:rtl/>
+        </w:rPr>
+      </w:pPr>
+      <w:r>
+        <w:rPr>
+          <w:rFonts w:hint="cs"/>
+          <w:rtl/>
+        </w:rPr>
+        <w:lastRenderedPageBreak/>
+        <w:t>במידה והיינו משתמשים במבני נתונים אחרים . היה עלינו לעבור טרם החזרת הילדים לעבור על רשימת הצמתים, מה שתגרור לסיבוכיות ליניארית בתלות במספר הילדים .</w:t>
+      </w:r>
+    </w:p>
+    <w:p>
+      <w:pPr>
+        <w:bidi/>
+        <w:rPr>
+          <w:rtl/>
+        </w:rPr>
+      </w:pPr>
+      <w:r>
+        <w:rPr>
+          <w:rFonts w:hint="cs"/>
+          <w:rtl/>
+        </w:rPr>
+        <w:t>המימוש הספציפי שבחרנו משתמש ב-</w:t>
+      </w:r>
+      <w:proofErr w:type="spellStart"/>
+      <w:r>
+        <w:t>hashmap</w:t>
+      </w:r>
+      <w:proofErr w:type="spellEnd"/>
+      <w:r>
+        <w:rPr>
+          <w:rFonts w:hint="cs"/>
+          <w:rtl/>
+        </w:rPr>
+        <w:t xml:space="preserve"> ו-</w:t>
+      </w:r>
+      <w:proofErr w:type="spellStart"/>
+      <w:r>
+        <w:t>hashset</w:t>
+      </w:r>
+      <w:proofErr w:type="spellEnd"/>
+      <w:r>
+        <w:rPr>
+          <w:rFonts w:hint="cs"/>
+          <w:rtl/>
+        </w:rPr>
+        <w:t xml:space="preserve"> </w:t>
+      </w:r>
+      <w:r>
+        <w:rPr>
+          <w:rFonts w:hint="cs"/>
+          <w:rtl/>
+        </w:rPr>
+        <w:t>מה שנותן לנו גישה לכל צומת וכל איבר בסט בזמן משוערך קבוע.</w:t>
+      </w:r>
+    </w:p>
+    <w:p>
+      <w:pPr>
+        <w:bidi/>
+        <w:rPr>
+          <w:rtl/>
+        </w:rPr>
+      </w:pPr>
+    </w:p>
+    <w:p>
+      <w:pPr>
+        <w:bidi/>
+        <w:rPr>
+          <w:rtl/>
+        </w:rPr>
+      </w:pPr>
+      <w:r>
+        <w:rPr>
+          <w:rFonts w:hint="cs"/>
+          <w:u w:val="single"/>
+          <w:rtl/>
+        </w:rPr>
+        <w:t xml:space="preserve">סעיף </w:t>
+      </w:r>
+      <w:r>
+        <w:rPr>
+          <w:rFonts w:hint="cs"/>
+          <w:u w:val="single"/>
+          <w:rtl/>
+        </w:rPr>
+        <w:t xml:space="preserve">ג' </w:t>
+      </w:r>
+      <w:r>
+        <w:rPr>
+          <w:u w:val="single"/>
+          <w:rtl/>
+        </w:rPr>
+        <w:t>–</w:t>
+      </w:r>
+      <w:r>
+        <w:rPr>
+          <w:rFonts w:hint="cs"/>
+          <w:rtl/>
+        </w:rPr>
+        <w:t xml:space="preserve"> </w:t>
+      </w:r>
+    </w:p>
+    <w:p>
+      <w:pPr>
+        <w:bidi/>
+        <w:rPr>
+          <w:rtl/>
+        </w:rPr>
+      </w:pPr>
+      <w:r>
+        <w:rPr>
+          <w:rFonts w:hint="cs"/>
+          <w:rtl/>
+        </w:rPr>
+        <w:t xml:space="preserve">בבדיקות ה- </w:t>
+      </w:r>
+      <w:r>
+        <w:t>black box</w:t>
+      </w:r>
+      <w:r>
+        <w:rPr>
+          <w:rFonts w:hint="cs"/>
+          <w:rtl/>
+        </w:rPr>
+        <w:t xml:space="preserve"> רצינו לבדוק את המפרט שכתבנו על כל מתודה.</w:t>
+      </w:r>
+    </w:p>
+    <w:p>
+      <w:pPr>
+        <w:bidi/>
+        <w:rPr>
+          <w:rtl/>
+        </w:rPr>
+      </w:pPr>
+      <w:r>
+        <w:rPr>
+          <w:rFonts w:hint="cs"/>
+          <w:rtl/>
+        </w:rPr>
+        <w:t>בדקנו שכל מתודה אכן מקיימת נכונות , כלומר כל מתודה אכן מבצעת את תפקידה . אפילו מצאנו באגים במימוש שלנו באחת מהבדיקות , אז באמת הבנו כמה החלק של הבדיקות הוא שימושי .</w:t>
+      </w:r>
+    </w:p>
+    <w:p>
+      <w:pPr>
+        <w:bidi/>
+        <w:rPr>
+          <w:rtl/>
+        </w:rPr>
+      </w:pPr>
+      <w:r>
+        <w:rPr>
+          <w:rFonts w:hint="cs"/>
+          <w:rtl/>
+        </w:rPr>
+        <w:t xml:space="preserve">בנוסף בדקנו </w:t>
+      </w:r>
+      <w:r>
+        <w:rPr>
+          <w:rFonts w:hint="cs"/>
+          <w:rtl/>
+        </w:rPr>
+        <w:t xml:space="preserve">את כל מקרי הקצה שחשבנו עליהם . למשל במתודה </w:t>
+      </w:r>
+      <w:proofErr w:type="spellStart"/>
+      <w:r>
+        <w:t>add_node</w:t>
+      </w:r>
+      <w:proofErr w:type="spellEnd"/>
+      <w:r>
+        <w:rPr>
+          <w:rFonts w:hint="cs"/>
+          <w:rtl/>
+        </w:rPr>
+        <w:t xml:space="preserve"> בדקנו מצב של הוספה של אותה צומת פעמיים. ובמקרה זה המתודה תזרוק חריגה. החלטנו שבמקרים כאלה לא ייכתב כלום לקובץ הפלט שלנו. כך הצלחנו להבדיל בקלות במערכת ה-</w:t>
+      </w:r>
+      <w:r>
+        <w:t>Junit</w:t>
+      </w:r>
+      <w:r>
+        <w:rPr>
+          <w:rFonts w:hint="cs"/>
+          <w:rtl/>
+        </w:rPr>
+        <w:t xml:space="preserve"> איפה יש שגיאה בין מה שכתבנו במפרט לבין מה שקורה בפועל.</w:t>
+      </w:r>
+    </w:p>
+    <w:p>
+      <w:pPr>
+        <w:bidi/>
+        <w:rPr>
+          <w:rtl/>
+        </w:rPr>
+      </w:pPr>
+      <w:r>
+        <w:rPr>
+          <w:rFonts w:hint="cs"/>
+          <w:rtl/>
+        </w:rPr>
+        <w:t xml:space="preserve">בבדיקת ה- </w:t>
+      </w:r>
+      <w:r>
+        <w:t>white box</w:t>
+      </w:r>
+      <w:r>
+        <w:rPr>
+          <w:rFonts w:hint="cs"/>
+          <w:rtl/>
+        </w:rPr>
+        <w:t xml:space="preserve"> רצינו להגיע ל</w:t>
+      </w:r>
+      <w:r>
+        <w:t>path coverage</w:t>
+      </w:r>
+      <w:r>
+        <w:rPr>
+          <w:rFonts w:hint="cs"/>
+          <w:rtl/>
+        </w:rPr>
+        <w:t xml:space="preserve"> כמה שיותר גדול .כלומר, רצינו </w:t>
+      </w:r>
+      <w:r>
+        <w:rPr>
+          <w:rFonts w:hint="cs"/>
+          <w:rtl/>
+        </w:rPr>
+        <w:t>לכסות את כל המסלולים האפשריים בקוד</w:t>
+      </w:r>
+      <w:r>
+        <w:rPr>
+          <w:rFonts w:hint="cs"/>
+          <w:rtl/>
+        </w:rPr>
+        <w:t>. לכן יצר</w:t>
+      </w:r>
+      <w:r>
+        <w:rPr>
+          <w:rFonts w:hint="cs"/>
+          <w:rtl/>
+        </w:rPr>
+        <w:t xml:space="preserve">נו </w:t>
+      </w:r>
+      <w:r>
+        <w:rPr>
+          <w:rFonts w:hint="cs"/>
+          <w:rtl/>
+        </w:rPr>
+        <w:t>בדיקו</w:t>
+      </w:r>
+      <w:r>
+        <w:rPr>
+          <w:rFonts w:hint="cs"/>
+          <w:rtl/>
+        </w:rPr>
+        <w:t xml:space="preserve">ת </w:t>
+      </w:r>
+      <w:r>
+        <w:rPr>
+          <w:rFonts w:hint="cs"/>
+          <w:rtl/>
+        </w:rPr>
+        <w:t>שכיסו את כל משפטי התנאי והלולאות במתודות שלנו</w:t>
+      </w:r>
+      <w:r>
+        <w:rPr>
+          <w:rFonts w:hint="cs"/>
+          <w:rtl/>
+        </w:rPr>
+        <w:t>.</w:t>
+      </w:r>
+    </w:p>
+    <w:p>
+      <w:pPr>
+        <w:bidi/>
+        <w:rPr>
+          <w:rtl/>
+        </w:rPr>
+      </w:pPr>
+      <w:r>
+        <w:rPr>
+          <w:rFonts w:hint="cs"/>
+          <w:rtl/>
+        </w:rPr>
+        <w:t xml:space="preserve">הבדיקות שביצענו אכן מספקות כי </w:t>
+      </w:r>
+      <w:r>
+        <w:rPr>
+          <w:rFonts w:hint="cs"/>
+          <w:rtl/>
+        </w:rPr>
+        <w:t>בדקנו</w:t>
+      </w:r>
+      <w:r>
+        <w:rPr>
+          <w:rFonts w:hint="cs"/>
+          <w:rtl/>
+        </w:rPr>
+        <w:t xml:space="preserve"> שכל החריגות נזרקות ושכל הערכים שקיבלנו עומדים בציפיות שלנו בכל הבדיקות. </w:t>
+      </w:r>
+    </w:p>
+    <w:p>
+      <w:pPr>
+        <w:bidi/>
+        <w:rPr>
+          <w:rtl/>
+        </w:rPr>
+      </w:pPr>
+      <w:r>
+        <w:rPr>
+          <w:rFonts w:hint="cs"/>
+          <w:rtl/>
+        </w:rPr>
+        <w:t>גם בבדיקות ה-</w:t>
+      </w:r>
+      <w:r>
+        <w:t>black box</w:t>
+      </w:r>
+      <w:r>
+        <w:rPr>
+          <w:rFonts w:hint="cs"/>
+          <w:rtl/>
+        </w:rPr>
+        <w:t xml:space="preserve"> ראינו שעמדנו במפרט שחשבנו עליו בכל אחד מהמקרים.</w:t>
+      </w:r>
+    </w:p>
+    <w:p>
+      <w:pPr>
+        <w:bidi/>
+        <w:rPr>
+          <w:rtl/>
+        </w:rPr>
+      </w:pPr>
+      <w:r>
+        <w:rPr>
+          <w:rFonts w:hint="cs"/>
+          <w:rtl/>
+        </w:rPr>
+        <w:t xml:space="preserve">אך כמו שנאמר בתרגול ובהרצאה הבדיקות הן כלי למציאת שגיאות שאנו חושבים עליהן , אך לא כלי למציאת שגיאות שאנחנו </w:t>
+      </w:r>
+      <w:r>
+        <w:rPr>
+          <w:rFonts w:hint="cs"/>
+          <w:rtl/>
+        </w:rPr>
+        <w:t>ל</w:t>
+      </w:r>
+      <w:r>
+        <w:rPr>
+          <w:rFonts w:hint="cs"/>
+          <w:rtl/>
+        </w:rPr>
+        <w:t>א יכולים לצפות אותן. לכן אף פעם לא ניתן לומר שהבדיקות מספקות אותנו באופן מושלם.</w:t>
+      </w:r>
+      <w:r>
+        <w:rPr>
+          <w:rFonts w:hint="cs"/>
+          <w:rtl/>
+        </w:rPr>
+        <w:t xml:space="preserve"> </w:t>
+      </w:r>
+    </w:p>
+    <w:p>
+      <w:pPr>
+        <w:bidi/>
+        <w:rPr>
+          <w:rtl/>
+        </w:rPr>
+      </w:pPr>
+    </w:p>
+    <w:p>
+      <w:pPr>
+        <w:bidi/>
+        <w:rPr>
+          <w:rtl/>
+        </w:rPr>
+      </w:pPr>
+      <w:r>
+        <w:rPr>
+          <w:rFonts w:hint="cs"/>
+          <w:u w:val="single"/>
+          <w:rtl/>
+        </w:rPr>
+        <w:t xml:space="preserve">סעיף </w:t>
+      </w:r>
+      <w:r>
+        <w:rPr>
+          <w:rFonts w:hint="cs"/>
+          <w:u w:val="single"/>
+          <w:rtl/>
+        </w:rPr>
+        <w:t xml:space="preserve">ד' </w:t>
+      </w:r>
+      <w:r>
+        <w:rPr>
+          <w:u w:val="single"/>
+          <w:rtl/>
+        </w:rPr>
+        <w:t>–</w:t>
+      </w:r>
+      <w:r>
+        <w:rPr>
+          <w:rFonts w:hint="cs"/>
+          <w:rtl/>
+        </w:rPr>
+        <w:t xml:space="preserve"> </w:t>
+      </w:r>
+    </w:p>
+    <w:p>
+      <w:pPr>
+        <w:bidi/>
+        <w:rPr>
+          <w:rtl/>
+        </w:rPr>
+      </w:pPr>
+      <w:r>
+        <w:rPr>
+          <w:rFonts w:hint="cs"/>
+          <w:rtl/>
+        </w:rPr>
+        <w:t xml:space="preserve">התשובה לשאלה היא שמכיוון שקיים ממשק שגם שמו הוא </w:t>
+      </w:r>
+      <w:r>
+        <w:rPr>
+          <w:rFonts w:hint="cs"/>
+        </w:rPr>
+        <w:t>P</w:t>
+      </w:r>
+      <w:r>
+        <w:t>ath</w:t>
+      </w:r>
+      <w:r>
+        <w:rPr>
+          <w:rFonts w:hint="cs"/>
+          <w:rtl/>
+        </w:rPr>
+        <w:t xml:space="preserve"> יכולות להיות התנגשויות בין הממשק לבין המחלקה של </w:t>
+      </w:r>
+      <w:r>
+        <w:t>java</w:t>
+      </w:r>
+      <w:r>
+        <w:rPr>
+          <w:rFonts w:hint="cs"/>
+          <w:rtl/>
+        </w:rPr>
+        <w:t xml:space="preserve"> עליה אנחנו מדברים בשאלה. לכן אנחנו חייבים לציין את שם המחלקה המלא.</w:t>
+      </w:r>
+      <w:r>
+        <w:rPr>
+          <w:rFonts w:hint="cs"/>
+          <w:rtl/>
+        </w:rPr>
+        <w:t xml:space="preserve"> </w:t>
+      </w:r>
+      <w:r>
+        <w:rPr>
+          <w:rtl/>
+        </w:rPr>
+        <w:br/>
+      </w:r>
+    </w:p>
+    <w:p>
+      <w:pPr>
+        <w:bidi/>
+        <w:rPr>
+          <w:b/>
+          <w:bCs/>
+          <w:u w:val="single"/>
+          <w:rtl/>
+        </w:rPr>
+      </w:pPr>
+      <w:r>
+        <w:rPr>
+          <w:rFonts w:hint="cs"/>
+          <w:b/>
+          <w:bCs/>
+          <w:u w:val="single"/>
+          <w:rtl/>
+        </w:rPr>
+        <w:t xml:space="preserve">שאלה </w:t>
+      </w:r>
+      <w:r>
+        <w:rPr>
+          <w:rFonts w:hint="cs"/>
+          <w:b/>
+          <w:bCs/>
+          <w:u w:val="single"/>
+          <w:rtl/>
+        </w:rPr>
+        <w:t>2</w:t>
+      </w:r>
+    </w:p>
+    <w:p>
+      <w:pPr>
+        <w:bidi/>
+        <w:rPr>
+          <w:rtl/>
+        </w:rPr>
       </w:pPr>
       <w:r>
         <w:rPr>
@@ -728,20 +1742,19 @@
           <w:noProof/>
           <w:rtl/>
         </w:rPr>
-        <w:lastRenderedPageBreak/>
         <w:drawing>
-          <wp:anchor distT="0" distB="0" distL="114300" distR="114300" simplePos="0" relativeHeight="251667456" behindDoc="0" locked="0" layoutInCell="1" allowOverlap="1" wp14:anchorId="2A0A8691" wp14:editId="70D92DC2">
+          <wp:anchor distT="0" distB="0" distL="114300" distR="114300" simplePos="0" relativeHeight="251660288" behindDoc="0" locked="0" layoutInCell="1" allowOverlap="1" wp14:anchorId="012D67AD" wp14:editId="37197B74">
             <wp:simplePos x="0" y="0"/>
             <wp:positionH relativeFrom="margin">
-              <wp:align>left</wp:align>
+              <wp:posOffset>2820670</wp:posOffset>
             </wp:positionH>
             <wp:positionV relativeFrom="paragraph">
-              <wp:posOffset>6600358</wp:posOffset>
+              <wp:posOffset>272415</wp:posOffset>
             </wp:positionV>
-            <wp:extent cx="2695575" cy="1626235"/>
-            <wp:effectExtent l="0" t="0" r="9525" b="0"/>
+            <wp:extent cx="2664460" cy="1555115"/>
+            <wp:effectExtent l="0" t="0" r="2540" b="6985"/>
             <wp:wrapSquare wrapText="bothSides"/>
-            <wp:docPr id="13" name="Picture 13"/>
+            <wp:docPr id="4" name="Picture 4"/>
             <wp:cNvGraphicFramePr>
               <a:graphicFrameLocks xmlns:a="http://schemas.openxmlformats.org/drawingml/2006/main" noChangeAspect="1"/>
             </wp:cNvGraphicFramePr>
@@ -753,7 +1766,7 @@
                     <pic:cNvPicPr/>
                   </pic:nvPicPr>
                   <pic:blipFill>
-                    <a:blip r:embed="rId7">
+                    <a:blip r:embed="rId7" cstate="print">
                       <a:extLst>
                         <a:ext uri="{28A0092B-C50C-407E-A947-70E740481C1C}">
                           <a14:useLocalDpi xmlns:a14="http://schemas.microsoft.com/office/drawing/2010/main" val="0"/>
@@ -767,7 +1780,7 @@
                   <pic:spPr>
                     <a:xfrm>
                       <a:off x="0" y="0"/>
-                      <a:ext cx="2695575" cy="1626235"/>
+                      <a:ext cx="2664460" cy="1555115"/>
                     </a:xfrm>
                     <a:prstGeom prst="rect">
                       <a:avLst/>
@@ -792,18 +1805,18 @@
           <w:rtl/>
         </w:rPr>
         <w:drawing>
-          <wp:anchor distT="0" distB="0" distL="114300" distR="114300" simplePos="0" relativeHeight="251666432" behindDoc="0" locked="0" layoutInCell="1" allowOverlap="1" wp14:anchorId="56BD5772" wp14:editId="38D0A6E0">
+          <wp:anchor distT="0" distB="0" distL="114300" distR="114300" simplePos="0" relativeHeight="251659264" behindDoc="0" locked="0" layoutInCell="1" allowOverlap="1" wp14:anchorId="64D8706A" wp14:editId="4AFF16C6">
             <wp:simplePos x="0" y="0"/>
             <wp:positionH relativeFrom="margin">
-              <wp:posOffset>2845435</wp:posOffset>
+              <wp:posOffset>2379</wp:posOffset>
             </wp:positionH>
             <wp:positionV relativeFrom="paragraph">
-              <wp:posOffset>4966970</wp:posOffset>
+              <wp:posOffset>253952</wp:posOffset>
             </wp:positionV>
-            <wp:extent cx="2646045" cy="1602740"/>
-            <wp:effectExtent l="0" t="0" r="1905" b="0"/>
+            <wp:extent cx="2663825" cy="1572895"/>
+            <wp:effectExtent l="0" t="0" r="3175" b="8255"/>
             <wp:wrapSquare wrapText="bothSides"/>
-            <wp:docPr id="11" name="Picture 11"/>
+            <wp:docPr id="1" name="Picture 1"/>
             <wp:cNvGraphicFramePr>
               <a:graphicFrameLocks xmlns:a="http://schemas.openxmlformats.org/drawingml/2006/main" noChangeAspect="1"/>
             </wp:cNvGraphicFramePr>
@@ -815,7 +1828,7 @@
                     <pic:cNvPicPr/>
                   </pic:nvPicPr>
                   <pic:blipFill>
-                    <a:blip r:embed="rId8">
+                    <a:blip r:embed="rId8" cstate="print">
                       <a:extLst>
                         <a:ext uri="{28A0092B-C50C-407E-A947-70E740481C1C}">
                           <a14:useLocalDpi xmlns:a14="http://schemas.microsoft.com/office/drawing/2010/main" val="0"/>
@@ -829,7 +1842,7 @@
                   <pic:spPr>
                     <a:xfrm>
                       <a:off x="0" y="0"/>
-                      <a:ext cx="2646045" cy="1602740"/>
+                      <a:ext cx="2663825" cy="1572895"/>
                     </a:xfrm>
                     <a:prstGeom prst="rect">
                       <a:avLst/>
@@ -849,23 +1862,73 @@
       </w:r>
       <w:r>
         <w:rPr>
+          <w:rFonts w:hint="cs"/>
+          <w:u w:val="single"/>
+          <w:rtl/>
+        </w:rPr>
+        <w:t xml:space="preserve">סעיף </w:t>
+      </w:r>
+      <w:r>
+        <w:rPr>
+          <w:rFonts w:hint="cs"/>
+          <w:u w:val="single"/>
+          <w:rtl/>
+        </w:rPr>
+        <w:t>א</w:t>
+      </w:r>
+      <w:r>
+        <w:rPr>
+          <w:rFonts w:hint="cs"/>
+          <w:u w:val="single"/>
+          <w:rtl/>
+        </w:rPr>
+        <w:t xml:space="preserve">' </w:t>
+      </w:r>
+      <w:r>
+        <w:rPr>
+          <w:u w:val="single"/>
+          <w:rtl/>
+        </w:rPr>
+        <w:t>–</w:t>
+      </w:r>
+      <w:r>
+        <w:rPr>
+          <w:rFonts w:hint="cs"/>
+          <w:rtl/>
+        </w:rPr>
+        <w:t xml:space="preserve"> </w:t>
+      </w:r>
+    </w:p>
+    <w:p>
+      <w:pPr>
+        <w:bidi/>
+        <w:rPr>
+          <w:b/>
+          <w:bCs/>
+          <w:u w:val="single"/>
+          <w:rtl/>
+        </w:rPr>
+      </w:pPr>
+      <w:r>
+        <w:rPr>
           <w:rFonts w:cs="Arial"/>
           <w:noProof/>
           <w:rtl/>
         </w:rPr>
+        <w:lastRenderedPageBreak/>
         <w:drawing>
-          <wp:anchor distT="0" distB="0" distL="114300" distR="114300" simplePos="0" relativeHeight="251665408" behindDoc="0" locked="0" layoutInCell="1" allowOverlap="1" wp14:anchorId="379EBFE2" wp14:editId="60341924">
+          <wp:anchor distT="0" distB="0" distL="114300" distR="114300" simplePos="0" relativeHeight="251663360" behindDoc="0" locked="0" layoutInCell="1" allowOverlap="1" wp14:anchorId="50E21273" wp14:editId="012B5EC7">
             <wp:simplePos x="0" y="0"/>
             <wp:positionH relativeFrom="margin">
-              <wp:posOffset>7620</wp:posOffset>
+              <wp:align>left</wp:align>
             </wp:positionH>
             <wp:positionV relativeFrom="paragraph">
-              <wp:posOffset>4942205</wp:posOffset>
+              <wp:posOffset>1768001</wp:posOffset>
             </wp:positionV>
-            <wp:extent cx="2705100" cy="1632585"/>
-            <wp:effectExtent l="0" t="0" r="0" b="5715"/>
+            <wp:extent cx="2684145" cy="1617345"/>
+            <wp:effectExtent l="0" t="0" r="1905" b="1905"/>
             <wp:wrapSquare wrapText="bothSides"/>
-            <wp:docPr id="9" name="Picture 9"/>
+            <wp:docPr id="7" name="Picture 7"/>
             <wp:cNvGraphicFramePr>
               <a:graphicFrameLocks xmlns:a="http://schemas.openxmlformats.org/drawingml/2006/main" noChangeAspect="1"/>
             </wp:cNvGraphicFramePr>
@@ -877,7 +1940,7 @@
                     <pic:cNvPicPr/>
                   </pic:nvPicPr>
                   <pic:blipFill>
-                    <a:blip r:embed="rId9">
+                    <a:blip r:embed="rId9" cstate="print">
                       <a:extLst>
                         <a:ext uri="{28A0092B-C50C-407E-A947-70E740481C1C}">
                           <a14:useLocalDpi xmlns:a14="http://schemas.microsoft.com/office/drawing/2010/main" val="0"/>
@@ -891,7 +1954,7 @@
                   <pic:spPr>
                     <a:xfrm>
                       <a:off x="0" y="0"/>
-                      <a:ext cx="2705100" cy="1632585"/>
+                      <a:ext cx="2684145" cy="1617345"/>
                     </a:xfrm>
                     <a:prstGeom prst="rect">
                       <a:avLst/>
@@ -916,13 +1979,13 @@
           <w:rtl/>
         </w:rPr>
         <w:drawing>
-          <wp:anchor distT="0" distB="0" distL="114300" distR="114300" simplePos="0" relativeHeight="251664384" behindDoc="0" locked="0" layoutInCell="1" allowOverlap="1" wp14:anchorId="49B56454" wp14:editId="4ED6B3B8">
+          <wp:anchor distT="0" distB="0" distL="114300" distR="114300" simplePos="0" relativeHeight="251664384" behindDoc="0" locked="0" layoutInCell="1" allowOverlap="1" wp14:anchorId="50E68FF5" wp14:editId="1DCEF9CD">
             <wp:simplePos x="0" y="0"/>
             <wp:positionH relativeFrom="margin">
-              <wp:posOffset>2842895</wp:posOffset>
+              <wp:posOffset>2835910</wp:posOffset>
             </wp:positionH>
             <wp:positionV relativeFrom="paragraph">
-              <wp:posOffset>3266440</wp:posOffset>
+              <wp:posOffset>1773555</wp:posOffset>
             </wp:positionV>
             <wp:extent cx="2651125" cy="1585595"/>
             <wp:effectExtent l="0" t="0" r="0" b="0"/>
@@ -978,18 +2041,18 @@
           <w:rtl/>
         </w:rPr>
         <w:drawing>
-          <wp:anchor distT="0" distB="0" distL="114300" distR="114300" simplePos="0" relativeHeight="251663360" behindDoc="0" locked="0" layoutInCell="1" allowOverlap="1" wp14:anchorId="1DB98571" wp14:editId="71411398">
+          <wp:anchor distT="0" distB="0" distL="114300" distR="114300" simplePos="0" relativeHeight="251665408" behindDoc="0" locked="0" layoutInCell="1" allowOverlap="1" wp14:anchorId="0481F968" wp14:editId="537DD7DC">
             <wp:simplePos x="0" y="0"/>
             <wp:positionH relativeFrom="margin">
-              <wp:posOffset>7620</wp:posOffset>
+              <wp:posOffset>635</wp:posOffset>
             </wp:positionH>
             <wp:positionV relativeFrom="paragraph">
-              <wp:posOffset>3267710</wp:posOffset>
+              <wp:posOffset>3449320</wp:posOffset>
             </wp:positionV>
-            <wp:extent cx="2684145" cy="1617345"/>
-            <wp:effectExtent l="0" t="0" r="1905" b="1905"/>
+            <wp:extent cx="2705100" cy="1632585"/>
+            <wp:effectExtent l="0" t="0" r="0" b="5715"/>
             <wp:wrapSquare wrapText="bothSides"/>
-            <wp:docPr id="7" name="Picture 7"/>
+            <wp:docPr id="9" name="Picture 9"/>
             <wp:cNvGraphicFramePr>
               <a:graphicFrameLocks xmlns:a="http://schemas.openxmlformats.org/drawingml/2006/main" noChangeAspect="1"/>
             </wp:cNvGraphicFramePr>
@@ -1001,7 +2064,7 @@
                     <pic:cNvPicPr/>
                   </pic:nvPicPr>
                   <pic:blipFill>
-                    <a:blip r:embed="rId11" cstate="print">
+                    <a:blip r:embed="rId11">
                       <a:extLst>
                         <a:ext uri="{28A0092B-C50C-407E-A947-70E740481C1C}">
                           <a14:useLocalDpi xmlns:a14="http://schemas.microsoft.com/office/drawing/2010/main" val="0"/>
@@ -1015,7 +2078,7 @@
                   <pic:spPr>
                     <a:xfrm>
                       <a:off x="0" y="0"/>
-                      <a:ext cx="2684145" cy="1617345"/>
+                      <a:ext cx="2705100" cy="1632585"/>
                     </a:xfrm>
                     <a:prstGeom prst="rect">
                       <a:avLst/>
@@ -1040,13 +2103,75 @@
           <w:rtl/>
         </w:rPr>
         <w:drawing>
-          <wp:anchor distT="0" distB="0" distL="114300" distR="114300" simplePos="0" relativeHeight="251662336" behindDoc="0" locked="0" layoutInCell="1" allowOverlap="1" wp14:anchorId="68999C5C" wp14:editId="68107639">
+          <wp:anchor distT="0" distB="0" distL="114300" distR="114300" simplePos="0" relativeHeight="251666432" behindDoc="0" locked="0" layoutInCell="1" allowOverlap="1" wp14:anchorId="2A4F6E0A" wp14:editId="21FDCA25">
             <wp:simplePos x="0" y="0"/>
             <wp:positionH relativeFrom="margin">
-              <wp:posOffset>2830195</wp:posOffset>
+              <wp:posOffset>2838450</wp:posOffset>
             </wp:positionH>
             <wp:positionV relativeFrom="paragraph">
-              <wp:posOffset>1619885</wp:posOffset>
+              <wp:posOffset>3474085</wp:posOffset>
+            </wp:positionV>
+            <wp:extent cx="2646045" cy="1602740"/>
+            <wp:effectExtent l="0" t="0" r="1905" b="0"/>
+            <wp:wrapSquare wrapText="bothSides"/>
+            <wp:docPr id="11" name="Picture 11"/>
+            <wp:cNvGraphicFramePr>
+              <a:graphicFrameLocks xmlns:a="http://schemas.openxmlformats.org/drawingml/2006/main" noChangeAspect="1"/>
+            </wp:cNvGraphicFramePr>
+            <a:graphic xmlns:a="http://schemas.openxmlformats.org/drawingml/2006/main">
+              <a:graphicData uri="http://schemas.openxmlformats.org/drawingml/2006/picture">
+                <pic:pic xmlns:pic="http://schemas.openxmlformats.org/drawingml/2006/picture">
+                  <pic:nvPicPr>
+                    <pic:cNvPr id="1" name=""/>
+                    <pic:cNvPicPr/>
+                  </pic:nvPicPr>
+                  <pic:blipFill>
+                    <a:blip r:embed="rId12">
+                      <a:extLst>
+                        <a:ext uri="{28A0092B-C50C-407E-A947-70E740481C1C}">
+                          <a14:useLocalDpi xmlns:a14="http://schemas.microsoft.com/office/drawing/2010/main" val="0"/>
+                        </a:ext>
+                      </a:extLst>
+                    </a:blip>
+                    <a:stretch>
+                      <a:fillRect/>
+                    </a:stretch>
+                  </pic:blipFill>
+                  <pic:spPr>
+                    <a:xfrm>
+                      <a:off x="0" y="0"/>
+                      <a:ext cx="2646045" cy="1602740"/>
+                    </a:xfrm>
+                    <a:prstGeom prst="rect">
+                      <a:avLst/>
+                    </a:prstGeom>
+                  </pic:spPr>
+                </pic:pic>
+              </a:graphicData>
+            </a:graphic>
+            <wp14:sizeRelH relativeFrom="margin">
+              <wp14:pctWidth>0</wp14:pctWidth>
+            </wp14:sizeRelH>
+            <wp14:sizeRelV relativeFrom="margin">
+              <wp14:pctHeight>0</wp14:pctHeight>
+            </wp14:sizeRelV>
+          </wp:anchor>
+        </w:drawing>
+      </w:r>
+      <w:r>
+        <w:rPr>
+          <w:rFonts w:cs="Arial"/>
+          <w:noProof/>
+          <w:rtl/>
+        </w:rPr>
+        <w:drawing>
+          <wp:anchor distT="0" distB="0" distL="114300" distR="114300" simplePos="0" relativeHeight="251662336" behindDoc="0" locked="0" layoutInCell="1" allowOverlap="1" wp14:anchorId="6B992622" wp14:editId="0781B188">
+            <wp:simplePos x="0" y="0"/>
+            <wp:positionH relativeFrom="margin">
+              <wp:posOffset>2823210</wp:posOffset>
+            </wp:positionH>
+            <wp:positionV relativeFrom="paragraph">
+              <wp:posOffset>0</wp:posOffset>
             </wp:positionV>
             <wp:extent cx="2651760" cy="1593215"/>
             <wp:effectExtent l="0" t="0" r="0" b="6985"/>
@@ -1063,7 +2188,7 @@
                     <pic:cNvPicPr/>
                   </pic:nvPicPr>
                   <pic:blipFill>
-                    <a:blip r:embed="rId12" cstate="print">
+                    <a:blip r:embed="rId13" cstate="print">
                       <a:extLst>
                         <a:ext uri="{28A0092B-C50C-407E-A947-70E740481C1C}">
                           <a14:useLocalDpi xmlns:a14="http://schemas.microsoft.com/office/drawing/2010/main" val="0"/>
@@ -1102,13 +2227,13 @@
           <w:rtl/>
         </w:rPr>
         <w:drawing>
-          <wp:anchor distT="0" distB="0" distL="114300" distR="114300" simplePos="0" relativeHeight="251661312" behindDoc="0" locked="0" layoutInCell="1" allowOverlap="1" wp14:anchorId="5A944BC3" wp14:editId="062B56A1">
+          <wp:anchor distT="0" distB="0" distL="114300" distR="114300" simplePos="0" relativeHeight="251661312" behindDoc="0" locked="0" layoutInCell="1" allowOverlap="1" wp14:anchorId="18ADE57C" wp14:editId="399425A1">
             <wp:simplePos x="0" y="0"/>
             <wp:positionH relativeFrom="margin">
-              <wp:posOffset>7620</wp:posOffset>
+              <wp:posOffset>796</wp:posOffset>
             </wp:positionH>
             <wp:positionV relativeFrom="paragraph">
-              <wp:posOffset>1628775</wp:posOffset>
+              <wp:posOffset>133</wp:posOffset>
             </wp:positionV>
             <wp:extent cx="2665095" cy="1602740"/>
             <wp:effectExtent l="0" t="0" r="1905" b="0"/>
@@ -1125,7 +2250,7 @@
                     <pic:cNvPicPr/>
                   </pic:nvPicPr>
                   <pic:blipFill>
-                    <a:blip r:embed="rId13" cstate="print">
+                    <a:blip r:embed="rId14" cstate="print">
                       <a:extLst>
                         <a:ext uri="{28A0092B-C50C-407E-A947-70E740481C1C}">
                           <a14:useLocalDpi xmlns:a14="http://schemas.microsoft.com/office/drawing/2010/main" val="0"/>
@@ -1157,6 +2282,14 @@
           </wp:anchor>
         </w:drawing>
       </w:r>
+    </w:p>
+    <w:p>
+      <w:pPr>
+        <w:bidi/>
+        <w:rPr>
+          <w:rtl/>
+        </w:rPr>
+      </w:pPr>
       <w:r>
         <w:rPr>
           <w:rFonts w:cs="Arial"/>
@@ -1164,18 +2297,18 @@
           <w:rtl/>
         </w:rPr>
         <w:drawing>
-          <wp:anchor distT="0" distB="0" distL="114300" distR="114300" simplePos="0" relativeHeight="251660288" behindDoc="0" locked="0" layoutInCell="1" allowOverlap="1" wp14:anchorId="47A70959" wp14:editId="6E1E7146">
+          <wp:anchor distT="0" distB="0" distL="114300" distR="114300" simplePos="0" relativeHeight="251667456" behindDoc="0" locked="0" layoutInCell="1" allowOverlap="1" wp14:anchorId="6EEB2E0B" wp14:editId="61113FD3">
             <wp:simplePos x="0" y="0"/>
             <wp:positionH relativeFrom="margin">
-              <wp:posOffset>2827020</wp:posOffset>
+              <wp:align>left</wp:align>
             </wp:positionH>
             <wp:positionV relativeFrom="paragraph">
-              <wp:posOffset>0</wp:posOffset>
+              <wp:posOffset>3451690</wp:posOffset>
             </wp:positionV>
-            <wp:extent cx="2664460" cy="1555115"/>
-            <wp:effectExtent l="0" t="0" r="2540" b="6985"/>
+            <wp:extent cx="2695575" cy="1626235"/>
+            <wp:effectExtent l="0" t="0" r="9525" b="0"/>
             <wp:wrapSquare wrapText="bothSides"/>
-            <wp:docPr id="4" name="Picture 4"/>
+            <wp:docPr id="13" name="Picture 13"/>
             <wp:cNvGraphicFramePr>
               <a:graphicFrameLocks xmlns:a="http://schemas.openxmlformats.org/drawingml/2006/main" noChangeAspect="1"/>
             </wp:cNvGraphicFramePr>
@@ -1187,7 +2320,7 @@
                     <pic:cNvPicPr/>
                   </pic:nvPicPr>
                   <pic:blipFill>
-                    <a:blip r:embed="rId14" cstate="print">
+                    <a:blip r:embed="rId15">
                       <a:extLst>
                         <a:ext uri="{28A0092B-C50C-407E-A947-70E740481C1C}">
                           <a14:useLocalDpi xmlns:a14="http://schemas.microsoft.com/office/drawing/2010/main" val="0"/>
@@ -1201,7 +2334,7 @@
                   <pic:spPr>
                     <a:xfrm>
                       <a:off x="0" y="0"/>
-                      <a:ext cx="2664460" cy="1555115"/>
+                      <a:ext cx="2695575" cy="1626235"/>
                     </a:xfrm>
                     <a:prstGeom prst="rect">
                       <a:avLst/>
@@ -1219,107 +2352,45 @@
           </wp:anchor>
         </w:drawing>
       </w:r>
+    </w:p>
+    <w:p>
+      <w:pPr>
+        <w:bidi/>
+      </w:pPr>
+    </w:p>
+    <w:p>
+      <w:pPr>
+        <w:bidi/>
+      </w:pPr>
+    </w:p>
+    <w:p>
+      <w:pPr>
+        <w:bidi/>
+      </w:pPr>
+    </w:p>
+    <w:p>
+      <w:pPr>
+        <w:bidi/>
+      </w:pPr>
+    </w:p>
+    <w:p>
+      <w:pPr>
+        <w:bidi/>
+      </w:pPr>
+    </w:p>
+    <w:p>
+      <w:pPr>
+        <w:bidi/>
+      </w:pPr>
       <w:r>
         <w:rPr>
           <w:rFonts w:cs="Arial"/>
           <w:noProof/>
           <w:rtl/>
         </w:rPr>
-        <w:drawing>
-          <wp:anchor distT="0" distB="0" distL="114300" distR="114300" simplePos="0" relativeHeight="251659264" behindDoc="0" locked="0" layoutInCell="1" allowOverlap="1" wp14:anchorId="20EC7162" wp14:editId="29C68642">
-            <wp:simplePos x="0" y="0"/>
-            <wp:positionH relativeFrom="margin">
-              <wp:posOffset>8806</wp:posOffset>
-            </wp:positionH>
-            <wp:positionV relativeFrom="paragraph">
-              <wp:posOffset>0</wp:posOffset>
-            </wp:positionV>
-            <wp:extent cx="2663825" cy="1572895"/>
-            <wp:effectExtent l="0" t="0" r="3175" b="8255"/>
-            <wp:wrapSquare wrapText="bothSides"/>
-            <wp:docPr id="1" name="Picture 1"/>
-            <wp:cNvGraphicFramePr>
-              <a:graphicFrameLocks xmlns:a="http://schemas.openxmlformats.org/drawingml/2006/main" noChangeAspect="1"/>
-            </wp:cNvGraphicFramePr>
-            <a:graphic xmlns:a="http://schemas.openxmlformats.org/drawingml/2006/main">
-              <a:graphicData uri="http://schemas.openxmlformats.org/drawingml/2006/picture">
-                <pic:pic xmlns:pic="http://schemas.openxmlformats.org/drawingml/2006/picture">
-                  <pic:nvPicPr>
-                    <pic:cNvPr id="1" name=""/>
-                    <pic:cNvPicPr/>
-                  </pic:nvPicPr>
-                  <pic:blipFill>
-                    <a:blip r:embed="rId15" cstate="print">
-                      <a:extLst>
-                        <a:ext uri="{28A0092B-C50C-407E-A947-70E740481C1C}">
-                          <a14:useLocalDpi xmlns:a14="http://schemas.microsoft.com/office/drawing/2010/main" val="0"/>
-                        </a:ext>
-                      </a:extLst>
-                    </a:blip>
-                    <a:stretch>
-                      <a:fillRect/>
-                    </a:stretch>
-                  </pic:blipFill>
-                  <pic:spPr>
-                    <a:xfrm>
-                      <a:off x="0" y="0"/>
-                      <a:ext cx="2663825" cy="1572895"/>
-                    </a:xfrm>
-                    <a:prstGeom prst="rect">
-                      <a:avLst/>
-                    </a:prstGeom>
-                  </pic:spPr>
-                </pic:pic>
-              </a:graphicData>
-            </a:graphic>
-            <wp14:sizeRelH relativeFrom="margin">
-              <wp14:pctWidth>0</wp14:pctWidth>
-            </wp14:sizeRelH>
-            <wp14:sizeRelV relativeFrom="margin">
-              <wp14:pctHeight>0</wp14:pctHeight>
-            </wp14:sizeRelV>
-          </wp:anchor>
-        </w:drawing>
-      </w:r>
-    </w:p>
-    <w:p>
-      <w:pPr>
-        <w:bidi/>
-      </w:pPr>
-    </w:p>
-    <w:p>
-      <w:pPr>
-        <w:bidi/>
-      </w:pPr>
-    </w:p>
-    <w:p>
-      <w:pPr>
-        <w:bidi/>
-      </w:pPr>
-    </w:p>
-    <w:p>
-      <w:pPr>
-        <w:bidi/>
-      </w:pPr>
-    </w:p>
-    <w:p>
-      <w:pPr>
-        <w:bidi/>
-      </w:pPr>
-    </w:p>
-    <w:p>
-      <w:pPr>
-        <w:bidi/>
-      </w:pPr>
-      <w:r>
-        <w:rPr>
-          <w:rFonts w:cs="Arial"/>
-          <w:noProof/>
-          <w:rtl/>
-        </w:rPr>
         <w:lastRenderedPageBreak/>
         <w:drawing>
-          <wp:anchor distT="0" distB="0" distL="114300" distR="114300" simplePos="0" relativeHeight="251675648" behindDoc="0" locked="0" layoutInCell="1" allowOverlap="1" wp14:anchorId="40195AA8" wp14:editId="27B7C037">
+          <wp:anchor distT="0" distB="0" distL="114300" distR="114300" simplePos="0" relativeHeight="251675648" behindDoc="0" locked="0" layoutInCell="1" allowOverlap="1" wp14:anchorId="4EA3A459" wp14:editId="7F4078CD">
             <wp:simplePos x="0" y="0"/>
             <wp:positionH relativeFrom="margin">
               <wp:align>right</wp:align>
@@ -1328,7 +2399,7 @@
               <wp:posOffset>5105400</wp:posOffset>
             </wp:positionV>
             <wp:extent cx="2635885" cy="1605915"/>
-            <wp:effectExtent l="0" t="0" r="0" b="0"/>
+            <wp:effectExtent l="38100" t="38100" r="31115" b="32385"/>
             <wp:wrapSquare wrapText="bothSides"/>
             <wp:docPr id="21" name="Picture 21"/>
             <wp:cNvGraphicFramePr>
@@ -1361,6 +2432,14 @@
                     <a:prstGeom prst="rect">
                       <a:avLst/>
                     </a:prstGeom>
+                    <a:ln w="25400">
+                      <a:solidFill>
+                        <a:schemeClr val="accent6">
+                          <a:lumMod val="60000"/>
+                          <a:lumOff val="40000"/>
+                        </a:schemeClr>
+                      </a:solidFill>
+                    </a:ln>
                   </pic:spPr>
                 </pic:pic>
               </a:graphicData>
@@ -1381,7 +2460,7 @@
           <w:rtl/>
         </w:rPr>
         <w:drawing>
-          <wp:anchor distT="0" distB="0" distL="114300" distR="114300" simplePos="0" relativeHeight="251674624" behindDoc="0" locked="0" layoutInCell="1" allowOverlap="1" wp14:anchorId="4F55C802" wp14:editId="28E6E040">
+          <wp:anchor distT="0" distB="0" distL="114300" distR="114300" simplePos="0" relativeHeight="251674624" behindDoc="0" locked="0" layoutInCell="1" allowOverlap="1" wp14:anchorId="328C1EC3" wp14:editId="6203D5E3">
             <wp:simplePos x="0" y="0"/>
             <wp:positionH relativeFrom="margin">
               <wp:align>left</wp:align>
@@ -1443,7 +2522,7 @@
           <w:rtl/>
         </w:rPr>
         <w:drawing>
-          <wp:anchor distT="0" distB="0" distL="114300" distR="114300" simplePos="0" relativeHeight="251673600" behindDoc="0" locked="0" layoutInCell="1" allowOverlap="1" wp14:anchorId="3C35C3D4" wp14:editId="75A667EA">
+          <wp:anchor distT="0" distB="0" distL="114300" distR="114300" simplePos="0" relativeHeight="251673600" behindDoc="0" locked="0" layoutInCell="1" allowOverlap="1" wp14:anchorId="68B49DF8" wp14:editId="38A52A48">
             <wp:simplePos x="0" y="0"/>
             <wp:positionH relativeFrom="margin">
               <wp:align>right</wp:align>
@@ -1505,7 +2584,7 @@
           <w:rtl/>
         </w:rPr>
         <w:drawing>
-          <wp:anchor distT="0" distB="0" distL="114300" distR="114300" simplePos="0" relativeHeight="251672576" behindDoc="0" locked="0" layoutInCell="1" allowOverlap="1" wp14:anchorId="0BED7C4A" wp14:editId="30C5D529">
+          <wp:anchor distT="0" distB="0" distL="114300" distR="114300" simplePos="0" relativeHeight="251672576" behindDoc="0" locked="0" layoutInCell="1" allowOverlap="1" wp14:anchorId="3E946FBB" wp14:editId="15155036">
             <wp:simplePos x="0" y="0"/>
             <wp:positionH relativeFrom="margin">
               <wp:align>left</wp:align>
@@ -1567,7 +2646,7 @@
           <w:rtl/>
         </w:rPr>
         <w:drawing>
-          <wp:anchor distT="0" distB="0" distL="114300" distR="114300" simplePos="0" relativeHeight="251671552" behindDoc="0" locked="0" layoutInCell="1" allowOverlap="1" wp14:anchorId="308F5B2A" wp14:editId="06A928DD">
+          <wp:anchor distT="0" distB="0" distL="114300" distR="114300" simplePos="0" relativeHeight="251671552" behindDoc="0" locked="0" layoutInCell="1" allowOverlap="1" wp14:anchorId="2EECF426" wp14:editId="65A64881">
             <wp:simplePos x="0" y="0"/>
             <wp:positionH relativeFrom="margin">
               <wp:posOffset>2884170</wp:posOffset>
@@ -1629,7 +2708,7 @@
           <w:rtl/>
         </w:rPr>
         <w:drawing>
-          <wp:anchor distT="0" distB="0" distL="114300" distR="114300" simplePos="0" relativeHeight="251670528" behindDoc="0" locked="0" layoutInCell="1" allowOverlap="1" wp14:anchorId="22914828" wp14:editId="3A89DDE7">
+          <wp:anchor distT="0" distB="0" distL="114300" distR="114300" simplePos="0" relativeHeight="251670528" behindDoc="0" locked="0" layoutInCell="1" allowOverlap="1" wp14:anchorId="5C958911" wp14:editId="49B1E6D8">
             <wp:simplePos x="0" y="0"/>
             <wp:positionH relativeFrom="margin">
               <wp:align>left</wp:align>
@@ -1691,7 +2770,7 @@
           <w:rtl/>
         </w:rPr>
         <w:drawing>
-          <wp:anchor distT="0" distB="0" distL="114300" distR="114300" simplePos="0" relativeHeight="251669504" behindDoc="0" locked="0" layoutInCell="1" allowOverlap="1" wp14:anchorId="5612C9AC" wp14:editId="29CFB4C3">
+          <wp:anchor distT="0" distB="0" distL="114300" distR="114300" simplePos="0" relativeHeight="251669504" behindDoc="0" locked="0" layoutInCell="1" allowOverlap="1" wp14:anchorId="6BC68741" wp14:editId="2FC97052">
             <wp:simplePos x="0" y="0"/>
             <wp:positionH relativeFrom="margin">
               <wp:posOffset>2884170</wp:posOffset>
@@ -1753,7 +2832,7 @@
           <w:rtl/>
         </w:rPr>
         <w:drawing>
-          <wp:anchor distT="0" distB="0" distL="114300" distR="114300" simplePos="0" relativeHeight="251668480" behindDoc="0" locked="0" layoutInCell="1" allowOverlap="1" wp14:anchorId="2056582F" wp14:editId="2B81D785">
+          <wp:anchor distT="0" distB="0" distL="114300" distR="114300" simplePos="0" relativeHeight="251668480" behindDoc="0" locked="0" layoutInCell="1" allowOverlap="1" wp14:anchorId="5880D5F7" wp14:editId="0DBCA3B0">
             <wp:simplePos x="0" y="0"/>
             <wp:positionH relativeFrom="margin">
               <wp:align>left</wp:align>
@@ -1812,11 +2891,17 @@
     <w:p>
       <w:pPr>
         <w:bidi/>
-      </w:pPr>
-    </w:p>
-    <w:p>
-      <w:pPr>
-        <w:bidi/>
+        <w:rPr>
+          <w:rtl/>
+        </w:rPr>
+      </w:pPr>
+    </w:p>
+    <w:p>
+      <w:pPr>
+        <w:bidi/>
+        <w:rPr>
+          <w:rtl/>
+        </w:rPr>
       </w:pPr>
     </w:p>
     <w:p>
@@ -1858,15 +2943,101 @@
           <w:u w:val="single"/>
           <w:rtl/>
         </w:rPr>
-        <w:t>3</w:t>
-      </w:r>
-    </w:p>
-    <w:p>
-      <w:pPr>
-        <w:pStyle w:val="ListParagraph"/>
+        <w:t>2</w:t>
+      </w:r>
+    </w:p>
+    <w:p>
+      <w:pPr>
+        <w:bidi/>
+        <w:rPr>
+          <w:rtl/>
+        </w:rPr>
+      </w:pPr>
+      <w:r>
+        <w:rPr>
+          <w:rFonts w:hint="cs"/>
+          <w:u w:val="single"/>
+          <w:rtl/>
+        </w:rPr>
+        <w:t xml:space="preserve">סעיף </w:t>
+      </w:r>
+      <w:r>
+        <w:rPr>
+          <w:rFonts w:hint="cs"/>
+          <w:u w:val="single"/>
+          <w:rtl/>
+        </w:rPr>
+        <w:t>ג</w:t>
+      </w:r>
+      <w:r>
+        <w:rPr>
+          <w:rFonts w:hint="cs"/>
+          <w:u w:val="single"/>
+          <w:rtl/>
+        </w:rPr>
+        <w:t xml:space="preserve">' </w:t>
+      </w:r>
+      <w:r>
+        <w:rPr>
+          <w:u w:val="single"/>
+          <w:rtl/>
+        </w:rPr>
+        <w:t>–</w:t>
+      </w:r>
+      <w:r>
+        <w:rPr>
+          <w:rFonts w:hint="cs"/>
+          <w:rtl/>
+        </w:rPr>
+        <w:t xml:space="preserve"> </w:t>
+      </w:r>
+    </w:p>
+    <w:p>
+      <w:pPr>
+        <w:bidi/>
+        <w:rPr>
+          <w:rtl/>
+        </w:rPr>
+      </w:pPr>
+      <w:r>
+        <w:rPr>
+          <w:rFonts w:hint="cs"/>
+          <w:rtl/>
+        </w:rPr>
+        <w:t xml:space="preserve">כמו בבדיקות קופסא שחורה עבור גרף בדקנו את המפרט של המתודה </w:t>
+      </w:r>
+      <w:r>
+        <w:t>find shortest path</w:t>
+      </w:r>
+      <w:r>
+        <w:rPr>
+          <w:rFonts w:hint="cs"/>
+          <w:rtl/>
+        </w:rPr>
+        <w:t xml:space="preserve">. </w:t>
+      </w:r>
+    </w:p>
+    <w:p>
+      <w:pPr>
+        <w:bidi/>
+        <w:rPr>
+          <w:rtl/>
+        </w:rPr>
+      </w:pPr>
+      <w:r>
+        <w:rPr>
+          <w:rFonts w:hint="cs"/>
+          <w:rtl/>
+        </w:rPr>
+        <w:t xml:space="preserve">הבדיקות שביצענו </w:t>
+      </w:r>
+    </w:p>
+    <w:p>
+      <w:pPr>
+        <w:pStyle w:val="a4"/>
         <w:numPr>
           <w:ilvl w:val="0"/>
-          <w:numId w:val="3"/>
+          <w:numId w:val="7"/>
         </w:numPr>
         <w:bidi/>
       </w:pPr>
@@ -1875,107 +3046,15 @@
           <w:rFonts w:hint="cs"/>
           <w:rtl/>
         </w:rPr>
-        <w:t xml:space="preserve">הבעיה היא שלא מוגדר על משתני המחלקה את סוג בקרת הגישה שלהם בשתי המחלקות, בגלל שב </w:t>
-      </w:r>
-      <w:r>
-        <w:t>java</w:t>
-      </w:r>
-      <w:r>
-        <w:rPr>
-          <w:rFonts w:hint="cs"/>
-          <w:rtl/>
-        </w:rPr>
-        <w:t xml:space="preserve"> בקרת הגישה הדיפולטית מוגדרת להיות </w:t>
-      </w:r>
-      <w:r>
-        <w:t>package</w:t>
-      </w:r>
-      <w:r>
-        <w:rPr>
-          <w:rFonts w:hint="cs"/>
-          <w:rtl/>
-        </w:rPr>
-        <w:t xml:space="preserve"> אז נוצר מצב שכל מי שמתמש במחלקות אלו יכול לגשת למשתנים החברים מה שגורם ל- </w:t>
-      </w:r>
-      <w:r>
-        <w:t>rep exposure</w:t>
-      </w:r>
-      <w:r>
-        <w:rPr>
-          <w:rFonts w:hint="cs"/>
-          <w:rtl/>
-        </w:rPr>
-        <w:t>.</w:t>
-      </w:r>
-    </w:p>
-    <w:p>
-      <w:pPr>
-        <w:pStyle w:val="ListParagraph"/>
-        <w:bidi/>
-        <w:rPr>
-          <w:rtl/>
-        </w:rPr>
-      </w:pPr>
-      <w:r>
-        <w:rPr>
-          <w:rFonts w:hint="cs"/>
-          <w:rtl/>
-        </w:rPr>
-        <w:t xml:space="preserve">בעיה זו נפתור על ידי הוספת המזהה </w:t>
-      </w:r>
-      <w:r>
-        <w:t>private</w:t>
-      </w:r>
-      <w:r>
-        <w:rPr>
-          <w:rFonts w:hint="cs"/>
-          <w:rtl/>
-        </w:rPr>
-        <w:t xml:space="preserve"> עבור המשתנים בכל מחלקה ומימוש מתודות </w:t>
-      </w:r>
-      <w:r>
-        <w:t>observers</w:t>
-      </w:r>
-      <w:r>
-        <w:rPr>
-          <w:rFonts w:hint="cs"/>
-          <w:rtl/>
-        </w:rPr>
-        <w:t xml:space="preserve"> ומתודות </w:t>
-      </w:r>
-      <w:r>
-        <w:t>mutators</w:t>
-      </w:r>
-      <w:r>
-        <w:rPr>
-          <w:rFonts w:hint="cs"/>
-          <w:rtl/>
-        </w:rPr>
-        <w:t xml:space="preserve"> במידת הצורך. אפשר למנוע </w:t>
-      </w:r>
-      <w:r>
-        <w:t>rep exposure</w:t>
-      </w:r>
-      <w:r>
-        <w:rPr>
-          <w:rFonts w:hint="cs"/>
-          <w:rtl/>
-        </w:rPr>
-        <w:t xml:space="preserve"> במתודה שתחזיר את שורש העץ על ידי החזרת עותק של השורש ולא את הצומת עצמו.</w:t>
-      </w:r>
-      <w:r>
-        <w:rPr>
-          <w:rtl/>
-        </w:rPr>
-        <w:br/>
-      </w:r>
-    </w:p>
-    <w:p>
-      <w:pPr>
-        <w:pStyle w:val="ListParagraph"/>
+        <w:t>מציאת מסלול בגרף ריק .</w:t>
+      </w:r>
+    </w:p>
+    <w:p>
+      <w:pPr>
+        <w:pStyle w:val="a4"/>
         <w:numPr>
           <w:ilvl w:val="0"/>
-          <w:numId w:val="3"/>
+          <w:numId w:val="7"/>
         </w:numPr>
         <w:bidi/>
       </w:pPr>
@@ -1984,49 +3063,400 @@
           <w:rFonts w:hint="cs"/>
           <w:rtl/>
         </w:rPr>
-        <w:t xml:space="preserve">הסטודנט טועה, כאשר מממשים בנאי עם פרמטים ב </w:t>
-      </w:r>
-      <w:r>
-        <w:t>java</w:t>
-      </w:r>
-      <w:r>
-        <w:rPr>
-          <w:rFonts w:hint="cs"/>
-          <w:rtl/>
-        </w:rPr>
-        <w:t xml:space="preserve"> ו</w:t>
-      </w:r>
-      <w:r>
-        <w:rPr>
-          <w:rFonts w:hint="cs"/>
+        <w:t>מציאת מסלול מצומת לעצמו.</w:t>
+      </w:r>
+    </w:p>
+    <w:p>
+      <w:pPr>
+        <w:pStyle w:val="a4"/>
+        <w:numPr>
+          <w:ilvl w:val="0"/>
+          <w:numId w:val="7"/>
+        </w:numPr>
+        <w:bidi/>
+      </w:pPr>
+      <w:r>
+        <w:rPr>
+          <w:rFonts w:hint="cs"/>
+          <w:rtl/>
+        </w:rPr>
+        <w:t>מציאת מסלול כאשר צומת היעד לא בגרף.</w:t>
+      </w:r>
+    </w:p>
+    <w:p>
+      <w:pPr>
+        <w:pStyle w:val="a4"/>
+        <w:numPr>
+          <w:ilvl w:val="0"/>
+          <w:numId w:val="7"/>
+        </w:numPr>
+        <w:bidi/>
+      </w:pPr>
+      <w:r>
+        <w:rPr>
+          <w:rFonts w:hint="cs"/>
+          <w:rtl/>
+        </w:rPr>
+        <w:t>מציאת מסלול בין אב לבן.</w:t>
+      </w:r>
+    </w:p>
+    <w:p>
+      <w:pPr>
+        <w:pStyle w:val="a4"/>
+        <w:numPr>
+          <w:ilvl w:val="0"/>
+          <w:numId w:val="7"/>
+        </w:numPr>
+        <w:bidi/>
+      </w:pPr>
+      <w:r>
+        <w:rPr>
+          <w:rFonts w:hint="cs"/>
+          <w:rtl/>
+        </w:rPr>
+        <w:t>מציאת מסלול כאשר יש מספר מטרות ואחת מהן לא בגרף.</w:t>
+      </w:r>
+    </w:p>
+    <w:p>
+      <w:pPr>
+        <w:pStyle w:val="a4"/>
+        <w:numPr>
+          <w:ilvl w:val="0"/>
+          <w:numId w:val="7"/>
+        </w:numPr>
+        <w:bidi/>
+      </w:pPr>
+      <w:r>
+        <w:rPr>
+          <w:rFonts w:hint="cs"/>
+          <w:rtl/>
+        </w:rPr>
+        <w:t>מציאת מסלול כאשר יש כמה התחלות ואחת מהן לא בגרף.</w:t>
+      </w:r>
+    </w:p>
+    <w:p>
+      <w:pPr>
+        <w:pStyle w:val="a4"/>
+        <w:numPr>
+          <w:ilvl w:val="0"/>
+          <w:numId w:val="7"/>
+        </w:numPr>
+        <w:bidi/>
+      </w:pPr>
+      <w:r>
+        <w:rPr>
+          <w:rFonts w:hint="cs"/>
+          <w:rtl/>
+        </w:rPr>
+        <w:t>מציאת מסלול בגרף מלא(שאלה 2.1 ).</w:t>
+      </w:r>
+    </w:p>
+    <w:p>
+      <w:pPr>
+        <w:pStyle w:val="a4"/>
+        <w:numPr>
+          <w:ilvl w:val="0"/>
+          <w:numId w:val="7"/>
+        </w:numPr>
+        <w:bidi/>
+      </w:pPr>
+      <w:r>
+        <w:rPr>
+          <w:rFonts w:hint="cs"/>
+          <w:rtl/>
+        </w:rPr>
+        <w:t>מציאת מסלול בגרף מלא כאשר יש מספר התחלות ומטרות.</w:t>
+      </w:r>
+    </w:p>
+    <w:p>
+      <w:pPr>
+        <w:bidi/>
+        <w:rPr>
+          <w:rtl/>
+        </w:rPr>
+      </w:pPr>
+      <w:r>
+        <w:rPr>
+          <w:rFonts w:hint="cs"/>
+          <w:rtl/>
+        </w:rPr>
+        <w:t>בדיקות אלה מכסות לפי שעתנו את המפרט של המחלקה כיוון שבודקות הרבה מקרים כולל מקרי קצה.</w:t>
+      </w:r>
+    </w:p>
+    <w:p>
+      <w:pPr>
+        <w:bidi/>
+        <w:rPr>
+          <w:rtl/>
+        </w:rPr>
+      </w:pPr>
+      <w:r>
+        <w:rPr>
+          <w:rFonts w:hint="cs"/>
+          <w:rtl/>
+        </w:rPr>
+        <w:t>עבור בדיקות קופסא לבנה בדקנו ,בדומה לבדיקות שעשינו על גרף, שאכן כיסינו את כל המסלולים האפשריים במתודה.</w:t>
+      </w:r>
+    </w:p>
+    <w:p>
+      <w:pPr>
+        <w:bidi/>
+        <w:rPr>
+          <w:rtl/>
+        </w:rPr>
+      </w:pPr>
+    </w:p>
+    <w:p>
+      <w:pPr>
+        <w:bidi/>
+        <w:rPr>
           <w:b/>
           <w:bCs/>
-          <w:rtl/>
-        </w:rPr>
-        <w:t>לא</w:t>
-      </w:r>
-      <w:r>
-        <w:rPr>
-          <w:rFonts w:hint="cs"/>
-          <w:rtl/>
-        </w:rPr>
-        <w:t xml:space="preserve"> מממשים בנאי חסר פרמטים לא יווצר בנאי כזה באופן דיפולטי. במקרה שלנו מחיקת הבנאי חסר הפרמטרים וקריאה אליו בקוד יגרור שגיאת קומפילציה.</w:t>
-      </w:r>
-    </w:p>
-    <w:p>
-      <w:pPr>
-        <w:bidi/>
-        <w:rPr>
-          <w:rtl/>
-        </w:rPr>
-      </w:pPr>
-    </w:p>
-    <w:p>
-      <w:pPr>
-        <w:pStyle w:val="ListParagraph"/>
+          <w:u w:val="single"/>
+          <w:rtl/>
+        </w:rPr>
+      </w:pPr>
+      <w:r>
+        <w:rPr>
+          <w:rFonts w:hint="cs"/>
+          <w:b/>
+          <w:bCs/>
+          <w:u w:val="single"/>
+          <w:rtl/>
+        </w:rPr>
+        <w:t xml:space="preserve">שאלה </w:t>
+      </w:r>
+      <w:r>
+        <w:rPr>
+          <w:rFonts w:hint="cs"/>
+          <w:b/>
+          <w:bCs/>
+          <w:u w:val="single"/>
+          <w:rtl/>
+        </w:rPr>
+        <w:t>3</w:t>
+      </w:r>
+    </w:p>
+    <w:p>
+      <w:pPr>
+        <w:pStyle w:val="a4"/>
         <w:numPr>
           <w:ilvl w:val="0"/>
-          <w:numId w:val="3"/>
+          <w:numId w:val="8"/>
+        </w:numPr>
+        <w:bidi/>
+      </w:pPr>
+      <w:r>
+        <w:rPr>
+          <w:rFonts w:hint="cs"/>
+          <w:rtl/>
+        </w:rPr>
+        <w:t xml:space="preserve">הבעיה היא שלא מוגדר על משתני המחלקה את סוג בקרת הגישה שלהם בשתי המחלקות, בגלל שב </w:t>
+      </w:r>
+      <w:r>
+        <w:t>java</w:t>
+      </w:r>
+      <w:r>
+        <w:rPr>
+          <w:rFonts w:hint="cs"/>
+          <w:rtl/>
+        </w:rPr>
+        <w:t xml:space="preserve"> בקרת הגישה </w:t>
+      </w:r>
+      <w:proofErr w:type="spellStart"/>
+      <w:r>
+        <w:rPr>
+          <w:rFonts w:hint="cs"/>
+          <w:rtl/>
+        </w:rPr>
+        <w:t>הדיפולטית</w:t>
+      </w:r>
+      <w:proofErr w:type="spellEnd"/>
+      <w:r>
+        <w:rPr>
+          <w:rFonts w:hint="cs"/>
+          <w:rtl/>
+        </w:rPr>
+        <w:t xml:space="preserve"> מוגדרת להיות </w:t>
+      </w:r>
+      <w:r>
+        <w:t>package</w:t>
+      </w:r>
+      <w:r>
+        <w:rPr>
+          <w:rFonts w:hint="cs"/>
+          <w:rtl/>
+        </w:rPr>
+        <w:t xml:space="preserve"> אז נוצר מצב שכל מי שמ</w:t>
+      </w:r>
+      <w:r>
+        <w:rPr>
+          <w:rFonts w:hint="cs"/>
+          <w:rtl/>
+        </w:rPr>
+        <w:t>ש</w:t>
+      </w:r>
+      <w:r>
+        <w:rPr>
+          <w:rFonts w:hint="cs"/>
+          <w:rtl/>
+        </w:rPr>
+        <w:t xml:space="preserve">תמש במחלקות אלו יכול לגשת למשתנים החברים מה שגורם ל- </w:t>
+      </w:r>
+      <w:r>
+        <w:t>rep exposure</w:t>
+      </w:r>
+      <w:r>
+        <w:rPr>
+          <w:rFonts w:hint="cs"/>
+          <w:rtl/>
+        </w:rPr>
+        <w:t>.</w:t>
+      </w:r>
+    </w:p>
+    <w:p>
+      <w:pPr>
+        <w:pStyle w:val="a4"/>
+        <w:bidi/>
+        <w:rPr>
+          <w:rtl/>
+        </w:rPr>
+      </w:pPr>
+      <w:r>
+        <w:rPr>
+          <w:rFonts w:hint="cs"/>
+          <w:rtl/>
+        </w:rPr>
+        <w:t xml:space="preserve">בעיה זו נפתור על ידי הוספת המזהה </w:t>
+      </w:r>
+      <w:r>
+        <w:t>private</w:t>
+      </w:r>
+      <w:r>
+        <w:rPr>
+          <w:rFonts w:hint="cs"/>
+          <w:rtl/>
+        </w:rPr>
+        <w:t xml:space="preserve"> עבור המשתנים בכל מחלקה ומימוש מתודות </w:t>
+      </w:r>
+      <w:r>
+        <w:t>observers</w:t>
+      </w:r>
+      <w:r>
+        <w:rPr>
+          <w:rFonts w:hint="cs"/>
+          <w:rtl/>
+        </w:rPr>
+        <w:t xml:space="preserve"> ומתודות </w:t>
+      </w:r>
+      <w:r>
+        <w:t>mutators</w:t>
+      </w:r>
+      <w:r>
+        <w:rPr>
+          <w:rFonts w:hint="cs"/>
+          <w:rtl/>
+        </w:rPr>
+        <w:t xml:space="preserve"> במידת הצורך. אפשר למנוע </w:t>
+      </w:r>
+      <w:r>
+        <w:t>rep exposure</w:t>
+      </w:r>
+      <w:r>
+        <w:rPr>
+          <w:rFonts w:hint="cs"/>
+          <w:rtl/>
+        </w:rPr>
+        <w:t xml:space="preserve"> במתודה שתחזיר את שורש העץ על ידי החזרת עותק של השורש ולא את הצומת עצמו.</w:t>
+      </w:r>
+      <w:r>
+        <w:rPr>
+          <w:rtl/>
+        </w:rPr>
+        <w:br/>
+      </w:r>
+    </w:p>
+    <w:p>
+      <w:pPr>
+        <w:pStyle w:val="a4"/>
+        <w:numPr>
+          <w:ilvl w:val="0"/>
+          <w:numId w:val="8"/>
+        </w:numPr>
+        <w:bidi/>
+      </w:pPr>
+      <w:r>
+        <w:rPr>
+          <w:rFonts w:hint="cs"/>
+          <w:rtl/>
+        </w:rPr>
+        <w:t xml:space="preserve">הסטודנט טועה, כאשר מממשים בנאי עם פרמטים ב </w:t>
+      </w:r>
+      <w:r>
+        <w:t>java</w:t>
+      </w:r>
+      <w:r>
+        <w:rPr>
+          <w:rFonts w:hint="cs"/>
+          <w:rtl/>
+        </w:rPr>
+        <w:t xml:space="preserve"> ו</w:t>
+      </w:r>
+      <w:r>
+        <w:rPr>
+          <w:rFonts w:hint="cs"/>
+          <w:b/>
+          <w:bCs/>
+          <w:rtl/>
+        </w:rPr>
+        <w:t>לא</w:t>
+      </w:r>
+      <w:r>
+        <w:rPr>
+          <w:rFonts w:hint="cs"/>
+          <w:rtl/>
+        </w:rPr>
+        <w:t xml:space="preserve"> מממשים בנאי חסר פרמטים לא </w:t>
+      </w:r>
+      <w:proofErr w:type="spellStart"/>
+      <w:r>
+        <w:rPr>
+          <w:rFonts w:hint="cs"/>
+          <w:rtl/>
+        </w:rPr>
+        <w:t>יווצר</w:t>
+      </w:r>
+      <w:proofErr w:type="spellEnd"/>
+      <w:r>
+        <w:rPr>
+          <w:rFonts w:hint="cs"/>
+          <w:rtl/>
+        </w:rPr>
+        <w:t xml:space="preserve"> בנאי כזה באופן </w:t>
+      </w:r>
+      <w:proofErr w:type="spellStart"/>
+      <w:r>
+        <w:rPr>
+          <w:rFonts w:hint="cs"/>
+          <w:rtl/>
+        </w:rPr>
+        <w:t>דיפולטי</w:t>
+      </w:r>
+      <w:proofErr w:type="spellEnd"/>
+      <w:r>
+        <w:rPr>
+          <w:rFonts w:hint="cs"/>
+          <w:rtl/>
+        </w:rPr>
+        <w:t>. במקרה שלנו מחיקת הבנאי חסר הפרמטרים וקריאה אליו בקוד יגרור שגיאת קומפילציה.</w:t>
+      </w:r>
+    </w:p>
+    <w:p>
+      <w:pPr>
+        <w:pStyle w:val="a4"/>
+        <w:numPr>
+          <w:ilvl w:val="0"/>
+          <w:numId w:val="8"/>
         </w:numPr>
         <w:bidi/>
       </w:pPr>
@@ -2037,7 +3467,7 @@
           <w:rtl/>
         </w:rPr>
         <w:drawing>
-          <wp:anchor distT="0" distB="0" distL="114300" distR="114300" simplePos="0" relativeHeight="251676672" behindDoc="1" locked="0" layoutInCell="1" allowOverlap="1" wp14:anchorId="2F35D7FE" wp14:editId="3FABFA79">
+          <wp:anchor distT="0" distB="0" distL="114300" distR="114300" simplePos="0" relativeHeight="251677696" behindDoc="1" locked="0" layoutInCell="1" allowOverlap="1" wp14:anchorId="0BF4E445" wp14:editId="4CE5E403">
             <wp:simplePos x="0" y="0"/>
             <wp:positionH relativeFrom="margin">
               <wp:align>right</wp:align>
@@ -2098,14 +3528,18 @@
     <w:p>
       <w:pPr>
         <w:bidi/>
-      </w:pPr>
-    </w:p>
-    <w:p>
-      <w:pPr>
-        <w:pStyle w:val="ListParagraph"/>
+        <w:rPr>
+          <w:rFonts w:hint="cs"/>
+          <w:rtl/>
+        </w:rPr>
+      </w:pPr>
+    </w:p>
+    <w:p>
+      <w:pPr>
+        <w:pStyle w:val="a4"/>
         <w:numPr>
           <w:ilvl w:val="0"/>
-          <w:numId w:val="3"/>
+          <w:numId w:val="8"/>
         </w:numPr>
         <w:bidi/>
         <w:rPr>
@@ -2138,10 +3572,10 @@
     </w:p>
     <w:p>
       <w:pPr>
-        <w:pStyle w:val="ListParagraph"/>
+        <w:pStyle w:val="a4"/>
         <w:numPr>
           <w:ilvl w:val="0"/>
-          <w:numId w:val="3"/>
+          <w:numId w:val="8"/>
         </w:numPr>
         <w:bidi/>
       </w:pPr>
@@ -2183,50 +3617,10 @@
     </w:p>
     <w:p>
       <w:pPr>
-        <w:bidi/>
-      </w:pPr>
-    </w:p>
-    <w:p>
-      <w:pPr>
-        <w:bidi/>
-      </w:pPr>
-    </w:p>
-    <w:p>
-      <w:pPr>
-        <w:bidi/>
-      </w:pPr>
-    </w:p>
-    <w:p>
-      <w:pPr>
-        <w:bidi/>
-      </w:pPr>
-    </w:p>
-    <w:p>
-      <w:pPr>
-        <w:bidi/>
-      </w:pPr>
-    </w:p>
-    <w:p>
-      <w:pPr>
-        <w:bidi/>
-      </w:pPr>
-    </w:p>
-    <w:p>
-      <w:pPr>
-        <w:bidi/>
-      </w:pPr>
-    </w:p>
-    <w:p>
-      <w:pPr>
-        <w:bidi/>
-      </w:pPr>
-    </w:p>
-    <w:p>
-      <w:pPr>
-        <w:pStyle w:val="ListParagraph"/>
+        <w:pStyle w:val="a4"/>
         <w:numPr>
           <w:ilvl w:val="0"/>
-          <w:numId w:val="3"/>
+          <w:numId w:val="8"/>
         </w:numPr>
         <w:bidi/>
       </w:pPr>
@@ -2235,9 +3629,8 @@
           <w:noProof/>
           <w:rtl/>
         </w:rPr>
-        <w:lastRenderedPageBreak/>
         <w:drawing>
-          <wp:anchor distT="0" distB="0" distL="114300" distR="114300" simplePos="0" relativeHeight="251677696" behindDoc="1" locked="0" layoutInCell="1" allowOverlap="1" wp14:anchorId="43B4CD92" wp14:editId="0A3F3D2C">
+          <wp:anchor distT="0" distB="0" distL="114300" distR="114300" simplePos="0" relativeHeight="251678720" behindDoc="1" locked="0" layoutInCell="1" allowOverlap="1" wp14:anchorId="2A6922BB" wp14:editId="1E661908">
             <wp:simplePos x="0" y="0"/>
             <wp:positionH relativeFrom="margin">
               <wp:posOffset>-1270</wp:posOffset>
@@ -2300,7 +3693,7 @@
           <w:rtl/>
         </w:rPr>
         <w:drawing>
-          <wp:anchor distT="0" distB="0" distL="114300" distR="114300" simplePos="0" relativeHeight="251678720" behindDoc="1" locked="0" layoutInCell="1" allowOverlap="1" wp14:anchorId="371A8060" wp14:editId="0EBBAFFB">
+          <wp:anchor distT="0" distB="0" distL="114300" distR="114300" simplePos="0" relativeHeight="251679744" behindDoc="1" locked="0" layoutInCell="1" allowOverlap="1" wp14:anchorId="4DDB0B1E" wp14:editId="6746551D">
             <wp:simplePos x="0" y="0"/>
             <wp:positionH relativeFrom="margin">
               <wp:posOffset>0</wp:posOffset>
@@ -2368,10 +3761,10 @@
     </w:p>
     <w:p>
       <w:pPr>
-        <w:pStyle w:val="ListParagraph"/>
+        <w:pStyle w:val="a4"/>
         <w:numPr>
           <w:ilvl w:val="0"/>
-          <w:numId w:val="3"/>
+          <w:numId w:val="8"/>
         </w:numPr>
         <w:bidi/>
         <w:rPr>
@@ -2393,7 +3786,7 @@
           <w:rtl/>
         </w:rPr>
         <w:drawing>
-          <wp:anchor distT="0" distB="0" distL="114300" distR="114300" simplePos="0" relativeHeight="251679744" behindDoc="1" locked="0" layoutInCell="1" allowOverlap="1" wp14:anchorId="515AE023" wp14:editId="26558226">
+          <wp:anchor distT="0" distB="0" distL="114300" distR="114300" simplePos="0" relativeHeight="251680768" behindDoc="1" locked="0" layoutInCell="1" allowOverlap="1" wp14:anchorId="103C23DD" wp14:editId="6E387F18">
             <wp:simplePos x="0" y="0"/>
             <wp:positionH relativeFrom="margin">
               <wp:posOffset>-1372</wp:posOffset>
@@ -2488,22 +3881,6 @@
         </w:rPr>
       </w:pPr>
     </w:p>
-    <w:p>
-      <w:pPr>
-        <w:bidi/>
-      </w:pPr>
-    </w:p>
-    <w:p>
-      <w:pPr>
-        <w:bidi/>
-      </w:pPr>
-    </w:p>
-    <w:p>
-      <w:pPr>
-        <w:bidi/>
-      </w:pPr>
-    </w:p>
-    <w:p/>
     <w:sectPr>
       <w:footerReference w:type="default" r:id="rId28"/>
       <w:pgSz w:w="12240" w:h="15840"/>
@@ -2558,7 +3935,7 @@
     <w:sdtContent>
       <w:p>
         <w:pPr>
-          <w:pStyle w:val="Footer"/>
+          <w:pStyle w:val="a7"/>
           <w:jc w:val="center"/>
         </w:pPr>
         <w:r>
@@ -2587,7 +3964,7 @@
   </w:sdt>
   <w:p>
     <w:pPr>
-      <w:pStyle w:val="Footer"/>
+      <w:pStyle w:val="a7"/>
     </w:pPr>
   </w:p>
 </w:ftr>
@@ -2734,6 +4111,273 @@
     </w:lvl>
   </w:abstractNum>
   <w:abstractNum w:abstractNumId="1" w15:restartNumberingAfterBreak="0">
+    <w:nsid w:val="0CA82F6E"/>
+    <w:multiLevelType w:val="hybridMultilevel"/>
+    <w:tmpl w:val="C27216AA"/>
+    <w:lvl w:ilvl="0" w:tplc="0409000F">
+      <w:start w:val="1"/>
+      <w:numFmt w:val="decimal"/>
+      <w:lvlText w:val="%1."/>
+      <w:lvlJc w:val="left"/>
+      <w:pPr>
+        <w:ind w:left="720" w:hanging="360"/>
+      </w:pPr>
+      <w:rPr>
+        <w:rFonts w:hint="default"/>
+      </w:rPr>
+    </w:lvl>
+    <w:lvl w:ilvl="1" w:tplc="04090019" w:tentative="1">
+      <w:start w:val="1"/>
+      <w:numFmt w:val="lowerLetter"/>
+      <w:lvlText w:val="%2."/>
+      <w:lvlJc w:val="left"/>
+      <w:pPr>
+        <w:ind w:left="1440" w:hanging="360"/>
+      </w:pPr>
+    </w:lvl>
+    <w:lvl w:ilvl="2" w:tplc="0409001B" w:tentative="1">
+      <w:start w:val="1"/>
+      <w:numFmt w:val="lowerRoman"/>
+      <w:lvlText w:val="%3."/>
+      <w:lvlJc w:val="right"/>
+      <w:pPr>
+        <w:ind w:left="2160" w:hanging="180"/>
+      </w:pPr>
+    </w:lvl>
+    <w:lvl w:ilvl="3" w:tplc="0409000F" w:tentative="1">
+      <w:start w:val="1"/>
+      <w:numFmt w:val="decimal"/>
+      <w:lvlText w:val="%4."/>
+      <w:lvlJc w:val="left"/>
+      <w:pPr>
+        <w:ind w:left="2880" w:hanging="360"/>
+      </w:pPr>
+    </w:lvl>
+    <w:lvl w:ilvl="4" w:tplc="04090019" w:tentative="1">
+      <w:start w:val="1"/>
+      <w:numFmt w:val="lowerLetter"/>
+      <w:lvlText w:val="%5."/>
+      <w:lvlJc w:val="left"/>
+      <w:pPr>
+        <w:ind w:left="3600" w:hanging="360"/>
+      </w:pPr>
+    </w:lvl>
+    <w:lvl w:ilvl="5" w:tplc="0409001B" w:tentative="1">
+      <w:start w:val="1"/>
+      <w:numFmt w:val="lowerRoman"/>
+      <w:lvlText w:val="%6."/>
+      <w:lvlJc w:val="right"/>
+      <w:pPr>
+        <w:ind w:left="4320" w:hanging="180"/>
+      </w:pPr>
+    </w:lvl>
+    <w:lvl w:ilvl="6" w:tplc="0409000F" w:tentative="1">
+      <w:start w:val="1"/>
+      <w:numFmt w:val="decimal"/>
+      <w:lvlText w:val="%7."/>
+      <w:lvlJc w:val="left"/>
+      <w:pPr>
+        <w:ind w:left="5040" w:hanging="360"/>
+      </w:pPr>
+    </w:lvl>
+    <w:lvl w:ilvl="7" w:tplc="04090019" w:tentative="1">
+      <w:start w:val="1"/>
+      <w:numFmt w:val="lowerLetter"/>
+      <w:lvlText w:val="%8."/>
+      <w:lvlJc w:val="left"/>
+      <w:pPr>
+        <w:ind w:left="5760" w:hanging="360"/>
+      </w:pPr>
+    </w:lvl>
+    <w:lvl w:ilvl="8" w:tplc="0409001B" w:tentative="1">
+      <w:start w:val="1"/>
+      <w:numFmt w:val="lowerRoman"/>
+      <w:lvlText w:val="%9."/>
+      <w:lvlJc w:val="right"/>
+      <w:pPr>
+        <w:ind w:left="6480" w:hanging="180"/>
+      </w:pPr>
+    </w:lvl>
+  </w:abstractNum>
+  <w:abstractNum w:abstractNumId="2" w15:restartNumberingAfterBreak="0">
+    <w:nsid w:val="14552AE1"/>
+    <w:multiLevelType w:val="hybridMultilevel"/>
+    <w:tmpl w:val="30DA9A32"/>
+    <w:lvl w:ilvl="0" w:tplc="0409000F">
+      <w:start w:val="1"/>
+      <w:numFmt w:val="decimal"/>
+      <w:lvlText w:val="%1."/>
+      <w:lvlJc w:val="left"/>
+      <w:pPr>
+        <w:ind w:left="720" w:hanging="360"/>
+      </w:pPr>
+      <w:rPr>
+        <w:rFonts w:hint="default"/>
+      </w:rPr>
+    </w:lvl>
+    <w:lvl w:ilvl="1" w:tplc="04090019" w:tentative="1">
+      <w:start w:val="1"/>
+      <w:numFmt w:val="lowerLetter"/>
+      <w:lvlText w:val="%2."/>
+      <w:lvlJc w:val="left"/>
+      <w:pPr>
+        <w:ind w:left="1440" w:hanging="360"/>
+      </w:pPr>
+    </w:lvl>
+    <w:lvl w:ilvl="2" w:tplc="0409001B" w:tentative="1">
+      <w:start w:val="1"/>
+      <w:numFmt w:val="lowerRoman"/>
+      <w:lvlText w:val="%3."/>
+      <w:lvlJc w:val="right"/>
+      <w:pPr>
+        <w:ind w:left="2160" w:hanging="180"/>
+      </w:pPr>
+    </w:lvl>
+    <w:lvl w:ilvl="3" w:tplc="0409000F" w:tentative="1">
+      <w:start w:val="1"/>
+      <w:numFmt w:val="decimal"/>
+      <w:lvlText w:val="%4."/>
+      <w:lvlJc w:val="left"/>
+      <w:pPr>
+        <w:ind w:left="2880" w:hanging="360"/>
+      </w:pPr>
+    </w:lvl>
+    <w:lvl w:ilvl="4" w:tplc="04090019" w:tentative="1">
+      <w:start w:val="1"/>
+      <w:numFmt w:val="lowerLetter"/>
+      <w:lvlText w:val="%5."/>
+      <w:lvlJc w:val="left"/>
+      <w:pPr>
+        <w:ind w:left="3600" w:hanging="360"/>
+      </w:pPr>
+    </w:lvl>
+    <w:lvl w:ilvl="5" w:tplc="0409001B" w:tentative="1">
+      <w:start w:val="1"/>
+      <w:numFmt w:val="lowerRoman"/>
+      <w:lvlText w:val="%6."/>
+      <w:lvlJc w:val="right"/>
+      <w:pPr>
+        <w:ind w:left="4320" w:hanging="180"/>
+      </w:pPr>
+    </w:lvl>
+    <w:lvl w:ilvl="6" w:tplc="0409000F" w:tentative="1">
+      <w:start w:val="1"/>
+      <w:numFmt w:val="decimal"/>
+      <w:lvlText w:val="%7."/>
+      <w:lvlJc w:val="left"/>
+      <w:pPr>
+        <w:ind w:left="5040" w:hanging="360"/>
+      </w:pPr>
+    </w:lvl>
+    <w:lvl w:ilvl="7" w:tplc="04090019" w:tentative="1">
+      <w:start w:val="1"/>
+      <w:numFmt w:val="lowerLetter"/>
+      <w:lvlText w:val="%8."/>
+      <w:lvlJc w:val="left"/>
+      <w:pPr>
+        <w:ind w:left="5760" w:hanging="360"/>
+      </w:pPr>
+    </w:lvl>
+    <w:lvl w:ilvl="8" w:tplc="0409001B" w:tentative="1">
+      <w:start w:val="1"/>
+      <w:numFmt w:val="lowerRoman"/>
+      <w:lvlText w:val="%9."/>
+      <w:lvlJc w:val="right"/>
+      <w:pPr>
+        <w:ind w:left="6480" w:hanging="180"/>
+      </w:pPr>
+    </w:lvl>
+  </w:abstractNum>
+  <w:abstractNum w:abstractNumId="3" w15:restartNumberingAfterBreak="0">
+    <w:nsid w:val="49742847"/>
+    <w:multiLevelType w:val="hybridMultilevel"/>
+    <w:tmpl w:val="B5EEFDAC"/>
+    <w:lvl w:ilvl="0" w:tplc="0409000F">
+      <w:start w:val="1"/>
+      <w:numFmt w:val="decimal"/>
+      <w:lvlText w:val="%1."/>
+      <w:lvlJc w:val="left"/>
+      <w:pPr>
+        <w:ind w:left="720" w:hanging="360"/>
+      </w:pPr>
+      <w:rPr>
+        <w:rFonts w:hint="default"/>
+      </w:rPr>
+    </w:lvl>
+    <w:lvl w:ilvl="1" w:tplc="04090019" w:tentative="1">
+      <w:start w:val="1"/>
+      <w:numFmt w:val="lowerLetter"/>
+      <w:lvlText w:val="%2."/>
+      <w:lvlJc w:val="left"/>
+      <w:pPr>
+        <w:ind w:left="1440" w:hanging="360"/>
+      </w:pPr>
+    </w:lvl>
+    <w:lvl w:ilvl="2" w:tplc="0409001B" w:tentative="1">
+      <w:start w:val="1"/>
+      <w:numFmt w:val="lowerRoman"/>
+      <w:lvlText w:val="%3."/>
+      <w:lvlJc w:val="right"/>
+      <w:pPr>
+        <w:ind w:left="2160" w:hanging="180"/>
+      </w:pPr>
+    </w:lvl>
+    <w:lvl w:ilvl="3" w:tplc="0409000F" w:tentative="1">
+      <w:start w:val="1"/>
+      <w:numFmt w:val="decimal"/>
+      <w:lvlText w:val="%4."/>
+      <w:lvlJc w:val="left"/>
+      <w:pPr>
+        <w:ind w:left="2880" w:hanging="360"/>
+      </w:pPr>
+    </w:lvl>
+    <w:lvl w:ilvl="4" w:tplc="04090019" w:tentative="1">
+      <w:start w:val="1"/>
+      <w:numFmt w:val="lowerLetter"/>
+      <w:lvlText w:val="%5."/>
+      <w:lvlJc w:val="left"/>
+      <w:pPr>
+        <w:ind w:left="3600" w:hanging="360"/>
+      </w:pPr>
+    </w:lvl>
+    <w:lvl w:ilvl="5" w:tplc="0409001B" w:tentative="1">
+      <w:start w:val="1"/>
+      <w:numFmt w:val="lowerRoman"/>
+      <w:lvlText w:val="%6."/>
+      <w:lvlJc w:val="right"/>
+      <w:pPr>
+        <w:ind w:left="4320" w:hanging="180"/>
+      </w:pPr>
+    </w:lvl>
+    <w:lvl w:ilvl="6" w:tplc="0409000F" w:tentative="1">
+      <w:start w:val="1"/>
+      <w:numFmt w:val="decimal"/>
+      <w:lvlText w:val="%7."/>
+      <w:lvlJc w:val="left"/>
+      <w:pPr>
+        <w:ind w:left="5040" w:hanging="360"/>
+      </w:pPr>
+    </w:lvl>
+    <w:lvl w:ilvl="7" w:tplc="04090019" w:tentative="1">
+      <w:start w:val="1"/>
+      <w:numFmt w:val="lowerLetter"/>
+      <w:lvlText w:val="%8."/>
+      <w:lvlJc w:val="left"/>
+      <w:pPr>
+        <w:ind w:left="5760" w:hanging="360"/>
+      </w:pPr>
+    </w:lvl>
+    <w:lvl w:ilvl="8" w:tplc="0409001B" w:tentative="1">
+      <w:start w:val="1"/>
+      <w:numFmt w:val="lowerRoman"/>
+      <w:lvlText w:val="%9."/>
+      <w:lvlJc w:val="right"/>
+      <w:pPr>
+        <w:ind w:left="6480" w:hanging="180"/>
+      </w:pPr>
+    </w:lvl>
+  </w:abstractNum>
+  <w:abstractNum w:abstractNumId="4" w15:restartNumberingAfterBreak="0">
     <w:nsid w:val="58C26008"/>
     <w:multiLevelType w:val="hybridMultilevel"/>
     <w:tmpl w:val="028C0A82"/>
@@ -2822,7 +4466,96 @@
       </w:pPr>
     </w:lvl>
   </w:abstractNum>
-  <w:abstractNum w:abstractNumId="2" w15:restartNumberingAfterBreak="0">
+  <w:abstractNum w:abstractNumId="5" w15:restartNumberingAfterBreak="0">
+    <w:nsid w:val="6D743ED1"/>
+    <w:multiLevelType w:val="hybridMultilevel"/>
+    <w:tmpl w:val="D0562C60"/>
+    <w:lvl w:ilvl="0" w:tplc="0409000F">
+      <w:start w:val="1"/>
+      <w:numFmt w:val="decimal"/>
+      <w:lvlText w:val="%1."/>
+      <w:lvlJc w:val="left"/>
+      <w:pPr>
+        <w:ind w:left="720" w:hanging="360"/>
+      </w:pPr>
+      <w:rPr>
+        <w:rFonts w:hint="default"/>
+      </w:rPr>
+    </w:lvl>
+    <w:lvl w:ilvl="1" w:tplc="04090019" w:tentative="1">
+      <w:start w:val="1"/>
+      <w:numFmt w:val="lowerLetter"/>
+      <w:lvlText w:val="%2."/>
+      <w:lvlJc w:val="left"/>
+      <w:pPr>
+        <w:ind w:left="1440" w:hanging="360"/>
+      </w:pPr>
+    </w:lvl>
+    <w:lvl w:ilvl="2" w:tplc="0409001B" w:tentative="1">
+      <w:start w:val="1"/>
+      <w:numFmt w:val="lowerRoman"/>
+      <w:lvlText w:val="%3."/>
+      <w:lvlJc w:val="right"/>
+      <w:pPr>
+        <w:ind w:left="2160" w:hanging="180"/>
+      </w:pPr>
+    </w:lvl>
+    <w:lvl w:ilvl="3" w:tplc="0409000F" w:tentative="1">
+      <w:start w:val="1"/>
+      <w:numFmt w:val="decimal"/>
+      <w:lvlText w:val="%4."/>
+      <w:lvlJc w:val="left"/>
+      <w:pPr>
+        <w:ind w:left="2880" w:hanging="360"/>
+      </w:pPr>
+    </w:lvl>
+    <w:lvl w:ilvl="4" w:tplc="04090019" w:tentative="1">
+      <w:start w:val="1"/>
+      <w:numFmt w:val="lowerLetter"/>
+      <w:lvlText w:val="%5."/>
+      <w:lvlJc w:val="left"/>
+      <w:pPr>
+        <w:ind w:left="3600" w:hanging="360"/>
+      </w:pPr>
+    </w:lvl>
+    <w:lvl w:ilvl="5" w:tplc="0409001B" w:tentative="1">
+      <w:start w:val="1"/>
+      <w:numFmt w:val="lowerRoman"/>
+      <w:lvlText w:val="%6."/>
+      <w:lvlJc w:val="right"/>
+      <w:pPr>
+        <w:ind w:left="4320" w:hanging="180"/>
+      </w:pPr>
+    </w:lvl>
+    <w:lvl w:ilvl="6" w:tplc="0409000F" w:tentative="1">
+      <w:start w:val="1"/>
+      <w:numFmt w:val="decimal"/>
+      <w:lvlText w:val="%7."/>
+      <w:lvlJc w:val="left"/>
+      <w:pPr>
+        <w:ind w:left="5040" w:hanging="360"/>
+      </w:pPr>
+    </w:lvl>
+    <w:lvl w:ilvl="7" w:tplc="04090019" w:tentative="1">
+      <w:start w:val="1"/>
+      <w:numFmt w:val="lowerLetter"/>
+      <w:lvlText w:val="%8."/>
+      <w:lvlJc w:val="left"/>
+      <w:pPr>
+        <w:ind w:left="5760" w:hanging="360"/>
+      </w:pPr>
+    </w:lvl>
+    <w:lvl w:ilvl="8" w:tplc="0409001B" w:tentative="1">
+      <w:start w:val="1"/>
+      <w:numFmt w:val="lowerRoman"/>
+      <w:lvlText w:val="%9."/>
+      <w:lvlJc w:val="right"/>
+      <w:pPr>
+        <w:ind w:left="6480" w:hanging="180"/>
+      </w:pPr>
+    </w:lvl>
+  </w:abstractNum>
+  <w:abstractNum w:abstractNumId="6" w15:restartNumberingAfterBreak="0">
     <w:nsid w:val="76A14A09"/>
     <w:multiLevelType w:val="hybridMultilevel"/>
     <w:tmpl w:val="FD36B8AC"/>
@@ -2935,14 +4668,141 @@
       </w:rPr>
     </w:lvl>
   </w:abstractNum>
+  <w:abstractNum w:abstractNumId="7" w15:restartNumberingAfterBreak="0">
+    <w:nsid w:val="7E53021B"/>
+    <w:multiLevelType w:val="hybridMultilevel"/>
+    <w:tmpl w:val="1E946814"/>
+    <w:lvl w:ilvl="0" w:tplc="8FEE11A4">
+      <w:numFmt w:val="bullet"/>
+      <w:lvlText w:val=""/>
+      <w:lvlJc w:val="left"/>
+      <w:pPr>
+        <w:ind w:left="1080" w:hanging="360"/>
+      </w:pPr>
+      <w:rPr>
+        <w:rFonts w:ascii="Symbol" w:eastAsiaTheme="minorHAnsi" w:hAnsi="Symbol" w:cstheme="minorBidi" w:hint="default"/>
+      </w:rPr>
+    </w:lvl>
+    <w:lvl w:ilvl="1" w:tplc="04090003" w:tentative="1">
+      <w:start w:val="1"/>
+      <w:numFmt w:val="bullet"/>
+      <w:lvlText w:val="o"/>
+      <w:lvlJc w:val="left"/>
+      <w:pPr>
+        <w:ind w:left="1800" w:hanging="360"/>
+      </w:pPr>
+      <w:rPr>
+        <w:rFonts w:ascii="Courier New" w:hAnsi="Courier New" w:cs="Courier New" w:hint="default"/>
+      </w:rPr>
+    </w:lvl>
+    <w:lvl w:ilvl="2" w:tplc="04090005" w:tentative="1">
+      <w:start w:val="1"/>
+      <w:numFmt w:val="bullet"/>
+      <w:lvlText w:val=""/>
+      <w:lvlJc w:val="left"/>
+      <w:pPr>
+        <w:ind w:left="2520" w:hanging="360"/>
+      </w:pPr>
+      <w:rPr>
+        <w:rFonts w:ascii="Wingdings" w:hAnsi="Wingdings" w:hint="default"/>
+      </w:rPr>
+    </w:lvl>
+    <w:lvl w:ilvl="3" w:tplc="04090001" w:tentative="1">
+      <w:start w:val="1"/>
+      <w:numFmt w:val="bullet"/>
+      <w:lvlText w:val=""/>
+      <w:lvlJc w:val="left"/>
+      <w:pPr>
+        <w:ind w:left="3240" w:hanging="360"/>
+      </w:pPr>
+      <w:rPr>
+        <w:rFonts w:ascii="Symbol" w:hAnsi="Symbol" w:hint="default"/>
+      </w:rPr>
+    </w:lvl>
+    <w:lvl w:ilvl="4" w:tplc="04090003" w:tentative="1">
+      <w:start w:val="1"/>
+      <w:numFmt w:val="bullet"/>
+      <w:lvlText w:val="o"/>
+      <w:lvlJc w:val="left"/>
+      <w:pPr>
+        <w:ind w:left="3960" w:hanging="360"/>
+      </w:pPr>
+      <w:rPr>
+        <w:rFonts w:ascii="Courier New" w:hAnsi="Courier New" w:cs="Courier New" w:hint="default"/>
+      </w:rPr>
+    </w:lvl>
+    <w:lvl w:ilvl="5" w:tplc="04090005" w:tentative="1">
+      <w:start w:val="1"/>
+      <w:numFmt w:val="bullet"/>
+      <w:lvlText w:val=""/>
+      <w:lvlJc w:val="left"/>
+      <w:pPr>
+        <w:ind w:left="4680" w:hanging="360"/>
+      </w:pPr>
+      <w:rPr>
+        <w:rFonts w:ascii="Wingdings" w:hAnsi="Wingdings" w:hint="default"/>
+      </w:rPr>
+    </w:lvl>
+    <w:lvl w:ilvl="6" w:tplc="04090001" w:tentative="1">
+      <w:start w:val="1"/>
+      <w:numFmt w:val="bullet"/>
+      <w:lvlText w:val=""/>
+      <w:lvlJc w:val="left"/>
+      <w:pPr>
+        <w:ind w:left="5400" w:hanging="360"/>
+      </w:pPr>
+      <w:rPr>
+        <w:rFonts w:ascii="Symbol" w:hAnsi="Symbol" w:hint="default"/>
+      </w:rPr>
+    </w:lvl>
+    <w:lvl w:ilvl="7" w:tplc="04090003" w:tentative="1">
+      <w:start w:val="1"/>
+      <w:numFmt w:val="bullet"/>
+      <w:lvlText w:val="o"/>
+      <w:lvlJc w:val="left"/>
+      <w:pPr>
+        <w:ind w:left="6120" w:hanging="360"/>
+      </w:pPr>
+      <w:rPr>
+        <w:rFonts w:ascii="Courier New" w:hAnsi="Courier New" w:cs="Courier New" w:hint="default"/>
+      </w:rPr>
+    </w:lvl>
+    <w:lvl w:ilvl="8" w:tplc="04090005" w:tentative="1">
+      <w:start w:val="1"/>
+      <w:numFmt w:val="bullet"/>
+      <w:lvlText w:val=""/>
+      <w:lvlJc w:val="left"/>
+      <w:pPr>
+        <w:ind w:left="6840" w:hanging="360"/>
+      </w:pPr>
+      <w:rPr>
+        <w:rFonts w:ascii="Wingdings" w:hAnsi="Wingdings" w:hint="default"/>
+      </w:rPr>
+    </w:lvl>
+  </w:abstractNum>
   <w:num w:numId="1">
+    <w:abstractNumId w:val="3"/>
+  </w:num>
+  <w:num w:numId="2">
+    <w:abstractNumId w:val="1"/>
+  </w:num>
+  <w:num w:numId="3">
     <w:abstractNumId w:val="2"/>
   </w:num>
-  <w:num w:numId="2">
+  <w:num w:numId="4">
+    <w:abstractNumId w:val="5"/>
+  </w:num>
+  <w:num w:numId="5">
+    <w:abstractNumId w:val="7"/>
+  </w:num>
+  <w:num w:numId="6">
+    <w:abstractNumId w:val="6"/>
+  </w:num>
+  <w:num w:numId="7">
     <w:abstractNumId w:val="0"/>
   </w:num>
-  <w:num w:numId="3">
-    <w:abstractNumId w:val="1"/>
+  <w:num w:numId="8">
+    <w:abstractNumId w:val="4"/>
   </w:num>
 </w:numbering>
 </file>
@@ -3342,18 +5202,17 @@
     <w:lsdException w:name="Unresolved Mention" w:semiHidden="1" w:unhideWhenUsed="1"/>
     <w:lsdException w:name="Smart Link" w:semiHidden="1" w:unhideWhenUsed="1"/>
   </w:latentStyles>
-  <w:style w:type="paragraph" w:default="1" w:styleId="Normal">
+  <w:style w:type="paragraph" w:default="1" w:styleId="a">
     <w:name w:val="Normal"/>
     <w:qFormat/>
-    <w:rsid w:val="00C32369"/>
   </w:style>
-  <w:style w:type="character" w:default="1" w:styleId="DefaultParagraphFont">
+  <w:style w:type="character" w:default="1" w:styleId="a0">
     <w:name w:val="Default Paragraph Font"/>
     <w:uiPriority w:val="1"/>
     <w:semiHidden/>
     <w:unhideWhenUsed/>
   </w:style>
-  <w:style w:type="table" w:default="1" w:styleId="TableNormal">
+  <w:style w:type="table" w:default="1" w:styleId="a1">
     <w:name w:val="Normal Table"/>
     <w:uiPriority w:val="99"/>
     <w:semiHidden/>
@@ -3368,17 +5227,17 @@
       </w:tblCellMar>
     </w:tblPr>
   </w:style>
-  <w:style w:type="numbering" w:default="1" w:styleId="NoList">
+  <w:style w:type="numbering" w:default="1" w:styleId="a2">
     <w:name w:val="No List"/>
     <w:uiPriority w:val="99"/>
     <w:semiHidden/>
     <w:unhideWhenUsed/>
   </w:style>
-  <w:style w:type="table" w:styleId="TableGrid">
+  <w:style w:type="table" w:styleId="a3">
     <w:name w:val="Table Grid"/>
-    <w:basedOn w:val="TableNormal"/>
+    <w:basedOn w:val="a1"/>
     <w:uiPriority w:val="39"/>
-    <w:rsid w:val="006E1A7A"/>
+    <w:rsid w:val="00341E9C"/>
     <w:pPr>
       <w:spacing w:after="0" w:line="240" w:lineRule="auto"/>
     </w:pPr>
@@ -3393,24 +5252,24 @@
       </w:tblBorders>
     </w:tblPr>
   </w:style>
-  <w:style w:type="paragraph" w:styleId="ListParagraph">
+  <w:style w:type="paragraph" w:styleId="a4">
     <w:name w:val="List Paragraph"/>
-    <w:basedOn w:val="Normal"/>
+    <w:basedOn w:val="a"/>
     <w:uiPriority w:val="34"/>
     <w:qFormat/>
-    <w:rsid w:val="006E1A7A"/>
+    <w:rsid w:val="00AF3D3B"/>
     <w:pPr>
       <w:ind w:left="720"/>
       <w:contextualSpacing/>
     </w:pPr>
   </w:style>
-  <w:style w:type="paragraph" w:styleId="Footer">
-    <w:name w:val="footer"/>
-    <w:basedOn w:val="Normal"/>
-    <w:link w:val="FooterChar"/>
+  <w:style w:type="paragraph" w:styleId="a5">
+    <w:name w:val="header"/>
+    <w:basedOn w:val="a"/>
+    <w:link w:val="a6"/>
     <w:uiPriority w:val="99"/>
     <w:unhideWhenUsed/>
-    <w:rsid w:val="006E1A7A"/>
+    <w:rsid w:val="00126BC8"/>
     <w:pPr>
       <w:tabs>
         <w:tab w:val="center" w:pos="4320"/>
@@ -3419,12 +5278,34 @@
       <w:spacing w:after="0" w:line="240" w:lineRule="auto"/>
     </w:pPr>
   </w:style>
-  <w:style w:type="character" w:customStyle="1" w:styleId="FooterChar">
-    <w:name w:val="Footer Char"/>
-    <w:basedOn w:val="DefaultParagraphFont"/>
-    <w:link w:val="Footer"/>
+  <w:style w:type="character" w:customStyle="1" w:styleId="a6">
+    <w:name w:val="כותרת עליונה תו"/>
+    <w:basedOn w:val="a0"/>
+    <w:link w:val="a5"/>
     <w:uiPriority w:val="99"/>
-    <w:rsid w:val="006E1A7A"/>
+    <w:rsid w:val="00126BC8"/>
+  </w:style>
+  <w:style w:type="paragraph" w:styleId="a7">
+    <w:name w:val="footer"/>
+    <w:basedOn w:val="a"/>
+    <w:link w:val="a8"/>
+    <w:uiPriority w:val="99"/>
+    <w:unhideWhenUsed/>
+    <w:rsid w:val="00126BC8"/>
+    <w:pPr>
+      <w:tabs>
+        <w:tab w:val="center" w:pos="4320"/>
+        <w:tab w:val="right" w:pos="8640"/>
+      </w:tabs>
+      <w:spacing w:after="0" w:line="240" w:lineRule="auto"/>
+    </w:pPr>
+  </w:style>
+  <w:style w:type="character" w:customStyle="1" w:styleId="a8">
+    <w:name w:val="כותרת תחתונה תו"/>
+    <w:basedOn w:val="a0"/>
+    <w:link w:val="a7"/>
+    <w:uiPriority w:val="99"/>
+    <w:rsid w:val="00126BC8"/>
   </w:style>
 </w:styles>
 </file>

</xml_diff>